<commit_message>
Finished documenting exercise 1
</commit_message>
<xml_diff>
--- a/Relatorio_Modulo2.docx
+++ b/Relatorio_Modulo2.docx
@@ -5695,6 +5695,7 @@
           <w:szCs w:val="22"/>
         </w:rPr>
       </w:pPr>
+      <w:bookmarkStart w:id="9" w:name="_Hlk167739645"/>
       <w:r>
         <w:rPr>
           <w:rFonts w:ascii="Roboto" w:eastAsia="SimSun" w:hAnsi="Roboto" w:cs="Times New Roman"/>
@@ -5823,7 +5824,21 @@
           <w:rFonts w:ascii="Roboto" w:eastAsia="SimSun" w:hAnsi="Roboto" w:cs="Times New Roman"/>
           <w:szCs w:val="22"/>
         </w:rPr>
-        <w:t>, quer a transmissão aplique o código de repetição quer não</w:t>
+        <w:t>, quer a transmissão aplique o código de repetição</w:t>
+      </w:r>
+      <w:r>
+        <w:rPr>
+          <w:rFonts w:ascii="Roboto" w:eastAsia="SimSun" w:hAnsi="Roboto" w:cs="Times New Roman"/>
+          <w:szCs w:val="22"/>
+        </w:rPr>
+        <w:t>,</w:t>
+      </w:r>
+      <w:r>
+        <w:rPr>
+          <w:rFonts w:ascii="Roboto" w:eastAsia="SimSun" w:hAnsi="Roboto" w:cs="Times New Roman"/>
+          <w:szCs w:val="22"/>
+        </w:rPr>
+        <w:t xml:space="preserve"> quer não</w:t>
       </w:r>
       <w:r>
         <w:rPr>
@@ -5885,6 +5900,7 @@
         <w:t xml:space="preserve"> de bits apresentar erros em 2 ou 3 bits, impossibilitando a correção dos mesmos.</w:t>
       </w:r>
     </w:p>
+    <w:bookmarkEnd w:id="9"/>
     <w:p>
       <w:pPr>
         <w:rPr>
@@ -6225,7 +6241,7 @@
           <w:szCs w:val="26"/>
         </w:rPr>
       </w:pPr>
-      <w:bookmarkStart w:id="9" w:name="_Toc167726713"/>
+      <w:bookmarkStart w:id="10" w:name="_Toc167726713"/>
       <w:r>
         <w:rPr>
           <w:rFonts w:ascii="Calibri" w:eastAsia="SimHei" w:hAnsi="Calibri" w:cs="Times New Roman"/>
@@ -6281,7 +6297,7 @@
         </w:rPr>
         <w:t>)</w:t>
       </w:r>
-      <w:bookmarkEnd w:id="9"/>
+      <w:bookmarkEnd w:id="10"/>
     </w:p>
     <w:p>
       <w:pPr>
@@ -7773,14 +7789,519 @@
         <w:t xml:space="preserve"> iguais a 0,001; 0,01; 0,1 e 0,5, respetivamente.</w:t>
       </w:r>
     </w:p>
-    <w:p/>
-    <w:p>
-      <w:pPr>
-        <w:rPr>
-          <w:rFonts w:ascii="Roboto" w:eastAsia="SimSun" w:hAnsi="Roboto" w:cs="Times New Roman"/>
-          <w:szCs w:val="22"/>
-        </w:rPr>
-      </w:pPr>
+    <w:p>
+      <w:pPr>
+        <w:jc w:val="right"/>
+      </w:pPr>
+      <w:r>
+        <w:rPr>
+          <w:noProof/>
+        </w:rPr>
+        <mc:AlternateContent>
+          <mc:Choice Requires="wps">
+            <w:drawing>
+              <wp:anchor distT="0" distB="0" distL="114300" distR="114300" simplePos="0" relativeHeight="251688960" behindDoc="1" locked="0" layoutInCell="1" allowOverlap="1" wp14:anchorId="304AE66C" wp14:editId="3CAA7F5B">
+                <wp:simplePos x="0" y="0"/>
+                <wp:positionH relativeFrom="margin">
+                  <wp:align>right</wp:align>
+                </wp:positionH>
+                <wp:positionV relativeFrom="paragraph">
+                  <wp:posOffset>3348990</wp:posOffset>
+                </wp:positionV>
+                <wp:extent cx="5395595" cy="635"/>
+                <wp:effectExtent l="0" t="0" r="0" b="0"/>
+                <wp:wrapTight wrapText="bothSides">
+                  <wp:wrapPolygon edited="0">
+                    <wp:start x="0" y="0"/>
+                    <wp:lineTo x="0" y="19800"/>
+                    <wp:lineTo x="21506" y="19800"/>
+                    <wp:lineTo x="21506" y="0"/>
+                    <wp:lineTo x="0" y="0"/>
+                  </wp:wrapPolygon>
+                </wp:wrapTight>
+                <wp:docPr id="1485434593" name="Caixa de texto 1"/>
+                <wp:cNvGraphicFramePr/>
+                <a:graphic xmlns:a="http://schemas.openxmlformats.org/drawingml/2006/main">
+                  <a:graphicData uri="http://schemas.microsoft.com/office/word/2010/wordprocessingShape">
+                    <wps:wsp>
+                      <wps:cNvSpPr txBox="1"/>
+                      <wps:spPr>
+                        <a:xfrm>
+                          <a:off x="0" y="0"/>
+                          <a:ext cx="5395595" cy="635"/>
+                        </a:xfrm>
+                        <a:prstGeom prst="rect">
+                          <a:avLst/>
+                        </a:prstGeom>
+                        <a:solidFill>
+                          <a:prstClr val="white"/>
+                        </a:solidFill>
+                        <a:ln>
+                          <a:noFill/>
+                        </a:ln>
+                      </wps:spPr>
+                      <wps:txbx>
+                        <w:txbxContent>
+                          <w:p>
+                            <w:pPr>
+                              <w:pStyle w:val="Legenda"/>
+                              <w:rPr>
+                                <w:noProof/>
+                                <w:sz w:val="22"/>
+                              </w:rPr>
+                            </w:pPr>
+                            <w:r>
+                              <w:t xml:space="preserve">Figura 15 - </w:t>
+                            </w:r>
+                            <w:r>
+                              <w:t xml:space="preserve">Resultados da simulação com código de </w:t>
+                            </w:r>
+                            <w:proofErr w:type="spellStart"/>
+                            <w:r>
+                              <w:t>Hamming</w:t>
+                            </w:r>
+                            <w:proofErr w:type="spellEnd"/>
+                            <w:r>
+                              <w:t xml:space="preserve"> (</w:t>
+                            </w:r>
+                            <w:r>
+                              <w:t>7</w:t>
+                            </w:r>
+                            <w:r>
+                              <w:t>,</w:t>
+                            </w:r>
+                            <w:r>
+                              <w:t>4</w:t>
+                            </w:r>
+                            <w:r>
+                              <w:t>)</w:t>
+                            </w:r>
+                          </w:p>
+                        </w:txbxContent>
+                      </wps:txbx>
+                      <wps:bodyPr rot="0" spcFirstLastPara="0" vertOverflow="overflow" horzOverflow="overflow" vert="horz" wrap="square" lIns="0" tIns="0" rIns="0" bIns="0" numCol="1" spcCol="0" rtlCol="0" fromWordArt="0" anchor="t" anchorCtr="0" forceAA="0" compatLnSpc="1">
+                        <a:prstTxWarp prst="textNoShape">
+                          <a:avLst/>
+                        </a:prstTxWarp>
+                        <a:spAutoFit/>
+                      </wps:bodyPr>
+                    </wps:wsp>
+                  </a:graphicData>
+                </a:graphic>
+                <wp14:sizeRelH relativeFrom="margin">
+                  <wp14:pctWidth>0</wp14:pctWidth>
+                </wp14:sizeRelH>
+              </wp:anchor>
+            </w:drawing>
+          </mc:Choice>
+          <mc:Fallback>
+            <w:pict>
+              <v:shape w14:anchorId="304AE66C" id="_x0000_s1027" type="#_x0000_t202" style="position:absolute;left:0;text-align:left;margin-left:373.65pt;margin-top:263.7pt;width:424.85pt;height:.05pt;z-index:-251627520;visibility:visible;mso-wrap-style:square;mso-width-percent:0;mso-wrap-distance-left:9pt;mso-wrap-distance-top:0;mso-wrap-distance-right:9pt;mso-wrap-distance-bottom:0;mso-position-horizontal:right;mso-position-horizontal-relative:margin;mso-position-vertical:absolute;mso-position-vertical-relative:text;mso-width-percent:0;mso-width-relative:margin;v-text-anchor:top" o:gfxdata="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" stroked="f">
+                <v:textbox style="mso-fit-shape-to-text:t" inset="0,0,0,0">
+                  <w:txbxContent>
+                    <w:p>
+                      <w:pPr>
+                        <w:pStyle w:val="Legenda"/>
+                        <w:rPr>
+                          <w:noProof/>
+                          <w:sz w:val="22"/>
+                        </w:rPr>
+                      </w:pPr>
+                      <w:r>
+                        <w:t xml:space="preserve">Figura 15 - </w:t>
+                      </w:r>
+                      <w:r>
+                        <w:t xml:space="preserve">Resultados da simulação com código de </w:t>
+                      </w:r>
+                      <w:proofErr w:type="spellStart"/>
+                      <w:r>
+                        <w:t>Hamming</w:t>
+                      </w:r>
+                      <w:proofErr w:type="spellEnd"/>
+                      <w:r>
+                        <w:t xml:space="preserve"> (</w:t>
+                      </w:r>
+                      <w:r>
+                        <w:t>7</w:t>
+                      </w:r>
+                      <w:r>
+                        <w:t>,</w:t>
+                      </w:r>
+                      <w:r>
+                        <w:t>4</w:t>
+                      </w:r>
+                      <w:r>
+                        <w:t>)</w:t>
+                      </w:r>
+                    </w:p>
+                  </w:txbxContent>
+                </v:textbox>
+                <w10:wrap type="tight" anchorx="margin"/>
+              </v:shape>
+            </w:pict>
+          </mc:Fallback>
+        </mc:AlternateContent>
+      </w:r>
+      <w:r>
+        <w:rPr>
+          <w:noProof/>
+        </w:rPr>
+        <w:drawing>
+          <wp:anchor distT="0" distB="0" distL="114300" distR="114300" simplePos="0" relativeHeight="251686912" behindDoc="1" locked="0" layoutInCell="1" allowOverlap="1" wp14:anchorId="7E2AD95F" wp14:editId="02B62589">
+            <wp:simplePos x="0" y="0"/>
+            <wp:positionH relativeFrom="margin">
+              <wp:align>left</wp:align>
+            </wp:positionH>
+            <wp:positionV relativeFrom="paragraph">
+              <wp:posOffset>3175</wp:posOffset>
+            </wp:positionV>
+            <wp:extent cx="2569845" cy="3290570"/>
+            <wp:effectExtent l="0" t="0" r="1905" b="5080"/>
+            <wp:wrapTight wrapText="bothSides">
+              <wp:wrapPolygon edited="0">
+                <wp:start x="0" y="0"/>
+                <wp:lineTo x="0" y="21508"/>
+                <wp:lineTo x="21456" y="21508"/>
+                <wp:lineTo x="21456" y="0"/>
+                <wp:lineTo x="0" y="0"/>
+              </wp:wrapPolygon>
+            </wp:wrapTight>
+            <wp:docPr id="538996391" name="Imagem 1"/>
+            <wp:cNvGraphicFramePr>
+              <a:graphicFrameLocks xmlns:a="http://schemas.openxmlformats.org/drawingml/2006/main" noChangeAspect="1"/>
+            </wp:cNvGraphicFramePr>
+            <a:graphic xmlns:a="http://schemas.openxmlformats.org/drawingml/2006/main">
+              <a:graphicData uri="http://schemas.openxmlformats.org/drawingml/2006/picture">
+                <pic:pic xmlns:pic="http://schemas.openxmlformats.org/drawingml/2006/picture">
+                  <pic:nvPicPr>
+                    <pic:cNvPr id="0" name="Picture 2"/>
+                    <pic:cNvPicPr>
+                      <a:picLocks noChangeAspect="1" noChangeArrowheads="1"/>
+                    </pic:cNvPicPr>
+                  </pic:nvPicPr>
+                  <pic:blipFill rotWithShape="1">
+                    <a:blip r:embed="rId28">
+                      <a:extLst>
+                        <a:ext uri="{28A0092B-C50C-407E-A947-70E740481C1C}">
+                          <a14:useLocalDpi xmlns:a14="http://schemas.microsoft.com/office/drawing/2010/main" val="0"/>
+                        </a:ext>
+                      </a:extLst>
+                    </a:blip>
+                    <a:srcRect b="52201"/>
+                    <a:stretch/>
+                  </pic:blipFill>
+                  <pic:spPr bwMode="auto">
+                    <a:xfrm>
+                      <a:off x="0" y="0"/>
+                      <a:ext cx="2569845" cy="3290570"/>
+                    </a:xfrm>
+                    <a:prstGeom prst="rect">
+                      <a:avLst/>
+                    </a:prstGeom>
+                    <a:noFill/>
+                    <a:ln>
+                      <a:noFill/>
+                    </a:ln>
+                    <a:extLst>
+                      <a:ext uri="{53640926-AAD7-44D8-BBD7-CCE9431645EC}">
+                        <a14:shadowObscured xmlns:a14="http://schemas.microsoft.com/office/drawing/2010/main"/>
+                      </a:ext>
+                    </a:extLst>
+                  </pic:spPr>
+                </pic:pic>
+              </a:graphicData>
+            </a:graphic>
+            <wp14:sizeRelH relativeFrom="margin">
+              <wp14:pctWidth>0</wp14:pctWidth>
+            </wp14:sizeRelH>
+            <wp14:sizeRelV relativeFrom="margin">
+              <wp14:pctHeight>0</wp14:pctHeight>
+            </wp14:sizeRelV>
+          </wp:anchor>
+        </w:drawing>
+      </w:r>
+      <w:r>
+        <w:rPr>
+          <w:noProof/>
+        </w:rPr>
+        <w:drawing>
+          <wp:inline distT="0" distB="0" distL="0" distR="0" wp14:anchorId="0388F717" wp14:editId="3157D97C">
+            <wp:extent cx="2549236" cy="3296756"/>
+            <wp:effectExtent l="0" t="0" r="3810" b="0"/>
+            <wp:docPr id="1260045456" name="Imagem 2"/>
+            <wp:cNvGraphicFramePr>
+              <a:graphicFrameLocks xmlns:a="http://schemas.openxmlformats.org/drawingml/2006/main" noChangeAspect="1"/>
+            </wp:cNvGraphicFramePr>
+            <a:graphic xmlns:a="http://schemas.openxmlformats.org/drawingml/2006/main">
+              <a:graphicData uri="http://schemas.openxmlformats.org/drawingml/2006/picture">
+                <pic:pic xmlns:pic="http://schemas.openxmlformats.org/drawingml/2006/picture">
+                  <pic:nvPicPr>
+                    <pic:cNvPr id="0" name="Picture 3"/>
+                    <pic:cNvPicPr>
+                      <a:picLocks noChangeAspect="1" noChangeArrowheads="1"/>
+                    </pic:cNvPicPr>
+                  </pic:nvPicPr>
+                  <pic:blipFill rotWithShape="1">
+                    <a:blip r:embed="rId28">
+                      <a:extLst>
+                        <a:ext uri="{28A0092B-C50C-407E-A947-70E740481C1C}">
+                          <a14:useLocalDpi xmlns:a14="http://schemas.microsoft.com/office/drawing/2010/main" val="0"/>
+                        </a:ext>
+                      </a:extLst>
+                    </a:blip>
+                    <a:srcRect t="49281" b="2443"/>
+                    <a:stretch/>
+                  </pic:blipFill>
+                  <pic:spPr bwMode="auto">
+                    <a:xfrm>
+                      <a:off x="0" y="0"/>
+                      <a:ext cx="2551890" cy="3300188"/>
+                    </a:xfrm>
+                    <a:prstGeom prst="rect">
+                      <a:avLst/>
+                    </a:prstGeom>
+                    <a:noFill/>
+                    <a:ln>
+                      <a:noFill/>
+                    </a:ln>
+                    <a:extLst>
+                      <a:ext uri="{53640926-AAD7-44D8-BBD7-CCE9431645EC}">
+                        <a14:shadowObscured xmlns:a14="http://schemas.microsoft.com/office/drawing/2010/main"/>
+                      </a:ext>
+                    </a:extLst>
+                  </pic:spPr>
+                </pic:pic>
+              </a:graphicData>
+            </a:graphic>
+          </wp:inline>
+        </w:drawing>
+      </w:r>
+    </w:p>
+    <w:p>
+      <w:pPr>
+        <w:rPr>
+          <w:rFonts w:ascii="Roboto" w:eastAsia="SimSun" w:hAnsi="Roboto" w:cs="Times New Roman"/>
+          <w:szCs w:val="22"/>
+        </w:rPr>
+      </w:pPr>
+    </w:p>
+    <w:p>
+      <w:pPr>
+        <w:rPr>
+          <w:rFonts w:ascii="Roboto" w:eastAsia="SimSun" w:hAnsi="Roboto" w:cs="Times New Roman"/>
+          <w:szCs w:val="22"/>
+        </w:rPr>
+      </w:pPr>
+      <w:r>
+        <w:rPr>
+          <w:rFonts w:ascii="Roboto" w:eastAsia="SimSun" w:hAnsi="Roboto" w:cs="Times New Roman"/>
+          <w:szCs w:val="22"/>
+        </w:rPr>
+        <w:t>Com as imagens apresentadas acima conseguimos perceber que:</w:t>
+      </w:r>
+    </w:p>
+    <w:p>
+      <w:pPr>
+        <w:pStyle w:val="PargrafodaLista"/>
+        <w:numPr>
+          <w:ilvl w:val="0"/>
+          <w:numId w:val="50"/>
+        </w:numPr>
+        <w:rPr>
+          <w:rFonts w:ascii="Roboto" w:eastAsia="SimSun" w:hAnsi="Roboto" w:cs="Times New Roman"/>
+          <w:szCs w:val="22"/>
+        </w:rPr>
+      </w:pPr>
+      <w:r>
+        <w:rPr>
+          <w:rFonts w:ascii="Roboto" w:eastAsia="SimSun" w:hAnsi="Roboto" w:cs="Times New Roman"/>
+          <w:szCs w:val="22"/>
+        </w:rPr>
+        <w:t xml:space="preserve">A implementação com o código de </w:t>
+      </w:r>
+      <w:proofErr w:type="spellStart"/>
+      <w:r>
+        <w:rPr>
+          <w:rFonts w:ascii="Roboto" w:eastAsia="SimSun" w:hAnsi="Roboto" w:cs="Times New Roman"/>
+          <w:szCs w:val="22"/>
+        </w:rPr>
+        <w:t>Hamming</w:t>
+      </w:r>
+      <w:proofErr w:type="spellEnd"/>
+      <w:r>
+        <w:rPr>
+          <w:rFonts w:ascii="Roboto" w:eastAsia="SimSun" w:hAnsi="Roboto" w:cs="Times New Roman"/>
+          <w:szCs w:val="22"/>
+        </w:rPr>
+        <w:t xml:space="preserve"> irá resultar em um </w:t>
+      </w:r>
+      <w:r>
+        <w:rPr>
+          <w:rFonts w:ascii="Roboto" w:eastAsia="SimSun" w:hAnsi="Roboto" w:cs="Times New Roman"/>
+          <w:b/>
+          <w:bCs/>
+          <w:szCs w:val="22"/>
+        </w:rPr>
+        <w:t>menor número de erros na mensagem</w:t>
+      </w:r>
+      <w:r>
+        <w:rPr>
+          <w:rFonts w:ascii="Roboto" w:eastAsia="SimSun" w:hAnsi="Roboto" w:cs="Times New Roman"/>
+          <w:szCs w:val="22"/>
+        </w:rPr>
+        <w:t xml:space="preserve"> recebida;</w:t>
+      </w:r>
+    </w:p>
+    <w:p>
+      <w:pPr>
+        <w:pStyle w:val="PargrafodaLista"/>
+        <w:numPr>
+          <w:ilvl w:val="0"/>
+          <w:numId w:val="50"/>
+        </w:numPr>
+        <w:rPr>
+          <w:rFonts w:ascii="Roboto" w:eastAsia="SimSun" w:hAnsi="Roboto" w:cs="Times New Roman"/>
+          <w:szCs w:val="22"/>
+        </w:rPr>
+      </w:pPr>
+      <w:r>
+        <w:rPr>
+          <w:rFonts w:ascii="Roboto" w:eastAsia="SimSun" w:hAnsi="Roboto" w:cs="Times New Roman"/>
+          <w:szCs w:val="22"/>
+        </w:rPr>
+        <w:t xml:space="preserve">Quanto maior o valor de </w:t>
+      </w:r>
+      <w:r>
+        <w:rPr>
+          <w:rFonts w:ascii="Roboto" w:eastAsia="SimSun" w:hAnsi="Roboto" w:cs="Times New Roman"/>
+          <w:i/>
+          <w:iCs/>
+          <w:szCs w:val="22"/>
+        </w:rPr>
+        <w:t>p</w:t>
+      </w:r>
+      <w:r>
+        <w:rPr>
+          <w:rFonts w:ascii="Roboto" w:eastAsia="SimSun" w:hAnsi="Roboto" w:cs="Times New Roman"/>
+          <w:szCs w:val="22"/>
+        </w:rPr>
+        <w:t>:</w:t>
+      </w:r>
+    </w:p>
+    <w:p>
+      <w:pPr>
+        <w:pStyle w:val="PargrafodaLista"/>
+        <w:numPr>
+          <w:ilvl w:val="0"/>
+          <w:numId w:val="52"/>
+        </w:numPr>
+        <w:rPr>
+          <w:rFonts w:ascii="Roboto" w:eastAsia="SimSun" w:hAnsi="Roboto" w:cs="Times New Roman"/>
+          <w:szCs w:val="22"/>
+        </w:rPr>
+      </w:pPr>
+      <w:r>
+        <w:rPr>
+          <w:rFonts w:ascii="Roboto" w:eastAsia="SimSun" w:hAnsi="Roboto" w:cs="Times New Roman"/>
+          <w:b/>
+          <w:bCs/>
+          <w:szCs w:val="22"/>
+        </w:rPr>
+        <w:t>Maior será o número de erros na mensagem recebida</w:t>
+      </w:r>
+      <w:r>
+        <w:rPr>
+          <w:rFonts w:ascii="Roboto" w:eastAsia="SimSun" w:hAnsi="Roboto" w:cs="Times New Roman"/>
+          <w:szCs w:val="22"/>
+        </w:rPr>
+        <w:t xml:space="preserve">, quer a transmissão aplique o código de </w:t>
+      </w:r>
+      <w:proofErr w:type="spellStart"/>
+      <w:r>
+        <w:rPr>
+          <w:rFonts w:ascii="Roboto" w:eastAsia="SimSun" w:hAnsi="Roboto" w:cs="Times New Roman"/>
+          <w:szCs w:val="22"/>
+        </w:rPr>
+        <w:t>Hamming</w:t>
+      </w:r>
+      <w:proofErr w:type="spellEnd"/>
+      <w:r>
+        <w:rPr>
+          <w:rFonts w:ascii="Roboto" w:eastAsia="SimSun" w:hAnsi="Roboto" w:cs="Times New Roman"/>
+          <w:szCs w:val="22"/>
+        </w:rPr>
+        <w:t>,</w:t>
+      </w:r>
+      <w:r>
+        <w:rPr>
+          <w:rFonts w:ascii="Roboto" w:eastAsia="SimSun" w:hAnsi="Roboto" w:cs="Times New Roman"/>
+          <w:szCs w:val="22"/>
+        </w:rPr>
+        <w:t xml:space="preserve"> quer não;</w:t>
+      </w:r>
+    </w:p>
+    <w:p>
+      <w:pPr>
+        <w:pStyle w:val="PargrafodaLista"/>
+        <w:numPr>
+          <w:ilvl w:val="0"/>
+          <w:numId w:val="52"/>
+        </w:numPr>
+        <w:rPr>
+          <w:rFonts w:ascii="Roboto" w:eastAsia="SimSun" w:hAnsi="Roboto" w:cs="Times New Roman"/>
+          <w:szCs w:val="22"/>
+        </w:rPr>
+      </w:pPr>
+      <w:r>
+        <w:rPr>
+          <w:rFonts w:ascii="Roboto" w:eastAsia="SimSun" w:hAnsi="Roboto" w:cs="Times New Roman"/>
+          <w:b/>
+          <w:bCs/>
+          <w:szCs w:val="22"/>
+        </w:rPr>
+        <w:t xml:space="preserve">Menor será a diferença entre o número de bits errados da transmissão com código de </w:t>
+      </w:r>
+      <w:proofErr w:type="spellStart"/>
+      <w:r>
+        <w:rPr>
+          <w:rFonts w:ascii="Roboto" w:eastAsia="SimSun" w:hAnsi="Roboto" w:cs="Times New Roman"/>
+          <w:b/>
+          <w:bCs/>
+          <w:szCs w:val="22"/>
+        </w:rPr>
+        <w:t>Hamming</w:t>
+      </w:r>
+      <w:proofErr w:type="spellEnd"/>
+      <w:r>
+        <w:rPr>
+          <w:rFonts w:ascii="Roboto" w:eastAsia="SimSun" w:hAnsi="Roboto" w:cs="Times New Roman"/>
+          <w:b/>
+          <w:bCs/>
+          <w:szCs w:val="22"/>
+        </w:rPr>
+        <w:t xml:space="preserve"> e o número de bits errados da transmissão sem código de controlo de erros</w:t>
+      </w:r>
+      <w:r>
+        <w:rPr>
+          <w:rFonts w:ascii="Roboto" w:eastAsia="SimSun" w:hAnsi="Roboto" w:cs="Times New Roman"/>
+          <w:szCs w:val="22"/>
+        </w:rPr>
+        <w:t>. Isto porque, quanto maior for o BER da transmissão, maior será a probabilidade de cada bloco de bits apresentar erros em</w:t>
+      </w:r>
+      <w:r>
+        <w:rPr>
+          <w:rFonts w:ascii="Roboto" w:eastAsia="SimSun" w:hAnsi="Roboto" w:cs="Times New Roman"/>
+          <w:szCs w:val="22"/>
+        </w:rPr>
+        <w:t xml:space="preserve"> mais do que 1 bit</w:t>
+      </w:r>
+      <w:r>
+        <w:rPr>
+          <w:rFonts w:ascii="Roboto" w:eastAsia="SimSun" w:hAnsi="Roboto" w:cs="Times New Roman"/>
+          <w:szCs w:val="22"/>
+        </w:rPr>
+        <w:t>, impossibilitando a correção dos mesmos.</w:t>
+      </w:r>
     </w:p>
     <w:p>
       <w:pPr>
@@ -7818,35 +8339,7 @@
           <w:rFonts w:ascii="Roboto" w:eastAsia="SimSun" w:hAnsi="Roboto" w:cs="Times New Roman"/>
           <w:szCs w:val="22"/>
         </w:rPr>
-        <w:t xml:space="preserve"> (</w:t>
-      </w:r>
-      <w:r>
-        <w:rPr>
-          <w:rFonts w:ascii="Roboto" w:eastAsia="SimSun" w:hAnsi="Roboto" w:cs="Times New Roman"/>
-          <w:szCs w:val="22"/>
-        </w:rPr>
-        <w:t>7</w:t>
-      </w:r>
-      <w:r>
-        <w:rPr>
-          <w:rFonts w:ascii="Roboto" w:eastAsia="SimSun" w:hAnsi="Roboto" w:cs="Times New Roman"/>
-          <w:szCs w:val="22"/>
-        </w:rPr>
-        <w:t>,</w:t>
-      </w:r>
-      <w:r>
-        <w:rPr>
-          <w:rFonts w:ascii="Roboto" w:eastAsia="SimSun" w:hAnsi="Roboto" w:cs="Times New Roman"/>
-          <w:szCs w:val="22"/>
-        </w:rPr>
-        <w:t>4</w:t>
-      </w:r>
-      <w:r>
-        <w:rPr>
-          <w:rFonts w:ascii="Roboto" w:eastAsia="SimSun" w:hAnsi="Roboto" w:cs="Times New Roman"/>
-          <w:szCs w:val="22"/>
-        </w:rPr>
-        <w:t xml:space="preserve">), da obra </w:t>
+        <w:t xml:space="preserve"> (7,4), da obra </w:t>
       </w:r>
       <w:r>
         <w:rPr>
@@ -7871,6 +8364,7 @@
       <w:r>
         <w:rPr>
           <w:rFonts w:ascii="Roboto" w:eastAsia="SimSun" w:hAnsi="Roboto" w:cs="Times New Roman"/>
+          <w:noProof/>
           <w:szCs w:val="22"/>
         </w:rPr>
         <w:drawing>
@@ -7889,7 +8383,7 @@
                     <pic:cNvPicPr/>
                   </pic:nvPicPr>
                   <pic:blipFill>
-                    <a:blip r:embed="rId28"/>
+                    <a:blip r:embed="rId29"/>
                     <a:stretch>
                       <a:fillRect/>
                     </a:stretch>
@@ -7932,31 +8426,11 @@
       </w:r>
       <w:proofErr w:type="spellEnd"/>
       <w:r>
-        <w:t xml:space="preserve"> (</w:t>
-      </w:r>
-      <w:r>
-        <w:t>7</w:t>
-      </w:r>
-      <w:r>
-        <w:t>,</w:t>
-      </w:r>
-      <w:r>
-        <w:t>4</w:t>
-      </w:r>
-      <w:r>
-        <w:t>) e</w:t>
+        <w:t xml:space="preserve"> (7,4) e</w:t>
       </w:r>
       <w:r>
         <w:t xml:space="preserve"> BER = 0,001</w:t>
       </w:r>
-    </w:p>
-    <w:p>
-      <w:pPr>
-        <w:rPr>
-          <w:rFonts w:ascii="Roboto" w:eastAsia="SimSun" w:hAnsi="Roboto" w:cs="Times New Roman"/>
-          <w:szCs w:val="22"/>
-        </w:rPr>
-      </w:pPr>
     </w:p>
     <w:p>
       <w:pPr>
@@ -7966,8 +8440,10 @@
       <w:r>
         <w:rPr>
           <w:rFonts w:ascii="Roboto" w:eastAsia="SimSun" w:hAnsi="Roboto" w:cs="Times New Roman"/>
-          <w:szCs w:val="22"/>
-        </w:rPr>
+          <w:noProof/>
+          <w:szCs w:val="22"/>
+        </w:rPr>
+        <w:lastRenderedPageBreak/>
         <w:drawing>
           <wp:inline distT="0" distB="0" distL="0" distR="0" wp14:anchorId="24D2B57B" wp14:editId="510F2B39">
             <wp:extent cx="5400040" cy="831850"/>
@@ -7984,7 +8460,7 @@
                     <pic:cNvPicPr/>
                   </pic:nvPicPr>
                   <pic:blipFill>
-                    <a:blip r:embed="rId29"/>
+                    <a:blip r:embed="rId30"/>
                     <a:stretch>
                       <a:fillRect/>
                     </a:stretch>
@@ -8049,6 +8525,7 @@
       <w:r>
         <w:rPr>
           <w:rFonts w:ascii="Roboto" w:eastAsia="SimSun" w:hAnsi="Roboto" w:cs="Times New Roman"/>
+          <w:noProof/>
           <w:szCs w:val="22"/>
         </w:rPr>
         <w:drawing>
@@ -8067,7 +8544,7 @@
                     <pic:cNvPicPr/>
                   </pic:nvPicPr>
                   <pic:blipFill>
-                    <a:blip r:embed="rId30"/>
+                    <a:blip r:embed="rId31"/>
                     <a:stretch>
                       <a:fillRect/>
                     </a:stretch>
@@ -8132,6 +8609,7 @@
       <w:r>
         <w:rPr>
           <w:rFonts w:ascii="Roboto" w:eastAsia="SimSun" w:hAnsi="Roboto" w:cs="Times New Roman"/>
+          <w:noProof/>
           <w:szCs w:val="22"/>
         </w:rPr>
         <w:drawing>
@@ -8150,7 +8628,7 @@
                     <pic:cNvPicPr/>
                   </pic:nvPicPr>
                   <pic:blipFill>
-                    <a:blip r:embed="rId31"/>
+                    <a:blip r:embed="rId32"/>
                     <a:stretch>
                       <a:fillRect/>
                     </a:stretch>
@@ -8215,15 +8693,14 @@
         <w:shd w:val="clear" w:color="auto" w:fill="FFFFFF" w:themeFill="background1"/>
         <w:ind w:firstLine="0"/>
       </w:pPr>
-      <w:bookmarkStart w:id="10" w:name="_Toc167726714"/>
-      <w:r>
-        <w:lastRenderedPageBreak/>
+      <w:bookmarkStart w:id="11" w:name="_Toc167726714"/>
+      <w:r>
         <w:t>Exercício</w:t>
       </w:r>
       <w:r>
         <w:t xml:space="preserve"> 2</w:t>
       </w:r>
-      <w:bookmarkEnd w:id="10"/>
+      <w:bookmarkEnd w:id="11"/>
     </w:p>
     <w:p>
       <w:pPr>
@@ -8275,13 +8752,13 @@
         <w:pStyle w:val="Ttulo2"/>
         <w:shd w:val="clear" w:color="auto" w:fill="FFFFFF" w:themeFill="background1"/>
       </w:pPr>
-      <w:bookmarkStart w:id="11" w:name="_Toc164520793"/>
-      <w:bookmarkStart w:id="12" w:name="_Toc167726715"/>
+      <w:bookmarkStart w:id="12" w:name="_Toc164520793"/>
+      <w:bookmarkStart w:id="13" w:name="_Toc167726715"/>
       <w:r>
         <w:t>Função de Progressão Aritmética</w:t>
       </w:r>
-      <w:bookmarkEnd w:id="11"/>
       <w:bookmarkEnd w:id="12"/>
+      <w:bookmarkEnd w:id="13"/>
     </w:p>
     <w:p>
       <w:pPr>
@@ -9147,7 +9624,6 @@
           <w:color w:val="111111"/>
           <w:shd w:val="clear" w:color="auto" w:fill="FFFFFF"/>
         </w:rPr>
-        <w:lastRenderedPageBreak/>
         <w:t xml:space="preserve">Agora, podemos verificar os </w:t>
       </w:r>
       <w:r>
@@ -9263,7 +9739,7 @@
                     <pic:cNvPicPr/>
                   </pic:nvPicPr>
                   <pic:blipFill>
-                    <a:blip r:embed="rId32"/>
+                    <a:blip r:embed="rId33"/>
                     <a:stretch>
                       <a:fillRect/>
                     </a:stretch>
@@ -9288,7 +9764,7 @@
       <w:pPr>
         <w:pStyle w:val="Legenda"/>
       </w:pPr>
-      <w:bookmarkStart w:id="13" w:name="_Toc164630238"/>
+      <w:bookmarkStart w:id="14" w:name="_Toc164630238"/>
       <w:r>
         <w:t xml:space="preserve">Figura </w:t>
       </w:r>
@@ -9305,7 +9781,7 @@
         <w:rPr>
           <w:noProof/>
         </w:rPr>
-        <w:t>8</w:t>
+        <w:t>3</w:t>
       </w:r>
       <w:r>
         <w:fldChar w:fldCharType="end"/>
@@ -9316,7 +9792,7 @@
       <w:r>
         <w:t>Resultados da Função de Progressão Aritmética (PA)</w:t>
       </w:r>
-      <w:bookmarkEnd w:id="13"/>
+      <w:bookmarkEnd w:id="14"/>
     </w:p>
     <w:p>
       <w:pPr>
@@ -9328,13 +9804,14 @@
         <w:pStyle w:val="Ttulo2"/>
         <w:shd w:val="clear" w:color="auto" w:fill="FFFFFF" w:themeFill="background1"/>
       </w:pPr>
-      <w:bookmarkStart w:id="14" w:name="_Toc164520794"/>
-      <w:bookmarkStart w:id="15" w:name="_Toc167726716"/>
-      <w:r>
+      <w:bookmarkStart w:id="15" w:name="_Toc164520794"/>
+      <w:bookmarkStart w:id="16" w:name="_Toc167726716"/>
+      <w:r>
+        <w:lastRenderedPageBreak/>
         <w:t>Função Fatorial</w:t>
       </w:r>
-      <w:bookmarkEnd w:id="14"/>
       <w:bookmarkEnd w:id="15"/>
+      <w:bookmarkEnd w:id="16"/>
     </w:p>
     <w:p>
       <w:pPr>
@@ -10216,16 +10693,7 @@
           <w:color w:val="111111"/>
           <w:lang w:eastAsia="pt-PT"/>
         </w:rPr>
-        <w:t xml:space="preserve">. Com esta análise podemos </w:t>
-      </w:r>
-      <w:r>
-        <w:rPr>
-          <w:rFonts w:ascii="Roboto" w:eastAsia="Times New Roman" w:hAnsi="Roboto" w:cs="Times New Roman"/>
-          <w:color w:val="111111"/>
-          <w:lang w:eastAsia="pt-PT"/>
-        </w:rPr>
-        <w:lastRenderedPageBreak/>
-        <w:t>também, verificar a</w:t>
+        <w:t>. Com esta análise podemos também, verificar a</w:t>
       </w:r>
       <w:r>
         <w:rPr>
@@ -10282,7 +10750,7 @@
                     <pic:cNvPicPr/>
                   </pic:nvPicPr>
                   <pic:blipFill>
-                    <a:blip r:embed="rId33"/>
+                    <a:blip r:embed="rId34"/>
                     <a:stretch>
                       <a:fillRect/>
                     </a:stretch>
@@ -10307,7 +10775,7 @@
       <w:pPr>
         <w:pStyle w:val="Legenda"/>
       </w:pPr>
-      <w:bookmarkStart w:id="16" w:name="_Toc164630239"/>
+      <w:bookmarkStart w:id="17" w:name="_Toc164630239"/>
       <w:r>
         <w:t xml:space="preserve">Figura </w:t>
       </w:r>
@@ -10324,7 +10792,7 @@
         <w:rPr>
           <w:noProof/>
         </w:rPr>
-        <w:t>9</w:t>
+        <w:t>4</w:t>
       </w:r>
       <w:r>
         <w:fldChar w:fldCharType="end"/>
@@ -10335,7 +10803,7 @@
       <w:r>
         <w:t>Resultados Experimentais da Função Fatorial</w:t>
       </w:r>
-      <w:bookmarkEnd w:id="16"/>
+      <w:bookmarkEnd w:id="17"/>
     </w:p>
     <w:p>
       <w:pPr>
@@ -10350,8 +10818,8 @@
         <w:pStyle w:val="Ttulo2"/>
         <w:shd w:val="clear" w:color="auto" w:fill="FFFFFF" w:themeFill="background1"/>
       </w:pPr>
-      <w:bookmarkStart w:id="17" w:name="_Toc164520795"/>
-      <w:bookmarkStart w:id="18" w:name="_Toc167726717"/>
+      <w:bookmarkStart w:id="18" w:name="_Toc164520795"/>
+      <w:bookmarkStart w:id="19" w:name="_Toc167726717"/>
       <w:r>
         <w:t xml:space="preserve">Função </w:t>
       </w:r>
@@ -10361,8 +10829,8 @@
       <w:r>
         <w:t xml:space="preserve"> Múltiplo Comum (MMC)</w:t>
       </w:r>
-      <w:bookmarkEnd w:id="17"/>
       <w:bookmarkEnd w:id="18"/>
+      <w:bookmarkEnd w:id="19"/>
     </w:p>
     <w:p>
       <w:pPr>
@@ -10485,6 +10953,7 @@
           <w:color w:val="111111"/>
           <w:lang w:eastAsia="pt-PT"/>
         </w:rPr>
+        <w:lastRenderedPageBreak/>
         <w:t xml:space="preserve">Variante 1: MMC entre 10 e </w:t>
       </w:r>
       <w:r>
@@ -11187,7 +11656,6 @@
           <w:color w:val="111111"/>
           <w:lang w:eastAsia="pt-PT"/>
         </w:rPr>
-        <w:lastRenderedPageBreak/>
         <w:drawing>
           <wp:inline distT="0" distB="0" distL="0" distR="0" wp14:anchorId="786D7CE6" wp14:editId="1B5D8C87">
             <wp:extent cx="1828800" cy="640080"/>
@@ -11204,7 +11672,7 @@
                     <pic:cNvPicPr/>
                   </pic:nvPicPr>
                   <pic:blipFill>
-                    <a:blip r:embed="rId34"/>
+                    <a:blip r:embed="rId35"/>
                     <a:stretch>
                       <a:fillRect/>
                     </a:stretch>
@@ -11229,7 +11697,7 @@
       <w:pPr>
         <w:pStyle w:val="Legenda"/>
       </w:pPr>
-      <w:bookmarkStart w:id="19" w:name="_Toc164630240"/>
+      <w:bookmarkStart w:id="20" w:name="_Toc164630240"/>
       <w:r>
         <w:t xml:space="preserve">Figura </w:t>
       </w:r>
@@ -11246,7 +11714,7 @@
         <w:rPr>
           <w:noProof/>
         </w:rPr>
-        <w:t>10</w:t>
+        <w:t>5</w:t>
       </w:r>
       <w:r>
         <w:fldChar w:fldCharType="end"/>
@@ -11257,7 +11725,7 @@
       <w:r>
         <w:t>Resultados Experimentais da Função MMC</w:t>
       </w:r>
-      <w:bookmarkEnd w:id="19"/>
+      <w:bookmarkEnd w:id="20"/>
     </w:p>
     <w:p>
       <w:pPr>
@@ -11275,13 +11743,13 @@
         <w:pStyle w:val="Ttulo2"/>
         <w:shd w:val="clear" w:color="auto" w:fill="FFFFFF" w:themeFill="background1"/>
       </w:pPr>
-      <w:bookmarkStart w:id="20" w:name="_Toc164520796"/>
-      <w:bookmarkStart w:id="21" w:name="_Toc167726718"/>
+      <w:bookmarkStart w:id="21" w:name="_Toc164520796"/>
+      <w:bookmarkStart w:id="22" w:name="_Toc167726718"/>
       <w:r>
         <w:t>Função de Números Primos</w:t>
       </w:r>
-      <w:bookmarkEnd w:id="20"/>
       <w:bookmarkEnd w:id="21"/>
+      <w:bookmarkEnd w:id="22"/>
     </w:p>
     <w:p>
       <w:pPr>
@@ -11527,6 +11995,7 @@
           <w:color w:val="111111"/>
           <w:lang w:eastAsia="pt-PT"/>
         </w:rPr>
+        <w:lastRenderedPageBreak/>
         <w:t>Variante 1: Números Primos entre 1 e 25</w:t>
       </w:r>
     </w:p>
@@ -12432,7 +12901,7 @@
                     <pic:cNvPicPr/>
                   </pic:nvPicPr>
                   <pic:blipFill rotWithShape="1">
-                    <a:blip r:embed="rId35"/>
+                    <a:blip r:embed="rId36"/>
                     <a:srcRect b="5886"/>
                     <a:stretch/>
                   </pic:blipFill>
@@ -12464,7 +12933,7 @@
       <w:pPr>
         <w:pStyle w:val="Legenda"/>
       </w:pPr>
-      <w:bookmarkStart w:id="22" w:name="_Toc164630241"/>
+      <w:bookmarkStart w:id="23" w:name="_Toc164630241"/>
       <w:r>
         <w:t xml:space="preserve">Figura </w:t>
       </w:r>
@@ -12481,7 +12950,7 @@
         <w:rPr>
           <w:noProof/>
         </w:rPr>
-        <w:t>11</w:t>
+        <w:t>6</w:t>
       </w:r>
       <w:r>
         <w:fldChar w:fldCharType="end"/>
@@ -12492,7 +12961,7 @@
       <w:r>
         <w:t>Resultados Experimentais da Função de Geração Números Primos</w:t>
       </w:r>
-      <w:bookmarkEnd w:id="22"/>
+      <w:bookmarkEnd w:id="23"/>
     </w:p>
     <w:p>
       <w:pPr>
@@ -12507,13 +12976,13 @@
         <w:pStyle w:val="Ttulo2"/>
         <w:shd w:val="clear" w:color="auto" w:fill="FFFFFF" w:themeFill="background1"/>
       </w:pPr>
-      <w:bookmarkStart w:id="23" w:name="_Toc164520797"/>
-      <w:bookmarkStart w:id="24" w:name="_Toc167726719"/>
+      <w:bookmarkStart w:id="24" w:name="_Toc164520797"/>
+      <w:bookmarkStart w:id="25" w:name="_Toc167726719"/>
       <w:r>
         <w:t>Função de Frequência de Símbolos em Arquivos</w:t>
       </w:r>
-      <w:bookmarkEnd w:id="23"/>
       <w:bookmarkEnd w:id="24"/>
+      <w:bookmarkEnd w:id="25"/>
     </w:p>
     <w:p>
       <w:pPr>
@@ -12652,6 +13121,7 @@
           <w:color w:val="111111"/>
           <w:shd w:val="clear" w:color="auto" w:fill="FFFFFF"/>
         </w:rPr>
+        <w:lastRenderedPageBreak/>
         <w:t xml:space="preserve">Ao aplicarmos a função a um ficheiro de texto com a história </w:t>
       </w:r>
       <w:r>
@@ -12865,7 +13335,7 @@
                     <pic:cNvPicPr/>
                   </pic:nvPicPr>
                   <pic:blipFill>
-                    <a:blip r:embed="rId36"/>
+                    <a:blip r:embed="rId37"/>
                     <a:stretch>
                       <a:fillRect/>
                     </a:stretch>
@@ -12890,7 +13360,7 @@
       <w:pPr>
         <w:pStyle w:val="Legenda"/>
       </w:pPr>
-      <w:bookmarkStart w:id="25" w:name="_Toc164630242"/>
+      <w:bookmarkStart w:id="26" w:name="_Toc164630242"/>
       <w:r>
         <w:t xml:space="preserve">Figura </w:t>
       </w:r>
@@ -12907,7 +13377,7 @@
         <w:rPr>
           <w:noProof/>
         </w:rPr>
-        <w:t>12</w:t>
+        <w:t>7</w:t>
       </w:r>
       <w:r>
         <w:fldChar w:fldCharType="end"/>
@@ -12918,7 +13388,7 @@
       <w:r>
         <w:t>Resultados Experimentais da Função de Frequência de Símbolos</w:t>
       </w:r>
-      <w:bookmarkEnd w:id="25"/>
+      <w:bookmarkEnd w:id="26"/>
     </w:p>
     <w:p>
       <w:pPr>
@@ -12930,7 +13400,7 @@
           <w:lang w:eastAsia="pt-PT"/>
         </w:rPr>
       </w:pPr>
-      <w:bookmarkStart w:id="26" w:name="_Toc164520798"/>
+      <w:bookmarkStart w:id="27" w:name="_Toc164520798"/>
     </w:p>
     <w:p>
       <w:pPr>
@@ -12952,7 +13422,7 @@
           <w:szCs w:val="32"/>
         </w:rPr>
       </w:pPr>
-      <w:bookmarkStart w:id="27" w:name="_Toc167726720"/>
+      <w:bookmarkStart w:id="28" w:name="_Toc167726720"/>
       <w:r>
         <w:rPr>
           <w:sz w:val="32"/>
@@ -12960,8 +13430,8 @@
         </w:rPr>
         <w:t>Exercício 3</w:t>
       </w:r>
-      <w:bookmarkEnd w:id="26"/>
       <w:bookmarkEnd w:id="27"/>
+      <w:bookmarkEnd w:id="28"/>
     </w:p>
     <w:p/>
     <w:p>
@@ -12978,7 +13448,7 @@
         </w:rPr>
         <w:t xml:space="preserve">Neste exercício, é proposta a implementação de funções capazes de analisar fontes de símbolos. A análise realizada deverá retornar o valor da informação própria de cada símbolo da fonte, o valor da entropia, o histograma e estimativas </w:t>
       </w:r>
-      <w:bookmarkStart w:id="28" w:name="_Hlk164544958"/>
+      <w:bookmarkStart w:id="29" w:name="_Hlk164544958"/>
       <w:r>
         <w:rPr>
           <w:szCs w:val="22"/>
@@ -12986,7 +13456,7 @@
         </w:rPr>
         <w:t>de ocorrências de símbolos e pares de símbolos</w:t>
       </w:r>
-      <w:bookmarkEnd w:id="28"/>
+      <w:bookmarkEnd w:id="29"/>
       <w:r>
         <w:rPr>
           <w:szCs w:val="22"/>
@@ -13001,12 +13471,11 @@
         <w:pStyle w:val="Ttulo2"/>
         <w:shd w:val="clear" w:color="auto" w:fill="FFFFFF" w:themeFill="background1"/>
       </w:pPr>
-      <w:bookmarkStart w:id="29" w:name="_Toc167726721"/>
-      <w:r>
-        <w:lastRenderedPageBreak/>
+      <w:bookmarkStart w:id="30" w:name="_Toc167726721"/>
+      <w:r>
         <w:t>Análise à informação própria e à entropia e recolha do histograma</w:t>
       </w:r>
-      <w:bookmarkEnd w:id="29"/>
+      <w:bookmarkEnd w:id="30"/>
     </w:p>
     <w:p>
       <w:r>
@@ -13077,7 +13546,7 @@
                     <pic:cNvPicPr/>
                   </pic:nvPicPr>
                   <pic:blipFill>
-                    <a:blip r:embed="rId37"/>
+                    <a:blip r:embed="rId38"/>
                     <a:stretch>
                       <a:fillRect/>
                     </a:stretch>
@@ -13286,6 +13755,7 @@
         <w:rPr>
           <w:noProof/>
         </w:rPr>
+        <w:lastRenderedPageBreak/>
         <w:drawing>
           <wp:inline distT="0" distB="0" distL="0" distR="0" wp14:anchorId="00BE4501" wp14:editId="2B84068D">
             <wp:extent cx="5242560" cy="667603"/>
@@ -13304,7 +13774,7 @@
                     </pic:cNvPicPr>
                   </pic:nvPicPr>
                   <pic:blipFill>
-                    <a:blip r:embed="rId38">
+                    <a:blip r:embed="rId39">
                       <a:extLst>
                         <a:ext uri="{28A0092B-C50C-407E-A947-70E740481C1C}">
                           <a14:useLocalDpi xmlns:a14="http://schemas.microsoft.com/office/drawing/2010/main" val="0"/>
@@ -13504,7 +13974,6 @@
         <w:rPr>
           <w:noProof/>
         </w:rPr>
-        <w:lastRenderedPageBreak/>
         <w:drawing>
           <wp:inline distT="0" distB="0" distL="0" distR="0" wp14:anchorId="175654A3" wp14:editId="7BE5E92F">
             <wp:extent cx="2178555" cy="2293620"/>
@@ -13521,7 +13990,7 @@
                     <pic:cNvPicPr/>
                   </pic:nvPicPr>
                   <pic:blipFill>
-                    <a:blip r:embed="rId39"/>
+                    <a:blip r:embed="rId40"/>
                     <a:stretch>
                       <a:fillRect/>
                     </a:stretch>
@@ -13546,7 +14015,7 @@
       <w:pPr>
         <w:pStyle w:val="Legenda"/>
       </w:pPr>
-      <w:bookmarkStart w:id="30" w:name="_Toc164630243"/>
+      <w:bookmarkStart w:id="31" w:name="_Toc164630243"/>
       <w:r>
         <w:t xml:space="preserve">Figura </w:t>
       </w:r>
@@ -13563,7 +14032,7 @@
         <w:rPr>
           <w:noProof/>
         </w:rPr>
-        <w:t>13</w:t>
+        <w:t>8</w:t>
       </w:r>
       <w:r>
         <w:fldChar w:fldCharType="end"/>
@@ -13579,7 +14048,7 @@
       <w:r>
         <w:t>fibonacci.kt</w:t>
       </w:r>
-      <w:bookmarkEnd w:id="30"/>
+      <w:bookmarkEnd w:id="31"/>
       <w:proofErr w:type="spellEnd"/>
       <w:proofErr w:type="gramEnd"/>
     </w:p>
@@ -13594,6 +14063,7 @@
           <w:bCs/>
           <w:noProof/>
         </w:rPr>
+        <w:lastRenderedPageBreak/>
         <w:drawing>
           <wp:inline distT="0" distB="0" distL="0" distR="0" wp14:anchorId="17136F9C" wp14:editId="5EFA3D25">
             <wp:extent cx="2331720" cy="2131701"/>
@@ -13612,7 +14082,7 @@
                     </pic:cNvPicPr>
                   </pic:nvPicPr>
                   <pic:blipFill>
-                    <a:blip r:embed="rId40">
+                    <a:blip r:embed="rId41">
                       <a:extLst>
                         <a:ext uri="{28A0092B-C50C-407E-A947-70E740481C1C}">
                           <a14:useLocalDpi xmlns:a14="http://schemas.microsoft.com/office/drawing/2010/main" val="0"/>
@@ -13649,7 +14119,7 @@
           <w:bCs/>
         </w:rPr>
       </w:pPr>
-      <w:bookmarkStart w:id="31" w:name="_Toc164630244"/>
+      <w:bookmarkStart w:id="32" w:name="_Toc164630244"/>
       <w:r>
         <w:t xml:space="preserve">Figura </w:t>
       </w:r>
@@ -13666,7 +14136,7 @@
         <w:rPr>
           <w:noProof/>
         </w:rPr>
-        <w:t>14</w:t>
+        <w:t>9</w:t>
       </w:r>
       <w:r>
         <w:fldChar w:fldCharType="end"/>
@@ -13682,7 +14152,7 @@
       <w:r>
         <w:t>fibonacci.kt</w:t>
       </w:r>
-      <w:bookmarkEnd w:id="31"/>
+      <w:bookmarkEnd w:id="32"/>
       <w:proofErr w:type="spellEnd"/>
       <w:proofErr w:type="gramEnd"/>
     </w:p>
@@ -13715,7 +14185,7 @@
                     </pic:cNvPicPr>
                   </pic:nvPicPr>
                   <pic:blipFill>
-                    <a:blip r:embed="rId41">
+                    <a:blip r:embed="rId42">
                       <a:extLst>
                         <a:ext uri="{28A0092B-C50C-407E-A947-70E740481C1C}">
                           <a14:useLocalDpi xmlns:a14="http://schemas.microsoft.com/office/drawing/2010/main" val="0"/>
@@ -13752,7 +14222,7 @@
           <w:bCs/>
         </w:rPr>
       </w:pPr>
-      <w:bookmarkStart w:id="32" w:name="_Toc164630245"/>
+      <w:bookmarkStart w:id="33" w:name="_Toc164630245"/>
       <w:r>
         <w:t xml:space="preserve">Figura </w:t>
       </w:r>
@@ -13769,7 +14239,7 @@
         <w:rPr>
           <w:noProof/>
         </w:rPr>
-        <w:t>15</w:t>
+        <w:t>10</w:t>
       </w:r>
       <w:r>
         <w:fldChar w:fldCharType="end"/>
@@ -13785,7 +14255,7 @@
       <w:r>
         <w:t>fibonacci.kt</w:t>
       </w:r>
-      <w:bookmarkEnd w:id="32"/>
+      <w:bookmarkEnd w:id="33"/>
       <w:proofErr w:type="spellEnd"/>
       <w:proofErr w:type="gramEnd"/>
     </w:p>
@@ -13818,7 +14288,7 @@
                     </pic:cNvPicPr>
                   </pic:nvPicPr>
                   <pic:blipFill>
-                    <a:blip r:embed="rId42">
+                    <a:blip r:embed="rId43">
                       <a:extLst>
                         <a:ext uri="{28A0092B-C50C-407E-A947-70E740481C1C}">
                           <a14:useLocalDpi xmlns:a14="http://schemas.microsoft.com/office/drawing/2010/main" val="0"/>
@@ -13855,7 +14325,7 @@
           <w:bCs/>
         </w:rPr>
       </w:pPr>
-      <w:bookmarkStart w:id="33" w:name="_Toc164630246"/>
+      <w:bookmarkStart w:id="34" w:name="_Toc164630246"/>
       <w:r>
         <w:t xml:space="preserve">Figura </w:t>
       </w:r>
@@ -13872,7 +14342,7 @@
         <w:rPr>
           <w:noProof/>
         </w:rPr>
-        <w:t>16</w:t>
+        <w:t>11</w:t>
       </w:r>
       <w:r>
         <w:fldChar w:fldCharType="end"/>
@@ -13888,7 +14358,7 @@
       <w:r>
         <w:t>fibonacci.kt</w:t>
       </w:r>
-      <w:bookmarkEnd w:id="33"/>
+      <w:bookmarkEnd w:id="34"/>
       <w:proofErr w:type="spellEnd"/>
       <w:proofErr w:type="gramEnd"/>
     </w:p>
@@ -13898,15 +14368,14 @@
         <w:pStyle w:val="Ttulo2"/>
         <w:shd w:val="clear" w:color="auto" w:fill="FFFFFF" w:themeFill="background1"/>
       </w:pPr>
-      <w:bookmarkStart w:id="34" w:name="_Toc167726722"/>
-      <w:r>
-        <w:lastRenderedPageBreak/>
+      <w:bookmarkStart w:id="35" w:name="_Toc167726722"/>
+      <w:r>
         <w:t xml:space="preserve">Estimativas de </w:t>
       </w:r>
       <w:r>
         <w:t>ocorrências de símbolos e pares de símbolos</w:t>
       </w:r>
-      <w:bookmarkEnd w:id="34"/>
+      <w:bookmarkEnd w:id="35"/>
     </w:p>
     <w:p>
       <w:r>
@@ -14013,6 +14482,7 @@
         <w:rPr>
           <w:noProof/>
         </w:rPr>
+        <w:lastRenderedPageBreak/>
         <w:drawing>
           <wp:inline distT="0" distB="0" distL="0" distR="0" wp14:anchorId="55439058" wp14:editId="1C056F04">
             <wp:extent cx="3334215" cy="1514686"/>
@@ -14029,7 +14499,7 @@
                     <pic:cNvPicPr/>
                   </pic:nvPicPr>
                   <pic:blipFill>
-                    <a:blip r:embed="rId43"/>
+                    <a:blip r:embed="rId44"/>
                     <a:stretch>
                       <a:fillRect/>
                     </a:stretch>
@@ -14058,7 +14528,7 @@
           <w:bCs/>
         </w:rPr>
       </w:pPr>
-      <w:bookmarkStart w:id="35" w:name="_Toc164630247"/>
+      <w:bookmarkStart w:id="36" w:name="_Toc164630247"/>
       <w:r>
         <w:t xml:space="preserve">Figura </w:t>
       </w:r>
@@ -14075,7 +14545,7 @@
         <w:rPr>
           <w:noProof/>
         </w:rPr>
-        <w:t>17</w:t>
+        <w:t>12</w:t>
       </w:r>
       <w:r>
         <w:fldChar w:fldCharType="end"/>
@@ -14086,7 +14556,7 @@
       <w:r>
         <w:t>Top 5 símbolos com maior percentagem de ocorrência em ListaPalavrasPT.txt</w:t>
       </w:r>
-      <w:bookmarkEnd w:id="35"/>
+      <w:bookmarkEnd w:id="36"/>
     </w:p>
     <w:p>
       <w:pPr>
@@ -14115,7 +14585,7 @@
                     </pic:cNvPicPr>
                   </pic:nvPicPr>
                   <pic:blipFill>
-                    <a:blip r:embed="rId44">
+                    <a:blip r:embed="rId45">
                       <a:extLst>
                         <a:ext uri="{28A0092B-C50C-407E-A947-70E740481C1C}">
                           <a14:useLocalDpi xmlns:a14="http://schemas.microsoft.com/office/drawing/2010/main" val="0"/>
@@ -14148,7 +14618,7 @@
       <w:pPr>
         <w:pStyle w:val="Legenda"/>
       </w:pPr>
-      <w:bookmarkStart w:id="36" w:name="_Toc164630248"/>
+      <w:bookmarkStart w:id="37" w:name="_Toc164630248"/>
       <w:r>
         <w:t xml:space="preserve">Figura </w:t>
       </w:r>
@@ -14165,7 +14635,7 @@
         <w:rPr>
           <w:noProof/>
         </w:rPr>
-        <w:t>18</w:t>
+        <w:t>13</w:t>
       </w:r>
       <w:r>
         <w:fldChar w:fldCharType="end"/>
@@ -14176,7 +14646,7 @@
       <w:r>
         <w:t>Top 5 pares de símbolos com maior percentagem de ocorrência em ListaPalavrasPT.txt</w:t>
       </w:r>
-      <w:bookmarkEnd w:id="36"/>
+      <w:bookmarkEnd w:id="37"/>
     </w:p>
     <w:p>
       <w:pPr>
@@ -14194,13 +14664,13 @@
         <w:shd w:val="clear" w:color="auto" w:fill="FFFFFF" w:themeFill="background1"/>
         <w:ind w:firstLine="0"/>
       </w:pPr>
-      <w:bookmarkStart w:id="37" w:name="_Toc164520799"/>
-      <w:bookmarkStart w:id="38" w:name="_Toc167726723"/>
+      <w:bookmarkStart w:id="38" w:name="_Toc164520799"/>
+      <w:bookmarkStart w:id="39" w:name="_Toc167726723"/>
       <w:r>
         <w:t>Exercício 4</w:t>
       </w:r>
-      <w:bookmarkEnd w:id="37"/>
       <w:bookmarkEnd w:id="38"/>
+      <w:bookmarkEnd w:id="39"/>
     </w:p>
     <w:p>
       <w:pPr>
@@ -14243,13 +14713,13 @@
         <w:pStyle w:val="Ttulo2"/>
         <w:shd w:val="clear" w:color="auto" w:fill="FFFFFF" w:themeFill="background1"/>
       </w:pPr>
-      <w:bookmarkStart w:id="39" w:name="_4.1_Implementação_Genérica"/>
-      <w:bookmarkStart w:id="40" w:name="_Toc167726724"/>
-      <w:bookmarkEnd w:id="39"/>
+      <w:bookmarkStart w:id="40" w:name="_4.1_Implementação_Genérica"/>
+      <w:bookmarkStart w:id="41" w:name="_Toc167726724"/>
+      <w:bookmarkEnd w:id="40"/>
       <w:r>
         <w:t>Implementação Genérica de Fonte de Símbolos</w:t>
       </w:r>
-      <w:bookmarkEnd w:id="40"/>
+      <w:bookmarkEnd w:id="41"/>
     </w:p>
     <w:p>
       <w:pPr>
@@ -14413,7 +14883,14 @@
         <w:rPr>
           <w:lang w:eastAsia="pt-PT"/>
         </w:rPr>
-        <w:t xml:space="preserve"> criar uma estrutura que nos permite mapear valores aleatórios (gerados, por exemplo, por um gerador de números aleatórios) para símbolos específicos, considerando as suas probabilidades. Em seguida, para gerar o símbolo aleatório, recorremos a um ciclo </w:t>
+        <w:t xml:space="preserve"> criar uma estrutura que nos permite mapear valores aleatórios (gerados, por exemplo, por um </w:t>
+      </w:r>
+      <w:r>
+        <w:rPr>
+          <w:lang w:eastAsia="pt-PT"/>
+        </w:rPr>
+        <w:lastRenderedPageBreak/>
+        <w:t xml:space="preserve">gerador de números aleatórios) para símbolos específicos, considerando as suas probabilidades. Em seguida, para gerar o símbolo aleatório, recorremos a um ciclo </w:t>
       </w:r>
       <w:r>
         <w:rPr>
@@ -14605,7 +15082,7 @@
                     <pic:cNvPicPr/>
                   </pic:nvPicPr>
                   <pic:blipFill>
-                    <a:blip r:embed="rId45"/>
+                    <a:blip r:embed="rId46"/>
                     <a:stretch>
                       <a:fillRect/>
                     </a:stretch>
@@ -14630,7 +15107,7 @@
       <w:pPr>
         <w:pStyle w:val="Legenda"/>
       </w:pPr>
-      <w:bookmarkStart w:id="41" w:name="_Toc164630249"/>
+      <w:bookmarkStart w:id="42" w:name="_Toc164630249"/>
       <w:r>
         <w:t xml:space="preserve">Figura </w:t>
       </w:r>
@@ -14647,7 +15124,7 @@
         <w:rPr>
           <w:noProof/>
         </w:rPr>
-        <w:t>19</w:t>
+        <w:t>14</w:t>
       </w:r>
       <w:r>
         <w:fldChar w:fldCharType="end"/>
@@ -14658,7 +15135,7 @@
       <w:r>
         <w:t>Resultados experimentais de 3 execuções da fonte de símbolos</w:t>
       </w:r>
-      <w:bookmarkEnd w:id="41"/>
+      <w:bookmarkEnd w:id="42"/>
     </w:p>
     <w:p>
       <w:pPr>
@@ -14808,14 +15285,7 @@
         <w:rPr>
           <w:lang w:eastAsia="pt-PT"/>
         </w:rPr>
-        <w:t xml:space="preserve">: Com apenas 10 símbolos gerados, a entropia do destino é menor do que a entropia da fonte. Isso significa que a sequência gerada é menos imprevisível do </w:t>
-      </w:r>
-      <w:r>
-        <w:rPr>
-          <w:lang w:eastAsia="pt-PT"/>
-        </w:rPr>
-        <w:lastRenderedPageBreak/>
-        <w:t>que a fonte original. Isto aconteceu por</w:t>
+        <w:t>: Com apenas 10 símbolos gerados, a entropia do destino é menor do que a entropia da fonte. Isso significa que a sequência gerada é menos imprevisível do que a fonte original. Isto aconteceu por</w:t>
       </w:r>
       <w:r>
         <w:rPr>
@@ -15087,6 +15557,7 @@
           <w:bCs/>
           <w:lang w:eastAsia="pt-PT"/>
         </w:rPr>
+        <w:lastRenderedPageBreak/>
         <w:t>Execução com 10</w:t>
       </w:r>
       <w:r>
@@ -15331,14 +15802,14 @@
         <w:pStyle w:val="Ttulo2"/>
         <w:shd w:val="clear" w:color="auto" w:fill="FFFFFF" w:themeFill="background1"/>
       </w:pPr>
-      <w:bookmarkStart w:id="42" w:name="_Toc167726725"/>
+      <w:bookmarkStart w:id="43" w:name="_Toc167726725"/>
       <w:r>
         <w:t>Geradores de Símbolos Específico</w:t>
       </w:r>
       <w:r>
         <w:t>s</w:t>
       </w:r>
-      <w:bookmarkEnd w:id="42"/>
+      <w:bookmarkEnd w:id="43"/>
     </w:p>
     <w:p>
       <w:pPr>
@@ -15681,11 +16152,11 @@
         <w:pStyle w:val="Ttulo3"/>
         <w:shd w:val="clear" w:color="auto" w:fill="FFFFFF" w:themeFill="background1"/>
       </w:pPr>
-      <w:bookmarkStart w:id="43" w:name="_Toc167726726"/>
+      <w:bookmarkStart w:id="44" w:name="_Toc167726726"/>
       <w:r>
         <w:t>Códigos PIN</w:t>
       </w:r>
-      <w:bookmarkEnd w:id="43"/>
+      <w:bookmarkEnd w:id="44"/>
     </w:p>
     <w:p>
       <w:pPr>
@@ -15865,7 +16336,6 @@
           <w:bCs/>
           <w:noProof/>
         </w:rPr>
-        <w:lastRenderedPageBreak/>
         <w:drawing>
           <wp:inline distT="0" distB="0" distL="0" distR="0" wp14:anchorId="2A46C7F0" wp14:editId="5D1F7724">
             <wp:extent cx="2827265" cy="2042337"/>
@@ -15882,7 +16352,7 @@
                     <pic:cNvPicPr/>
                   </pic:nvPicPr>
                   <pic:blipFill>
-                    <a:blip r:embed="rId46"/>
+                    <a:blip r:embed="rId47"/>
                     <a:stretch>
                       <a:fillRect/>
                     </a:stretch>
@@ -15907,7 +16377,7 @@
       <w:pPr>
         <w:pStyle w:val="Legenda"/>
       </w:pPr>
-      <w:bookmarkStart w:id="44" w:name="_Toc164630250"/>
+      <w:bookmarkStart w:id="45" w:name="_Toc164630250"/>
       <w:r>
         <w:t xml:space="preserve">Figura </w:t>
       </w:r>
@@ -15924,7 +16394,7 @@
         <w:rPr>
           <w:noProof/>
         </w:rPr>
-        <w:t>20</w:t>
+        <w:t>15</w:t>
       </w:r>
       <w:r>
         <w:fldChar w:fldCharType="end"/>
@@ -15939,7 +16409,7 @@
       <w:r>
         <w:t>PINs</w:t>
       </w:r>
-      <w:bookmarkEnd w:id="44"/>
+      <w:bookmarkEnd w:id="45"/>
       <w:proofErr w:type="spellEnd"/>
     </w:p>
     <w:p>
@@ -15952,14 +16422,14 @@
         <w:pStyle w:val="Ttulo3"/>
         <w:shd w:val="clear" w:color="auto" w:fill="FFFFFF" w:themeFill="background1"/>
       </w:pPr>
-      <w:bookmarkStart w:id="45" w:name="_Toc167726727"/>
+      <w:bookmarkStart w:id="46" w:name="_Toc167726727"/>
       <w:r>
         <w:t xml:space="preserve">Chaves do </w:t>
       </w:r>
       <w:r>
         <w:t>Euromilhões</w:t>
       </w:r>
-      <w:bookmarkEnd w:id="45"/>
+      <w:bookmarkEnd w:id="46"/>
     </w:p>
     <w:p>
       <w:pPr>
@@ -16019,7 +16489,11 @@
         <w:t xml:space="preserve">outra para </w:t>
       </w:r>
       <w:r>
-        <w:t>as estrelas que consistem em 2 números aleatórios entre 1 e 12. A distribuição dos números é uniforme, garantindo que todos tenham a mesma probabilidade de serem selecionados. Além disso, a função evita</w:t>
+        <w:t xml:space="preserve">as </w:t>
+      </w:r>
+      <w:r>
+        <w:lastRenderedPageBreak/>
+        <w:t>estrelas que consistem em 2 números aleatórios entre 1 e 12. A distribuição dos números é uniforme, garantindo que todos tenham a mesma probabilidade de serem selecionados. Além disso, a função evita</w:t>
       </w:r>
       <w:r>
         <w:t xml:space="preserve"> </w:t>
@@ -16152,7 +16626,7 @@
                     <pic:cNvPicPr/>
                   </pic:nvPicPr>
                   <pic:blipFill>
-                    <a:blip r:embed="rId47"/>
+                    <a:blip r:embed="rId48"/>
                     <a:stretch>
                       <a:fillRect/>
                     </a:stretch>
@@ -16177,7 +16651,7 @@
       <w:pPr>
         <w:pStyle w:val="Legenda"/>
       </w:pPr>
-      <w:bookmarkStart w:id="46" w:name="_Toc164630251"/>
+      <w:bookmarkStart w:id="47" w:name="_Toc164630251"/>
       <w:r>
         <w:t xml:space="preserve">Figura </w:t>
       </w:r>
@@ -16194,7 +16668,7 @@
         <w:rPr>
           <w:noProof/>
         </w:rPr>
-        <w:t>21</w:t>
+        <w:t>16</w:t>
       </w:r>
       <w:r>
         <w:fldChar w:fldCharType="end"/>
@@ -16205,7 +16679,7 @@
       <w:r>
         <w:t>Resultados Experimentais de 10 gerações de chaves Euromilhões</w:t>
       </w:r>
-      <w:bookmarkEnd w:id="46"/>
+      <w:bookmarkEnd w:id="47"/>
     </w:p>
     <w:p>
       <w:pPr>
@@ -16217,14 +16691,14 @@
         <w:pStyle w:val="Ttulo3"/>
         <w:shd w:val="clear" w:color="auto" w:fill="FFFFFF" w:themeFill="background1"/>
       </w:pPr>
-      <w:bookmarkStart w:id="47" w:name="_Toc167726728"/>
+      <w:bookmarkStart w:id="48" w:name="_Toc167726728"/>
       <w:r>
         <w:t xml:space="preserve">Palavras-passe </w:t>
       </w:r>
       <w:r>
         <w:t>robustas</w:t>
       </w:r>
-      <w:bookmarkEnd w:id="47"/>
+      <w:bookmarkEnd w:id="48"/>
     </w:p>
     <w:p>
       <w:pPr>
@@ -16486,7 +16960,11 @@
         <w:t>a forma, procuramos evitar a repetição de caracteres pertencentes à mesma categoria</w:t>
       </w:r>
       <w:r>
-        <w:t xml:space="preserve">, pois só assim é possível garantir uma palavra-passe robusta. Na </w:t>
+        <w:t xml:space="preserve">, pois só assim é </w:t>
+      </w:r>
+      <w:r>
+        <w:lastRenderedPageBreak/>
+        <w:t xml:space="preserve">possível garantir uma palavra-passe robusta. Na </w:t>
       </w:r>
       <w:r>
         <w:rPr>
@@ -16540,7 +17018,7 @@
                     <pic:cNvPicPr/>
                   </pic:nvPicPr>
                   <pic:blipFill>
-                    <a:blip r:embed="rId48"/>
+                    <a:blip r:embed="rId49"/>
                     <a:stretch>
                       <a:fillRect/>
                     </a:stretch>
@@ -16565,7 +17043,7 @@
       <w:pPr>
         <w:pStyle w:val="Legenda"/>
       </w:pPr>
-      <w:bookmarkStart w:id="48" w:name="_Toc164630252"/>
+      <w:bookmarkStart w:id="49" w:name="_Toc164630252"/>
       <w:r>
         <w:t xml:space="preserve">Figura </w:t>
       </w:r>
@@ -16582,7 +17060,7 @@
         <w:rPr>
           <w:noProof/>
         </w:rPr>
-        <w:t>22</w:t>
+        <w:t>17</w:t>
       </w:r>
       <w:r>
         <w:fldChar w:fldCharType="end"/>
@@ -16593,7 +17071,7 @@
       <w:r>
         <w:t>Resultados Experimentais de 10 gerações de palavras-passe</w:t>
       </w:r>
-      <w:bookmarkEnd w:id="48"/>
+      <w:bookmarkEnd w:id="49"/>
     </w:p>
     <w:p>
       <w:pPr>
@@ -16605,11 +17083,11 @@
         <w:pStyle w:val="Ttulo2"/>
         <w:shd w:val="clear" w:color="auto" w:fill="FFFFFF" w:themeFill="background1"/>
       </w:pPr>
-      <w:bookmarkStart w:id="49" w:name="_Toc167726729"/>
+      <w:bookmarkStart w:id="50" w:name="_Toc167726729"/>
       <w:r>
         <w:t>Compressão de Dados e Taxa de Compressão</w:t>
       </w:r>
-      <w:bookmarkEnd w:id="49"/>
+      <w:bookmarkEnd w:id="50"/>
     </w:p>
     <w:p>
       <w:pPr>
@@ -16672,7 +17150,6 @@
         <w:rPr>
           <w:noProof/>
         </w:rPr>
-        <w:lastRenderedPageBreak/>
         <w:drawing>
           <wp:inline distT="0" distB="0" distL="0" distR="0" wp14:anchorId="5604B9AC" wp14:editId="3E37B548">
             <wp:extent cx="5400040" cy="666115"/>
@@ -16689,7 +17166,7 @@
                     <pic:cNvPicPr/>
                   </pic:nvPicPr>
                   <pic:blipFill>
-                    <a:blip r:embed="rId49"/>
+                    <a:blip r:embed="rId50"/>
                     <a:stretch>
                       <a:fillRect/>
                     </a:stretch>
@@ -16714,7 +17191,7 @@
       <w:pPr>
         <w:pStyle w:val="Legenda"/>
       </w:pPr>
-      <w:bookmarkStart w:id="50" w:name="_Toc164630253"/>
+      <w:bookmarkStart w:id="51" w:name="_Toc164630253"/>
       <w:r>
         <w:t xml:space="preserve">Figura </w:t>
       </w:r>
@@ -16731,7 +17208,7 @@
         <w:rPr>
           <w:noProof/>
         </w:rPr>
-        <w:t>23</w:t>
+        <w:t>18</w:t>
       </w:r>
       <w:r>
         <w:fldChar w:fldCharType="end"/>
@@ -16742,7 +17219,7 @@
       <w:r>
         <w:t>Resultado da Compressão do ficheiro de palavras-passe</w:t>
       </w:r>
-      <w:bookmarkEnd w:id="50"/>
+      <w:bookmarkEnd w:id="51"/>
     </w:p>
     <w:p/>
     <w:p>
@@ -16751,13 +17228,13 @@
         <w:shd w:val="clear" w:color="auto" w:fill="FFFFFF" w:themeFill="background1"/>
         <w:ind w:left="425" w:firstLine="0"/>
       </w:pPr>
-      <w:bookmarkStart w:id="51" w:name="_Toc164520800"/>
-      <w:bookmarkStart w:id="52" w:name="_Toc167726730"/>
+      <w:bookmarkStart w:id="52" w:name="_Toc164520800"/>
+      <w:bookmarkStart w:id="53" w:name="_Toc167726730"/>
       <w:r>
         <w:t>Exercício 5</w:t>
       </w:r>
-      <w:bookmarkEnd w:id="51"/>
       <w:bookmarkEnd w:id="52"/>
+      <w:bookmarkEnd w:id="53"/>
     </w:p>
     <w:p>
       <w:pPr>
@@ -16816,14 +17293,15 @@
           <w:lang w:eastAsia="pt-PT"/>
         </w:rPr>
       </w:pPr>
-      <w:bookmarkStart w:id="53" w:name="_Toc167726731"/>
-      <w:r>
-        <w:rPr>
-          <w:lang w:eastAsia="pt-PT"/>
-        </w:rPr>
+      <w:bookmarkStart w:id="54" w:name="_Toc167726731"/>
+      <w:r>
+        <w:rPr>
+          <w:lang w:eastAsia="pt-PT"/>
+        </w:rPr>
+        <w:lastRenderedPageBreak/>
         <w:t>Sistemas Criptográficos</w:t>
       </w:r>
-      <w:bookmarkEnd w:id="53"/>
+      <w:bookmarkEnd w:id="54"/>
     </w:p>
     <w:p>
       <w:pPr>
@@ -17419,14 +17897,14 @@
           <w:lang w:eastAsia="pt-PT"/>
         </w:rPr>
       </w:pPr>
-      <w:bookmarkStart w:id="54" w:name="_Toc167726732"/>
+      <w:bookmarkStart w:id="55" w:name="_Toc167726732"/>
       <w:r>
         <w:rPr>
           <w:lang w:eastAsia="pt-PT"/>
         </w:rPr>
         <w:t>Cifra de Vernam</w:t>
       </w:r>
-      <w:bookmarkEnd w:id="54"/>
+      <w:bookmarkEnd w:id="55"/>
     </w:p>
     <w:p>
       <w:pPr>
@@ -17572,7 +18050,6 @@
         <w:rPr>
           <w:lang w:eastAsia="pt-PT"/>
         </w:rPr>
-        <w:lastRenderedPageBreak/>
         <w:t>A chave:</w:t>
       </w:r>
     </w:p>
@@ -17816,14 +18293,14 @@
           <w:lang w:eastAsia="pt-PT"/>
         </w:rPr>
       </w:pPr>
-      <w:bookmarkStart w:id="55" w:name="_Toc167726733"/>
+      <w:bookmarkStart w:id="56" w:name="_Toc167726733"/>
       <w:r>
         <w:rPr>
           <w:lang w:eastAsia="pt-PT"/>
         </w:rPr>
         <w:t>Realização do Exercício</w:t>
       </w:r>
-      <w:bookmarkEnd w:id="55"/>
+      <w:bookmarkEnd w:id="56"/>
       <w:r>
         <w:rPr>
           <w:lang w:eastAsia="pt-PT"/>
@@ -17854,6 +18331,7 @@
         <w:rPr>
           <w:lang w:eastAsia="pt-PT"/>
         </w:rPr>
+        <w:lastRenderedPageBreak/>
         <w:t xml:space="preserve">Na realização da nossa aplicação de cifra e decifra de uma imagem, recorreu-se à biblioteca </w:t>
       </w:r>
       <w:proofErr w:type="spellStart"/>
@@ -18065,7 +18543,6 @@
         <w:rPr>
           <w:noProof/>
         </w:rPr>
-        <w:lastRenderedPageBreak/>
         <mc:AlternateContent>
           <mc:Choice Requires="wps">
             <w:drawing>
@@ -18138,7 +18615,7 @@
           </mc:Choice>
           <mc:Fallback>
             <w:pict>
-              <v:shape w14:anchorId="253ACC4E" id="_x0000_s1027" type="#_x0000_t202" style="position:absolute;left:0;text-align:left;margin-left:288.15pt;margin-top:140.85pt;width:136.35pt;height:.05pt;z-index:-251633664;visibility:visible;mso-wrap-style:square;mso-wrap-distance-left:9pt;mso-wrap-distance-top:0;mso-wrap-distance-right:9pt;mso-wrap-distance-bottom:0;mso-position-horizontal:absolute;mso-position-horizontal-relative:text;mso-position-vertical:absolute;mso-position-vertical-relative:text;v-text-anchor:top" o:gfxdata="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" stroked="f">
+              <v:shape w14:anchorId="253ACC4E" id="_x0000_s1028" type="#_x0000_t202" style="position:absolute;left:0;text-align:left;margin-left:288.15pt;margin-top:140.85pt;width:136.35pt;height:.05pt;z-index:-251633664;visibility:visible;mso-wrap-style:square;mso-wrap-distance-left:9pt;mso-wrap-distance-top:0;mso-wrap-distance-right:9pt;mso-wrap-distance-bottom:0;mso-position-horizontal:absolute;mso-position-horizontal-relative:text;mso-position-vertical:absolute;mso-position-vertical-relative:text;v-text-anchor:top" o:gfxdata="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" stroked="f">
                 <v:textbox style="mso-fit-shape-to-text:t" inset="0,0,0,0">
                   <w:txbxContent>
                     <w:p>
@@ -18200,7 +18677,7 @@
                     </pic:cNvPicPr>
                   </pic:nvPicPr>
                   <pic:blipFill>
-                    <a:blip r:embed="rId50">
+                    <a:blip r:embed="rId51">
                       <a:extLst>
                         <a:ext uri="{28A0092B-C50C-407E-A947-70E740481C1C}">
                           <a14:useLocalDpi xmlns:a14="http://schemas.microsoft.com/office/drawing/2010/main" val="0"/>
@@ -18284,7 +18761,7 @@
                                 <w:sz w:val="22"/>
                               </w:rPr>
                             </w:pPr>
-                            <w:bookmarkStart w:id="56" w:name="_Toc164630254"/>
+                            <w:bookmarkStart w:id="57" w:name="_Toc164630254"/>
                             <w:r>
                               <w:t xml:space="preserve">Figura </w:t>
                             </w:r>
@@ -18294,7 +18771,7 @@
                             <w:r>
                               <w:t xml:space="preserve"> – lena.bmp</w:t>
                             </w:r>
-                            <w:bookmarkEnd w:id="56"/>
+                            <w:bookmarkEnd w:id="57"/>
                           </w:p>
                         </w:txbxContent>
                       </wps:txbx>
@@ -18312,7 +18789,7 @@
           </mc:Choice>
           <mc:Fallback>
             <w:pict>
-              <v:shape w14:anchorId="31D17E7F" id="_x0000_s1028" type="#_x0000_t202" style="position:absolute;left:0;text-align:left;margin-left:.15pt;margin-top:141.2pt;width:135pt;height:.05pt;z-index:-251638784;visibility:visible;mso-wrap-style:square;mso-wrap-distance-left:9pt;mso-wrap-distance-top:0;mso-wrap-distance-right:9pt;mso-wrap-distance-bottom:0;mso-position-horizontal:absolute;mso-position-horizontal-relative:text;mso-position-vertical:absolute;mso-position-vertical-relative:text;v-text-anchor:top" o:gfxdata="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" stroked="f">
+              <v:shape w14:anchorId="31D17E7F" id="_x0000_s1029" type="#_x0000_t202" style="position:absolute;left:0;text-align:left;margin-left:.15pt;margin-top:141.2pt;width:135pt;height:.05pt;z-index:-251638784;visibility:visible;mso-wrap-style:square;mso-wrap-distance-left:9pt;mso-wrap-distance-top:0;mso-wrap-distance-right:9pt;mso-wrap-distance-bottom:0;mso-position-horizontal:absolute;mso-position-horizontal-relative:text;mso-position-vertical:absolute;mso-position-vertical-relative:text;v-text-anchor:top" o:gfxdata="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" stroked="f">
                 <v:textbox style="mso-fit-shape-to-text:t" inset="0,0,0,0">
                   <w:txbxContent>
                     <w:p>
@@ -18323,7 +18800,7 @@
                           <w:sz w:val="22"/>
                         </w:rPr>
                       </w:pPr>
-                      <w:bookmarkStart w:id="57" w:name="_Toc164630254"/>
+                      <w:bookmarkStart w:id="58" w:name="_Toc164630254"/>
                       <w:r>
                         <w:t xml:space="preserve">Figura </w:t>
                       </w:r>
@@ -18333,7 +18810,7 @@
                       <w:r>
                         <w:t xml:space="preserve"> – lena.bmp</w:t>
                       </w:r>
-                      <w:bookmarkEnd w:id="57"/>
+                      <w:bookmarkEnd w:id="58"/>
                     </w:p>
                   </w:txbxContent>
                 </v:textbox>
@@ -18380,7 +18857,7 @@
                     <pic:cNvPicPr/>
                   </pic:nvPicPr>
                   <pic:blipFill>
-                    <a:blip r:embed="rId51"/>
+                    <a:blip r:embed="rId52"/>
                     <a:stretch>
                       <a:fillRect/>
                     </a:stretch>
@@ -18456,7 +18933,7 @@
                                 <w:sz w:val="22"/>
                               </w:rPr>
                             </w:pPr>
-                            <w:bookmarkStart w:id="58" w:name="_Toc164630255"/>
+                            <w:bookmarkStart w:id="59" w:name="_Toc164630255"/>
                             <w:r>
                               <w:t xml:space="preserve">Figura </w:t>
                             </w:r>
@@ -18466,7 +18943,7 @@
                             <w:r>
                               <w:t xml:space="preserve"> – Ciphered lena.bmp</w:t>
                             </w:r>
-                            <w:bookmarkEnd w:id="58"/>
+                            <w:bookmarkEnd w:id="59"/>
                           </w:p>
                         </w:txbxContent>
                       </wps:txbx>
@@ -18484,7 +18961,7 @@
           </mc:Choice>
           <mc:Fallback>
             <w:pict>
-              <v:shape w14:anchorId="751CFB67" id="_x0000_s1029" type="#_x0000_t202" style="position:absolute;left:0;text-align:left;margin-left:142.4pt;margin-top:141.4pt;width:137.4pt;height:.05pt;z-index:-251636736;visibility:visible;mso-wrap-style:square;mso-wrap-distance-left:9pt;mso-wrap-distance-top:0;mso-wrap-distance-right:9pt;mso-wrap-distance-bottom:0;mso-position-horizontal:absolute;mso-position-horizontal-relative:text;mso-position-vertical:absolute;mso-position-vertical-relative:text;v-text-anchor:top" o:gfxdata="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" stroked="f">
+              <v:shape w14:anchorId="751CFB67" id="_x0000_s1030" type="#_x0000_t202" style="position:absolute;left:0;text-align:left;margin-left:142.4pt;margin-top:141.4pt;width:137.4pt;height:.05pt;z-index:-251636736;visibility:visible;mso-wrap-style:square;mso-wrap-distance-left:9pt;mso-wrap-distance-top:0;mso-wrap-distance-right:9pt;mso-wrap-distance-bottom:0;mso-position-horizontal:absolute;mso-position-horizontal-relative:text;mso-position-vertical:absolute;mso-position-vertical-relative:text;v-text-anchor:top" o:gfxdata="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" stroked="f">
                 <v:textbox style="mso-fit-shape-to-text:t" inset="0,0,0,0">
                   <w:txbxContent>
                     <w:p>
@@ -18495,7 +18972,7 @@
                           <w:sz w:val="22"/>
                         </w:rPr>
                       </w:pPr>
-                      <w:bookmarkStart w:id="59" w:name="_Toc164630255"/>
+                      <w:bookmarkStart w:id="60" w:name="_Toc164630255"/>
                       <w:r>
                         <w:t xml:space="preserve">Figura </w:t>
                       </w:r>
@@ -18505,7 +18982,7 @@
                       <w:r>
                         <w:t xml:space="preserve"> – Ciphered lena.bmp</w:t>
                       </w:r>
-                      <w:bookmarkEnd w:id="59"/>
+                      <w:bookmarkEnd w:id="60"/>
                     </w:p>
                   </w:txbxContent>
                 </v:textbox>
@@ -18554,7 +19031,7 @@
                     </pic:cNvPicPr>
                   </pic:nvPicPr>
                   <pic:blipFill rotWithShape="1">
-                    <a:blip r:embed="rId52">
+                    <a:blip r:embed="rId53">
                       <a:extLst>
                         <a:ext uri="{28A0092B-C50C-407E-A947-70E740481C1C}">
                           <a14:useLocalDpi xmlns:a14="http://schemas.microsoft.com/office/drawing/2010/main" val="0"/>
@@ -18671,7 +19148,7 @@
           </mc:Choice>
           <mc:Fallback>
             <w:pict>
-              <v:shape w14:anchorId="4283356E" id="_x0000_s1030" type="#_x0000_t202" style="position:absolute;left:0;text-align:left;margin-left:139.65pt;margin-top:159.25pt;width:134.05pt;height:.05pt;z-index:-251642880;visibility:visible;mso-wrap-style:square;mso-wrap-distance-left:9pt;mso-wrap-distance-top:0;mso-wrap-distance-right:9pt;mso-wrap-distance-bottom:0;mso-position-horizontal:absolute;mso-position-horizontal-relative:text;mso-position-vertical:absolute;mso-position-vertical-relative:text;v-text-anchor:top" o:gfxdata="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" stroked="f">
+              <v:shape w14:anchorId="4283356E" id="_x0000_s1031" type="#_x0000_t202" style="position:absolute;left:0;text-align:left;margin-left:139.65pt;margin-top:159.25pt;width:134.05pt;height:.05pt;z-index:-251642880;visibility:visible;mso-wrap-style:square;mso-wrap-distance-left:9pt;mso-wrap-distance-top:0;mso-wrap-distance-right:9pt;mso-wrap-distance-bottom:0;mso-position-horizontal:absolute;mso-position-horizontal-relative:text;mso-position-vertical:absolute;mso-position-vertical-relative:text;v-text-anchor:top" o:gfxdata="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" stroked="f">
                 <v:textbox style="mso-fit-shape-to-text:t" inset="0,0,0,0">
                   <w:txbxContent>
                     <w:p>
@@ -18733,7 +19210,7 @@
                     </pic:cNvPicPr>
                   </pic:nvPicPr>
                   <pic:blipFill rotWithShape="1">
-                    <a:blip r:embed="rId53">
+                    <a:blip r:embed="rId54">
                       <a:extLst>
                         <a:ext uri="{28A0092B-C50C-407E-A947-70E740481C1C}">
                           <a14:useLocalDpi xmlns:a14="http://schemas.microsoft.com/office/drawing/2010/main" val="0"/>
@@ -18849,7 +19326,7 @@
           </mc:Choice>
           <mc:Fallback>
             <w:pict>
-              <v:shape w14:anchorId="2E959DEE" id="_x0000_s1031" type="#_x0000_t202" style="position:absolute;left:0;text-align:left;margin-left:279.3pt;margin-top:159.4pt;width:134.15pt;height:.05pt;z-index:-251640832;visibility:visible;mso-wrap-style:square;mso-wrap-distance-left:9pt;mso-wrap-distance-top:0;mso-wrap-distance-right:9pt;mso-wrap-distance-bottom:0;mso-position-horizontal:absolute;mso-position-horizontal-relative:text;mso-position-vertical:absolute;mso-position-vertical-relative:text;v-text-anchor:top" o:gfxdata="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" stroked="f">
+              <v:shape w14:anchorId="2E959DEE" id="_x0000_s1032" type="#_x0000_t202" style="position:absolute;left:0;text-align:left;margin-left:279.3pt;margin-top:159.4pt;width:134.15pt;height:.05pt;z-index:-251640832;visibility:visible;mso-wrap-style:square;mso-wrap-distance-left:9pt;mso-wrap-distance-top:0;mso-wrap-distance-right:9pt;mso-wrap-distance-bottom:0;mso-position-horizontal:absolute;mso-position-horizontal-relative:text;mso-position-vertical:absolute;mso-position-vertical-relative:text;v-text-anchor:top" o:gfxdata="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" stroked="f">
                 <v:textbox style="mso-fit-shape-to-text:t" inset="0,0,0,0">
                   <w:txbxContent>
                     <w:p>
@@ -18909,7 +19386,7 @@
                     <pic:cNvPicPr/>
                   </pic:nvPicPr>
                   <pic:blipFill>
-                    <a:blip r:embed="rId54"/>
+                    <a:blip r:embed="rId55"/>
                     <a:stretch>
                       <a:fillRect/>
                     </a:stretch>
@@ -19017,7 +19494,7 @@
           </mc:Choice>
           <mc:Fallback>
             <w:pict>
-              <v:shape w14:anchorId="799603B1" id="_x0000_s1032" type="#_x0000_t202" style="position:absolute;left:0;text-align:left;margin-left:0;margin-top:137pt;width:132.75pt;height:.05pt;z-index:-251644928;visibility:visible;mso-wrap-style:square;mso-wrap-distance-left:9pt;mso-wrap-distance-top:0;mso-wrap-distance-right:9pt;mso-wrap-distance-bottom:0;mso-position-horizontal:absolute;mso-position-horizontal-relative:text;mso-position-vertical:absolute;mso-position-vertical-relative:text;v-text-anchor:top" o:gfxdata="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" stroked="f">
+              <v:shape w14:anchorId="799603B1" id="_x0000_s1033" type="#_x0000_t202" style="position:absolute;left:0;text-align:left;margin-left:0;margin-top:137pt;width:132.75pt;height:.05pt;z-index:-251644928;visibility:visible;mso-wrap-style:square;mso-wrap-distance-left:9pt;mso-wrap-distance-top:0;mso-wrap-distance-right:9pt;mso-wrap-distance-bottom:0;mso-position-horizontal:absolute;mso-position-horizontal-relative:text;mso-position-vertical:absolute;mso-position-vertical-relative:text;v-text-anchor:top" o:gfxdata="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" stroked="f">
                 <v:textbox style="mso-fit-shape-to-text:t" inset="0,0,0,0">
                   <w:txbxContent>
                     <w:p>
@@ -19076,7 +19553,7 @@
                     <pic:cNvPicPr/>
                   </pic:nvPicPr>
                   <pic:blipFill>
-                    <a:blip r:embed="rId55"/>
+                    <a:blip r:embed="rId56"/>
                     <a:stretch>
                       <a:fillRect/>
                     </a:stretch>
@@ -19103,13 +19580,14 @@
         <w:shd w:val="clear" w:color="auto" w:fill="FFFFFF" w:themeFill="background1"/>
         <w:ind w:left="425" w:firstLine="0"/>
       </w:pPr>
-      <w:bookmarkStart w:id="60" w:name="_Toc164520801"/>
-      <w:bookmarkStart w:id="61" w:name="_Toc167726734"/>
-      <w:r>
+      <w:bookmarkStart w:id="61" w:name="_Toc164520801"/>
+      <w:bookmarkStart w:id="62" w:name="_Toc167726734"/>
+      <w:r>
+        <w:lastRenderedPageBreak/>
         <w:t>Exercício 6</w:t>
       </w:r>
-      <w:bookmarkEnd w:id="60"/>
       <w:bookmarkEnd w:id="61"/>
+      <w:bookmarkEnd w:id="62"/>
     </w:p>
     <w:p>
       <w:pPr>
@@ -19142,7 +19620,7 @@
         <w:pStyle w:val="Ttulo2"/>
         <w:shd w:val="clear" w:color="auto" w:fill="FFFFFF" w:themeFill="background1"/>
       </w:pPr>
-      <w:bookmarkStart w:id="62" w:name="_Toc167726735"/>
+      <w:bookmarkStart w:id="63" w:name="_Toc167726735"/>
       <w:proofErr w:type="spellStart"/>
       <w:r>
         <w:t>Binary</w:t>
@@ -19167,7 +19645,7 @@
       <w:r>
         <w:t xml:space="preserve"> (BSC)</w:t>
       </w:r>
-      <w:bookmarkEnd w:id="62"/>
+      <w:bookmarkEnd w:id="63"/>
     </w:p>
     <w:p>
       <w:pPr>
@@ -19247,7 +19725,6 @@
           <w:color w:val="111111"/>
           <w:shd w:val="clear" w:color="auto" w:fill="FFFFFF" w:themeFill="background1"/>
         </w:rPr>
-        <w:lastRenderedPageBreak/>
         <w:t>Para a implementação de um </w:t>
       </w:r>
       <w:r>
@@ -19619,7 +20096,7 @@
                     <pic:cNvPicPr/>
                   </pic:nvPicPr>
                   <pic:blipFill>
-                    <a:blip r:embed="rId56"/>
+                    <a:blip r:embed="rId57"/>
                     <a:stretch>
                       <a:fillRect/>
                     </a:stretch>
@@ -19673,8 +20150,9 @@
         <w:pStyle w:val="Ttulo2"/>
         <w:shd w:val="clear" w:color="auto" w:fill="FFFFFF" w:themeFill="background1"/>
       </w:pPr>
-      <w:bookmarkStart w:id="63" w:name="_Toc167726736"/>
-      <w:r>
+      <w:bookmarkStart w:id="64" w:name="_Toc167726736"/>
+      <w:r>
+        <w:lastRenderedPageBreak/>
         <w:t>Outros Exemplos</w:t>
       </w:r>
       <w:r>
@@ -19704,7 +20182,7 @@
       <w:r>
         <w:t xml:space="preserve"> de Bits</w:t>
       </w:r>
-      <w:bookmarkEnd w:id="63"/>
+      <w:bookmarkEnd w:id="64"/>
     </w:p>
     <w:p>
       <w:pPr>
@@ -19922,7 +20400,7 @@
                     <pic:cNvPicPr/>
                   </pic:nvPicPr>
                   <pic:blipFill>
-                    <a:blip r:embed="rId57"/>
+                    <a:blip r:embed="rId58"/>
                     <a:stretch>
                       <a:fillRect/>
                     </a:stretch>
@@ -19966,11 +20444,11 @@
         <w:pStyle w:val="Ttulo2"/>
         <w:shd w:val="clear" w:color="auto" w:fill="FFFFFF" w:themeFill="background1"/>
       </w:pPr>
-      <w:bookmarkStart w:id="64" w:name="_Toc167726737"/>
+      <w:bookmarkStart w:id="65" w:name="_Toc167726737"/>
       <w:r>
         <w:t>Transmissões de ficheiros</w:t>
       </w:r>
-      <w:bookmarkEnd w:id="64"/>
+      <w:bookmarkEnd w:id="65"/>
     </w:p>
     <w:p>
       <w:pPr>
@@ -20133,7 +20611,7 @@
                     <pic:cNvPicPr/>
                   </pic:nvPicPr>
                   <pic:blipFill>
-                    <a:blip r:embed="rId58"/>
+                    <a:blip r:embed="rId59"/>
                     <a:stretch>
                       <a:fillRect/>
                     </a:stretch>
@@ -20175,6 +20653,7 @@
         <w:rPr>
           <w:noProof/>
         </w:rPr>
+        <w:lastRenderedPageBreak/>
         <w:drawing>
           <wp:inline distT="0" distB="0" distL="0" distR="0" wp14:anchorId="2F8B6893" wp14:editId="446AC852">
             <wp:extent cx="4922947" cy="1204064"/>
@@ -20191,7 +20670,7 @@
                     <pic:cNvPicPr/>
                   </pic:nvPicPr>
                   <pic:blipFill>
-                    <a:blip r:embed="rId59"/>
+                    <a:blip r:embed="rId60"/>
                     <a:stretch>
                       <a:fillRect/>
                     </a:stretch>
@@ -20249,7 +20728,7 @@
                     <pic:cNvPicPr/>
                   </pic:nvPicPr>
                   <pic:blipFill>
-                    <a:blip r:embed="rId60"/>
+                    <a:blip r:embed="rId61"/>
                     <a:stretch>
                       <a:fillRect/>
                     </a:stretch>
@@ -20274,7 +20753,7 @@
       <w:pPr>
         <w:pStyle w:val="Legenda"/>
       </w:pPr>
-      <w:bookmarkStart w:id="65" w:name="_Toc164630256"/>
+      <w:bookmarkStart w:id="66" w:name="_Toc164630256"/>
       <w:r>
         <w:t xml:space="preserve">Figura </w:t>
       </w:r>
@@ -20287,7 +20766,7 @@
       <w:r>
         <w:t>Texto depois da transmissão por BSC</w:t>
       </w:r>
-      <w:bookmarkEnd w:id="65"/>
+      <w:bookmarkEnd w:id="66"/>
     </w:p>
     <w:p>
       <w:pPr>
@@ -20300,12 +20779,12 @@
         <w:spacing w:after="200"/>
         <w:jc w:val="left"/>
       </w:pPr>
-      <w:bookmarkStart w:id="66" w:name="_Bibliografia"/>
-      <w:bookmarkEnd w:id="66"/>
-    </w:p>
-    <w:bookmarkStart w:id="67" w:name="_Bibliografia_1" w:displacedByCustomXml="next"/>
-    <w:bookmarkEnd w:id="67" w:displacedByCustomXml="next"/>
-    <w:bookmarkStart w:id="68" w:name="_Toc167726738" w:displacedByCustomXml="next"/>
+      <w:bookmarkStart w:id="67" w:name="_Bibliografia"/>
+      <w:bookmarkEnd w:id="67"/>
+    </w:p>
+    <w:bookmarkStart w:id="68" w:name="_Bibliografia_1" w:displacedByCustomXml="next"/>
+    <w:bookmarkEnd w:id="68" w:displacedByCustomXml="next"/>
+    <w:bookmarkStart w:id="69" w:name="_Toc167726738" w:displacedByCustomXml="next"/>
     <w:sdt>
       <w:sdtPr>
         <w:rPr>
@@ -20332,7 +20811,7 @@
           <w:r>
             <w:t>Bibliografia</w:t>
           </w:r>
-          <w:bookmarkEnd w:id="68"/>
+          <w:bookmarkEnd w:id="69"/>
         </w:p>
         <w:sdt>
           <w:sdtPr>
@@ -20506,7 +20985,7 @@
       </w:r>
     </w:p>
     <w:sectPr>
-      <w:footerReference w:type="default" r:id="rId61"/>
+      <w:footerReference w:type="default" r:id="rId62"/>
       <w:pgSz w:w="11906" w:h="16838"/>
       <w:pgMar w:top="1417" w:right="1701" w:bottom="1417" w:left="1701" w:header="708" w:footer="708" w:gutter="0"/>
       <w:cols w:space="708"/>
@@ -27406,7 +27885,7 @@
   <w:style w:type="paragraph" w:default="1" w:styleId="Normal">
     <w:name w:val="Normal"/>
     <w:qFormat/>
-    <w:rsid w:val="00815F5E"/>
+    <w:rsid w:val="00AE6A91"/>
     <w:pPr>
       <w:spacing w:after="120"/>
       <w:jc w:val="both"/>

</xml_diff>

<commit_message>
Added report 2 pdf
</commit_message>
<xml_diff>
--- a/Relatorio_Modulo2.docx
+++ b/Relatorio_Modulo2.docx
@@ -1861,23 +1861,7 @@
           <w:szCs w:val="22"/>
           <w:lang w:eastAsia="pt-PT"/>
         </w:rPr>
-        <w:t xml:space="preserve">Código de </w:t>
-      </w:r>
-      <w:proofErr w:type="spellStart"/>
-      <w:r>
-        <w:rPr>
-          <w:szCs w:val="22"/>
-          <w:lang w:eastAsia="pt-PT"/>
-        </w:rPr>
-        <w:t>Hamming</w:t>
-      </w:r>
-      <w:proofErr w:type="spellEnd"/>
-      <w:r>
-        <w:rPr>
-          <w:szCs w:val="22"/>
-          <w:lang w:eastAsia="pt-PT"/>
-        </w:rPr>
-        <w:t xml:space="preserve"> (7,4), em modo correção.</w:t>
+        <w:t>Código de Hamming (7,4), em modo correção.</w:t>
       </w:r>
     </w:p>
     <w:p>
@@ -2082,77 +2066,7 @@
         <w:rPr>
           <w:lang w:eastAsia="pt-PT"/>
         </w:rPr>
-        <w:t xml:space="preserve">Os códigos de controlo de erros lecionados em aula são: o código de repetição, o código de bit paridade par, o código de </w:t>
-      </w:r>
-      <w:proofErr w:type="spellStart"/>
-      <w:r>
-        <w:rPr>
-          <w:lang w:eastAsia="pt-PT"/>
-        </w:rPr>
-        <w:t>Hamming</w:t>
-      </w:r>
-      <w:proofErr w:type="spellEnd"/>
-      <w:r>
-        <w:rPr>
-          <w:lang w:eastAsia="pt-PT"/>
-        </w:rPr>
-        <w:t xml:space="preserve"> e o CRC (</w:t>
-      </w:r>
-      <w:proofErr w:type="spellStart"/>
-      <w:r>
-        <w:rPr>
-          <w:lang w:eastAsia="pt-PT"/>
-        </w:rPr>
-        <w:t>Cyclic</w:t>
-      </w:r>
-      <w:proofErr w:type="spellEnd"/>
-      <w:r>
-        <w:rPr>
-          <w:lang w:eastAsia="pt-PT"/>
-        </w:rPr>
-        <w:t xml:space="preserve"> </w:t>
-      </w:r>
-      <w:proofErr w:type="spellStart"/>
-      <w:r>
-        <w:rPr>
-          <w:lang w:eastAsia="pt-PT"/>
-        </w:rPr>
-        <w:t>Redundant</w:t>
-      </w:r>
-      <w:proofErr w:type="spellEnd"/>
-      <w:r>
-        <w:rPr>
-          <w:lang w:eastAsia="pt-PT"/>
-        </w:rPr>
-        <w:t xml:space="preserve"> </w:t>
-      </w:r>
-      <w:proofErr w:type="spellStart"/>
-      <w:r>
-        <w:rPr>
-          <w:lang w:eastAsia="pt-PT"/>
-        </w:rPr>
-        <w:t>Check</w:t>
-      </w:r>
-      <w:proofErr w:type="spellEnd"/>
-      <w:r>
-        <w:rPr>
-          <w:lang w:eastAsia="pt-PT"/>
-        </w:rPr>
-        <w:t xml:space="preserve">). Destes códigos apresentados, recorreremos ao código de repetição e ao código de </w:t>
-      </w:r>
-      <w:proofErr w:type="spellStart"/>
-      <w:r>
-        <w:rPr>
-          <w:lang w:eastAsia="pt-PT"/>
-        </w:rPr>
-        <w:t>Hamming</w:t>
-      </w:r>
-      <w:proofErr w:type="spellEnd"/>
-      <w:r>
-        <w:rPr>
-          <w:lang w:eastAsia="pt-PT"/>
-        </w:rPr>
-        <w:t xml:space="preserve"> na resolução deste exercício, ambos em modo de correção.</w:t>
+        <w:t>Os códigos de controlo de erros lecionados em aula são: o código de repetição, o código de bit paridade par, o código de Hamming e o CRC (Cyclic Redundant Check). Destes códigos apresentados, recorreremos ao código de repetição e ao código de Hamming na resolução deste exercício, ambos em modo de correção.</w:t>
       </w:r>
     </w:p>
     <w:p>
@@ -2350,21 +2264,7 @@
         <w:rPr>
           <w:lang w:eastAsia="pt-PT"/>
         </w:rPr>
-        <w:t>Uma propriedade destes códigos é a distância mínima (</w:t>
-      </w:r>
-      <w:proofErr w:type="spellStart"/>
-      <w:r>
-        <w:rPr>
-          <w:lang w:eastAsia="pt-PT"/>
-        </w:rPr>
-        <w:t>dmin</w:t>
-      </w:r>
-      <w:proofErr w:type="spellEnd"/>
-      <w:r>
-        <w:rPr>
-          <w:lang w:eastAsia="pt-PT"/>
-        </w:rPr>
-        <w:t xml:space="preserve">) que consiste no </w:t>
+        <w:t xml:space="preserve">Uma propriedade destes códigos é a distância mínima (dmin) que consiste no </w:t>
       </w:r>
       <w:r>
         <w:rPr>
@@ -2466,15 +2366,7 @@
         </w:rPr>
       </w:pPr>
       <w:r>
-        <w:t xml:space="preserve">Figura 1 – Fórmula de determinação do limite máximo de bits errados para existir deteção de erros na transmissão (l = nº de bits errados; </w:t>
-      </w:r>
-      <w:proofErr w:type="spellStart"/>
-      <w:r>
-        <w:t>dmin</w:t>
-      </w:r>
-      <w:proofErr w:type="spellEnd"/>
-      <w:r>
-        <w:t xml:space="preserve"> = distância mínima)</w:t>
+        <w:t>Figura 1 – Fórmula de determinação do limite máximo de bits errados para existir deteção de erros na transmissão (l = nº de bits errados; dmin = distância mínima)</w:t>
       </w:r>
     </w:p>
     <w:p>
@@ -2583,15 +2475,7 @@
         </w:rPr>
       </w:pPr>
       <w:r>
-        <w:t xml:space="preserve">Figura 2 – Fórmula de determinação do limite máximo de bits errados para existir correção de erros na transmissão (t = nº de bits errados; </w:t>
-      </w:r>
-      <w:proofErr w:type="spellStart"/>
-      <w:r>
-        <w:t>dmin</w:t>
-      </w:r>
-      <w:proofErr w:type="spellEnd"/>
-      <w:r>
-        <w:t xml:space="preserve"> = distância mínima)</w:t>
+        <w:t>Figura 2 – Fórmula de determinação do limite máximo de bits errados para existir correção de erros na transmissão (t = nº de bits errados; dmin = distância mínima)</w:t>
       </w:r>
     </w:p>
     <w:p>
@@ -2653,7 +2537,6 @@
         </w:rPr>
         <w:t xml:space="preserve">sta </w:t>
       </w:r>
-      <w:proofErr w:type="spellStart"/>
       <w:r>
         <w:rPr>
           <w:rFonts w:ascii="Roboto" w:eastAsia="SimSun" w:hAnsi="Roboto" w:cs="Times New Roman"/>
@@ -2662,7 +2545,6 @@
         </w:rPr>
         <w:t>configuração</w:t>
       </w:r>
-      <w:proofErr w:type="spellEnd"/>
       <w:r>
         <w:rPr>
           <w:rFonts w:ascii="Roboto" w:eastAsia="SimSun" w:hAnsi="Roboto" w:cs="Times New Roman"/>
@@ -2679,149 +2561,21 @@
         </w:rPr>
         <w:t xml:space="preserve"> </w:t>
       </w:r>
-      <w:proofErr w:type="spellStart"/>
       <w:r>
         <w:rPr>
           <w:rFonts w:ascii="Roboto" w:eastAsia="SimSun" w:hAnsi="Roboto" w:cs="Times New Roman"/>
           <w:szCs w:val="22"/>
           <w:lang w:val="en-US"/>
         </w:rPr>
-        <w:t>tem</w:t>
-      </w:r>
-      <w:proofErr w:type="spellEnd"/>
+        <w:t>tem como objetivo</w:t>
+      </w:r>
       <w:r>
         <w:rPr>
           <w:rFonts w:ascii="Roboto" w:eastAsia="SimSun" w:hAnsi="Roboto" w:cs="Times New Roman"/>
           <w:szCs w:val="22"/>
           <w:lang w:val="en-US"/>
         </w:rPr>
-        <w:t xml:space="preserve"> </w:t>
-      </w:r>
-      <w:proofErr w:type="spellStart"/>
-      <w:r>
-        <w:rPr>
-          <w:rFonts w:ascii="Roboto" w:eastAsia="SimSun" w:hAnsi="Roboto" w:cs="Times New Roman"/>
-          <w:szCs w:val="22"/>
-          <w:lang w:val="en-US"/>
-        </w:rPr>
-        <w:t>como</w:t>
-      </w:r>
-      <w:proofErr w:type="spellEnd"/>
-      <w:r>
-        <w:rPr>
-          <w:rFonts w:ascii="Roboto" w:eastAsia="SimSun" w:hAnsi="Roboto" w:cs="Times New Roman"/>
-          <w:szCs w:val="22"/>
-          <w:lang w:val="en-US"/>
-        </w:rPr>
-        <w:t xml:space="preserve"> </w:t>
-      </w:r>
-      <w:proofErr w:type="spellStart"/>
-      <w:r>
-        <w:rPr>
-          <w:rFonts w:ascii="Roboto" w:eastAsia="SimSun" w:hAnsi="Roboto" w:cs="Times New Roman"/>
-          <w:szCs w:val="22"/>
-          <w:lang w:val="en-US"/>
-        </w:rPr>
-        <w:t>objetivo</w:t>
-      </w:r>
-      <w:proofErr w:type="spellEnd"/>
-      <w:r>
-        <w:rPr>
-          <w:rFonts w:ascii="Roboto" w:eastAsia="SimSun" w:hAnsi="Roboto" w:cs="Times New Roman"/>
-          <w:szCs w:val="22"/>
-          <w:lang w:val="en-US"/>
-        </w:rPr>
-        <w:t xml:space="preserve"> </w:t>
-      </w:r>
-      <w:proofErr w:type="spellStart"/>
-      <w:r>
-        <w:rPr>
-          <w:rFonts w:ascii="Roboto" w:eastAsia="SimSun" w:hAnsi="Roboto" w:cs="Times New Roman"/>
-          <w:szCs w:val="22"/>
-          <w:lang w:val="en-US"/>
-        </w:rPr>
-        <w:t>simular</w:t>
-      </w:r>
-      <w:proofErr w:type="spellEnd"/>
-      <w:r>
-        <w:rPr>
-          <w:rFonts w:ascii="Roboto" w:eastAsia="SimSun" w:hAnsi="Roboto" w:cs="Times New Roman"/>
-          <w:szCs w:val="22"/>
-          <w:lang w:val="en-US"/>
-        </w:rPr>
-        <w:t xml:space="preserve"> a </w:t>
-      </w:r>
-      <w:proofErr w:type="spellStart"/>
-      <w:r>
-        <w:rPr>
-          <w:rFonts w:ascii="Roboto" w:eastAsia="SimSun" w:hAnsi="Roboto" w:cs="Times New Roman"/>
-          <w:szCs w:val="22"/>
-          <w:lang w:val="en-US"/>
-        </w:rPr>
-        <w:t>transmissão</w:t>
-      </w:r>
-      <w:proofErr w:type="spellEnd"/>
-      <w:r>
-        <w:rPr>
-          <w:rFonts w:ascii="Roboto" w:eastAsia="SimSun" w:hAnsi="Roboto" w:cs="Times New Roman"/>
-          <w:szCs w:val="22"/>
-          <w:lang w:val="en-US"/>
-        </w:rPr>
-        <w:t xml:space="preserve"> de um </w:t>
-      </w:r>
-      <w:proofErr w:type="spellStart"/>
-      <w:r>
-        <w:rPr>
-          <w:rFonts w:ascii="Roboto" w:eastAsia="SimSun" w:hAnsi="Roboto" w:cs="Times New Roman"/>
-          <w:szCs w:val="22"/>
-          <w:lang w:val="en-US"/>
-        </w:rPr>
-        <w:t>ficheiro</w:t>
-      </w:r>
-      <w:proofErr w:type="spellEnd"/>
-      <w:r>
-        <w:rPr>
-          <w:rFonts w:ascii="Roboto" w:eastAsia="SimSun" w:hAnsi="Roboto" w:cs="Times New Roman"/>
-          <w:szCs w:val="22"/>
-          <w:lang w:val="en-US"/>
-        </w:rPr>
-        <w:t xml:space="preserve"> com </w:t>
-      </w:r>
-      <w:proofErr w:type="gramStart"/>
-      <w:r>
-        <w:rPr>
-          <w:rFonts w:ascii="Roboto" w:eastAsia="SimSun" w:hAnsi="Roboto" w:cs="Times New Roman"/>
-          <w:szCs w:val="22"/>
-          <w:lang w:val="en-US"/>
-        </w:rPr>
-        <w:t>a</w:t>
-      </w:r>
-      <w:proofErr w:type="gramEnd"/>
-      <w:r>
-        <w:rPr>
-          <w:rFonts w:ascii="Roboto" w:eastAsia="SimSun" w:hAnsi="Roboto" w:cs="Times New Roman"/>
-          <w:szCs w:val="22"/>
-          <w:lang w:val="en-US"/>
-        </w:rPr>
-        <w:t xml:space="preserve"> </w:t>
-      </w:r>
-      <w:proofErr w:type="spellStart"/>
-      <w:r>
-        <w:rPr>
-          <w:rFonts w:ascii="Roboto" w:eastAsia="SimSun" w:hAnsi="Roboto" w:cs="Times New Roman"/>
-          <w:szCs w:val="22"/>
-          <w:lang w:val="en-US"/>
-        </w:rPr>
-        <w:t>obra</w:t>
-      </w:r>
-      <w:proofErr w:type="spellEnd"/>
-      <w:r>
-        <w:rPr>
-          <w:rFonts w:ascii="Roboto" w:eastAsia="SimSun" w:hAnsi="Roboto" w:cs="Times New Roman"/>
-          <w:szCs w:val="22"/>
-          <w:lang w:val="en-US"/>
-        </w:rPr>
-        <w:t xml:space="preserve"> </w:t>
+        <w:t xml:space="preserve"> simular a transmissão de um ficheiro com a obra </w:t>
       </w:r>
       <w:r>
         <w:rPr>
@@ -3569,13 +3323,8 @@
       <w:r>
         <w:t>(</w:t>
       </w:r>
-      <w:proofErr w:type="spellStart"/>
-      <w:r>
-        <w:t>ii</w:t>
-      </w:r>
-      <w:proofErr w:type="spellEnd"/>
-      <w:r>
-        <w:t>)</w:t>
+      <w:r>
+        <w:t>ii)</w:t>
       </w:r>
       <w:bookmarkEnd w:id="4"/>
     </w:p>
@@ -3593,131 +3342,13 @@
         </w:rPr>
         <w:t xml:space="preserve">O objetivo desta </w:t>
       </w:r>
-      <w:proofErr w:type="spellStart"/>
       <w:r>
         <w:rPr>
           <w:rFonts w:ascii="Roboto" w:eastAsia="SimSun" w:hAnsi="Roboto" w:cs="Times New Roman"/>
           <w:szCs w:val="22"/>
           <w:lang w:val="en-US"/>
         </w:rPr>
-        <w:t>configuração</w:t>
-      </w:r>
-      <w:proofErr w:type="spellEnd"/>
-      <w:r>
-        <w:rPr>
-          <w:rFonts w:ascii="Roboto" w:eastAsia="SimSun" w:hAnsi="Roboto" w:cs="Times New Roman"/>
-          <w:szCs w:val="22"/>
-          <w:lang w:val="en-US"/>
-        </w:rPr>
-        <w:t xml:space="preserve"> do BSC </w:t>
-      </w:r>
-      <w:proofErr w:type="spellStart"/>
-      <w:r>
-        <w:rPr>
-          <w:rFonts w:ascii="Roboto" w:eastAsia="SimSun" w:hAnsi="Roboto" w:cs="Times New Roman"/>
-          <w:szCs w:val="22"/>
-          <w:lang w:val="en-US"/>
-        </w:rPr>
-        <w:t>consiste</w:t>
-      </w:r>
-      <w:proofErr w:type="spellEnd"/>
-      <w:r>
-        <w:rPr>
-          <w:rFonts w:ascii="Roboto" w:eastAsia="SimSun" w:hAnsi="Roboto" w:cs="Times New Roman"/>
-          <w:szCs w:val="22"/>
-          <w:lang w:val="en-US"/>
-        </w:rPr>
-        <w:t xml:space="preserve"> </w:t>
-      </w:r>
-      <w:proofErr w:type="spellStart"/>
-      <w:r>
-        <w:rPr>
-          <w:rFonts w:ascii="Roboto" w:eastAsia="SimSun" w:hAnsi="Roboto" w:cs="Times New Roman"/>
-          <w:szCs w:val="22"/>
-          <w:lang w:val="en-US"/>
-        </w:rPr>
-        <w:t>em</w:t>
-      </w:r>
-      <w:proofErr w:type="spellEnd"/>
-      <w:r>
-        <w:rPr>
-          <w:rFonts w:ascii="Roboto" w:eastAsia="SimSun" w:hAnsi="Roboto" w:cs="Times New Roman"/>
-          <w:szCs w:val="22"/>
-          <w:lang w:val="en-US"/>
-        </w:rPr>
-        <w:t xml:space="preserve">, </w:t>
-      </w:r>
-      <w:proofErr w:type="spellStart"/>
-      <w:r>
-        <w:rPr>
-          <w:rFonts w:ascii="Roboto" w:eastAsia="SimSun" w:hAnsi="Roboto" w:cs="Times New Roman"/>
-          <w:szCs w:val="22"/>
-          <w:lang w:val="en-US"/>
-        </w:rPr>
-        <w:t>novamente</w:t>
-      </w:r>
-      <w:proofErr w:type="spellEnd"/>
-      <w:r>
-        <w:rPr>
-          <w:rFonts w:ascii="Roboto" w:eastAsia="SimSun" w:hAnsi="Roboto" w:cs="Times New Roman"/>
-          <w:szCs w:val="22"/>
-          <w:lang w:val="en-US"/>
-        </w:rPr>
-        <w:t xml:space="preserve">, </w:t>
-      </w:r>
-      <w:proofErr w:type="spellStart"/>
-      <w:r>
-        <w:rPr>
-          <w:rFonts w:ascii="Roboto" w:eastAsia="SimSun" w:hAnsi="Roboto" w:cs="Times New Roman"/>
-          <w:szCs w:val="22"/>
-          <w:lang w:val="en-US"/>
-        </w:rPr>
-        <w:t>simular</w:t>
-      </w:r>
-      <w:proofErr w:type="spellEnd"/>
-      <w:r>
-        <w:rPr>
-          <w:rFonts w:ascii="Roboto" w:eastAsia="SimSun" w:hAnsi="Roboto" w:cs="Times New Roman"/>
-          <w:szCs w:val="22"/>
-          <w:lang w:val="en-US"/>
-        </w:rPr>
-        <w:t xml:space="preserve"> a </w:t>
-      </w:r>
-      <w:proofErr w:type="spellStart"/>
-      <w:r>
-        <w:rPr>
-          <w:rFonts w:ascii="Roboto" w:eastAsia="SimSun" w:hAnsi="Roboto" w:cs="Times New Roman"/>
-          <w:szCs w:val="22"/>
-          <w:lang w:val="en-US"/>
-        </w:rPr>
-        <w:t>transmissão</w:t>
-      </w:r>
-      <w:proofErr w:type="spellEnd"/>
-      <w:r>
-        <w:rPr>
-          <w:rFonts w:ascii="Roboto" w:eastAsia="SimSun" w:hAnsi="Roboto" w:cs="Times New Roman"/>
-          <w:szCs w:val="22"/>
-          <w:lang w:val="en-US"/>
-        </w:rPr>
-        <w:t xml:space="preserve"> da </w:t>
-      </w:r>
-      <w:proofErr w:type="spellStart"/>
-      <w:r>
-        <w:rPr>
-          <w:rFonts w:ascii="Roboto" w:eastAsia="SimSun" w:hAnsi="Roboto" w:cs="Times New Roman"/>
-          <w:szCs w:val="22"/>
-          <w:lang w:val="en-US"/>
-        </w:rPr>
-        <w:t>obra</w:t>
-      </w:r>
-      <w:proofErr w:type="spellEnd"/>
-      <w:r>
-        <w:rPr>
-          <w:rFonts w:ascii="Roboto" w:eastAsia="SimSun" w:hAnsi="Roboto" w:cs="Times New Roman"/>
-          <w:szCs w:val="22"/>
-          <w:lang w:val="en-US"/>
-        </w:rPr>
-        <w:t xml:space="preserve"> </w:t>
+        <w:t xml:space="preserve">configuração do BSC consiste em, novamente, simular a transmissão da obra </w:t>
       </w:r>
       <w:r>
         <w:rPr>
@@ -5043,13 +4674,8 @@
       <w:bookmarkStart w:id="8" w:name="_Toc168763853"/>
       <w:r>
         <w:lastRenderedPageBreak/>
-        <w:t xml:space="preserve">Código de </w:t>
-      </w:r>
-      <w:proofErr w:type="spellStart"/>
-      <w:r>
-        <w:t>Hamming</w:t>
-      </w:r>
-      <w:proofErr w:type="spellEnd"/>
+        <w:t>Código de Hamming</w:t>
+      </w:r>
       <w:r>
         <w:t xml:space="preserve"> </w:t>
       </w:r>
@@ -5062,13 +4688,8 @@
       <w:r>
         <w:t>(</w:t>
       </w:r>
-      <w:proofErr w:type="spellStart"/>
-      <w:r>
-        <w:t>iii</w:t>
-      </w:r>
-      <w:proofErr w:type="spellEnd"/>
-      <w:r>
-        <w:t>)</w:t>
+      <w:r>
+        <w:t>iii)</w:t>
       </w:r>
       <w:bookmarkEnd w:id="8"/>
     </w:p>
@@ -5093,111 +4714,29 @@
         </w:rPr>
         <w:t xml:space="preserve">esta </w:t>
       </w:r>
-      <w:proofErr w:type="spellStart"/>
       <w:r>
         <w:rPr>
           <w:rFonts w:ascii="Roboto" w:eastAsia="SimSun" w:hAnsi="Roboto" w:cs="Times New Roman"/>
           <w:szCs w:val="22"/>
           <w:lang w:val="en-US"/>
         </w:rPr>
-        <w:t>configuração</w:t>
-      </w:r>
-      <w:proofErr w:type="spellEnd"/>
+        <w:t>configuração do BSC pretende-se sim</w:t>
+      </w:r>
       <w:r>
         <w:rPr>
           <w:rFonts w:ascii="Roboto" w:eastAsia="SimSun" w:hAnsi="Roboto" w:cs="Times New Roman"/>
           <w:szCs w:val="22"/>
           <w:lang w:val="en-US"/>
         </w:rPr>
-        <w:t xml:space="preserve"> do BSC </w:t>
-      </w:r>
-      <w:proofErr w:type="spellStart"/>
+        <w:t>u</w:t>
+      </w:r>
       <w:r>
         <w:rPr>
           <w:rFonts w:ascii="Roboto" w:eastAsia="SimSun" w:hAnsi="Roboto" w:cs="Times New Roman"/>
           <w:szCs w:val="22"/>
           <w:lang w:val="en-US"/>
         </w:rPr>
-        <w:t>pretende</w:t>
-      </w:r>
-      <w:proofErr w:type="spellEnd"/>
-      <w:r>
-        <w:rPr>
-          <w:rFonts w:ascii="Roboto" w:eastAsia="SimSun" w:hAnsi="Roboto" w:cs="Times New Roman"/>
-          <w:szCs w:val="22"/>
-          <w:lang w:val="en-US"/>
-        </w:rPr>
-        <w:t xml:space="preserve">-se </w:t>
-      </w:r>
-      <w:proofErr w:type="spellStart"/>
-      <w:r>
-        <w:rPr>
-          <w:rFonts w:ascii="Roboto" w:eastAsia="SimSun" w:hAnsi="Roboto" w:cs="Times New Roman"/>
-          <w:szCs w:val="22"/>
-          <w:lang w:val="en-US"/>
-        </w:rPr>
-        <w:t>sim</w:t>
-      </w:r>
-      <w:r>
-        <w:rPr>
-          <w:rFonts w:ascii="Roboto" w:eastAsia="SimSun" w:hAnsi="Roboto" w:cs="Times New Roman"/>
-          <w:szCs w:val="22"/>
-          <w:lang w:val="en-US"/>
-        </w:rPr>
-        <w:t>u</w:t>
-      </w:r>
-      <w:r>
-        <w:rPr>
-          <w:rFonts w:ascii="Roboto" w:eastAsia="SimSun" w:hAnsi="Roboto" w:cs="Times New Roman"/>
-          <w:szCs w:val="22"/>
-          <w:lang w:val="en-US"/>
-        </w:rPr>
-        <w:t>lar</w:t>
-      </w:r>
-      <w:proofErr w:type="spellEnd"/>
-      <w:r>
-        <w:rPr>
-          <w:rFonts w:ascii="Roboto" w:eastAsia="SimSun" w:hAnsi="Roboto" w:cs="Times New Roman"/>
-          <w:szCs w:val="22"/>
-          <w:lang w:val="en-US"/>
-        </w:rPr>
-        <w:t xml:space="preserve">, de novo, a </w:t>
-      </w:r>
-      <w:proofErr w:type="spellStart"/>
-      <w:r>
-        <w:rPr>
-          <w:rFonts w:ascii="Roboto" w:eastAsia="SimSun" w:hAnsi="Roboto" w:cs="Times New Roman"/>
-          <w:szCs w:val="22"/>
-          <w:lang w:val="en-US"/>
-        </w:rPr>
-        <w:t>transmissão</w:t>
-      </w:r>
-      <w:proofErr w:type="spellEnd"/>
-      <w:r>
-        <w:rPr>
-          <w:rFonts w:ascii="Roboto" w:eastAsia="SimSun" w:hAnsi="Roboto" w:cs="Times New Roman"/>
-          <w:szCs w:val="22"/>
-          <w:lang w:val="en-US"/>
-        </w:rPr>
-        <w:t xml:space="preserve"> da </w:t>
-      </w:r>
-      <w:proofErr w:type="spellStart"/>
-      <w:r>
-        <w:rPr>
-          <w:rFonts w:ascii="Roboto" w:eastAsia="SimSun" w:hAnsi="Roboto" w:cs="Times New Roman"/>
-          <w:szCs w:val="22"/>
-          <w:lang w:val="en-US"/>
-        </w:rPr>
-        <w:t>obra</w:t>
-      </w:r>
-      <w:proofErr w:type="spellEnd"/>
-      <w:r>
-        <w:rPr>
-          <w:rFonts w:ascii="Roboto" w:eastAsia="SimSun" w:hAnsi="Roboto" w:cs="Times New Roman"/>
-          <w:szCs w:val="22"/>
-          <w:lang w:val="en-US"/>
-        </w:rPr>
-        <w:t xml:space="preserve"> </w:t>
+        <w:t xml:space="preserve">lar, de novo, a transmissão da obra </w:t>
       </w:r>
       <w:r>
         <w:rPr>
@@ -5258,7 +4797,6 @@
         </w:rPr>
         <w:t xml:space="preserve"> código de </w:t>
       </w:r>
-      <w:proofErr w:type="spellStart"/>
       <w:r>
         <w:rPr>
           <w:rFonts w:ascii="Roboto" w:eastAsia="SimSun" w:hAnsi="Roboto" w:cs="Times New Roman"/>
@@ -5266,9 +4804,8 @@
           <w:bCs/>
           <w:szCs w:val="22"/>
         </w:rPr>
-        <w:t>Hamming</w:t>
-      </w:r>
-      <w:proofErr w:type="spellEnd"/>
+        <w:t>Hamming (7,4)</w:t>
+      </w:r>
       <w:r>
         <w:rPr>
           <w:rFonts w:ascii="Roboto" w:eastAsia="SimSun" w:hAnsi="Roboto" w:cs="Times New Roman"/>
@@ -5276,7 +4813,7 @@
           <w:bCs/>
           <w:szCs w:val="22"/>
         </w:rPr>
-        <w:t xml:space="preserve"> (7,4)</w:t>
+        <w:t xml:space="preserve"> </w:t>
       </w:r>
       <w:r>
         <w:rPr>
@@ -5285,7 +4822,7 @@
           <w:bCs/>
           <w:szCs w:val="22"/>
         </w:rPr>
-        <w:t xml:space="preserve"> </w:t>
+        <w:t xml:space="preserve">em modo de </w:t>
       </w:r>
       <w:r>
         <w:rPr>
@@ -5294,15 +4831,6 @@
           <w:bCs/>
           <w:szCs w:val="22"/>
         </w:rPr>
-        <w:t xml:space="preserve">em modo de </w:t>
-      </w:r>
-      <w:r>
-        <w:rPr>
-          <w:rFonts w:ascii="Roboto" w:eastAsia="SimSun" w:hAnsi="Roboto" w:cs="Times New Roman"/>
-          <w:b/>
-          <w:bCs/>
-          <w:szCs w:val="22"/>
-        </w:rPr>
         <w:t>correção</w:t>
       </w:r>
       <w:r>
@@ -5354,23 +4882,7 @@
           <w:rFonts w:ascii="Roboto" w:eastAsia="SimSun" w:hAnsi="Roboto" w:cs="Times New Roman"/>
           <w:szCs w:val="22"/>
         </w:rPr>
-        <w:t xml:space="preserve">O código de </w:t>
-      </w:r>
-      <w:proofErr w:type="spellStart"/>
-      <w:r>
-        <w:rPr>
-          <w:rFonts w:ascii="Roboto" w:eastAsia="SimSun" w:hAnsi="Roboto" w:cs="Times New Roman"/>
-          <w:szCs w:val="22"/>
-        </w:rPr>
-        <w:t>Hamming</w:t>
-      </w:r>
-      <w:proofErr w:type="spellEnd"/>
-      <w:r>
-        <w:rPr>
-          <w:rFonts w:ascii="Roboto" w:eastAsia="SimSun" w:hAnsi="Roboto" w:cs="Times New Roman"/>
-          <w:szCs w:val="22"/>
-        </w:rPr>
-        <w:t xml:space="preserve"> (7,4) consiste em um outro </w:t>
+        <w:t xml:space="preserve">O código de Hamming (7,4) consiste em um outro </w:t>
       </w:r>
       <w:r>
         <w:rPr>
@@ -5945,23 +5457,7 @@
           <w:rFonts w:ascii="Roboto" w:eastAsia="SimSun" w:hAnsi="Roboto" w:cs="Times New Roman"/>
           <w:szCs w:val="22"/>
         </w:rPr>
-        <w:t xml:space="preserve">O código de </w:t>
-      </w:r>
-      <w:proofErr w:type="spellStart"/>
-      <w:r>
-        <w:rPr>
-          <w:rFonts w:ascii="Roboto" w:eastAsia="SimSun" w:hAnsi="Roboto" w:cs="Times New Roman"/>
-          <w:szCs w:val="22"/>
-        </w:rPr>
-        <w:t>Hamming</w:t>
-      </w:r>
-      <w:proofErr w:type="spellEnd"/>
-      <w:r>
-        <w:rPr>
-          <w:rFonts w:ascii="Roboto" w:eastAsia="SimSun" w:hAnsi="Roboto" w:cs="Times New Roman"/>
-          <w:szCs w:val="22"/>
-        </w:rPr>
-        <w:t xml:space="preserve"> é </w:t>
+        <w:t xml:space="preserve">O código de Hamming é </w:t>
       </w:r>
       <w:r>
         <w:rPr>
@@ -6489,15 +5985,7 @@
         <w:fldChar w:fldCharType="end"/>
       </w:r>
       <w:r>
-        <w:t xml:space="preserve">4 – Tabela de síndromas específica para o código de </w:t>
-      </w:r>
-      <w:proofErr w:type="spellStart"/>
-      <w:r>
-        <w:t>Hamming</w:t>
-      </w:r>
-      <w:proofErr w:type="spellEnd"/>
-      <w:r>
-        <w:t xml:space="preserve"> (7,4)</w:t>
+        <w:t>4 – Tabela de síndromas específica para o código de Hamming (7,4)</w:t>
       </w:r>
     </w:p>
     <w:p>
@@ -6844,23 +6332,7 @@
           <w:rFonts w:ascii="Roboto" w:eastAsia="SimSun" w:hAnsi="Roboto" w:cs="Times New Roman"/>
           <w:szCs w:val="22"/>
         </w:rPr>
-        <w:t xml:space="preserve">A implementação com o código de </w:t>
-      </w:r>
-      <w:proofErr w:type="spellStart"/>
-      <w:r>
-        <w:rPr>
-          <w:rFonts w:ascii="Roboto" w:eastAsia="SimSun" w:hAnsi="Roboto" w:cs="Times New Roman"/>
-          <w:szCs w:val="22"/>
-        </w:rPr>
-        <w:t>Hamming</w:t>
-      </w:r>
-      <w:proofErr w:type="spellEnd"/>
-      <w:r>
-        <w:rPr>
-          <w:rFonts w:ascii="Roboto" w:eastAsia="SimSun" w:hAnsi="Roboto" w:cs="Times New Roman"/>
-          <w:szCs w:val="22"/>
-        </w:rPr>
-        <w:t xml:space="preserve"> irá resultar em um </w:t>
+        <w:t xml:space="preserve">A implementação com o código de Hamming irá resultar em um </w:t>
       </w:r>
       <w:r>
         <w:rPr>
@@ -6941,23 +6413,7 @@
           <w:rFonts w:ascii="Roboto" w:eastAsia="SimSun" w:hAnsi="Roboto" w:cs="Times New Roman"/>
           <w:szCs w:val="22"/>
         </w:rPr>
-        <w:t xml:space="preserve">, quer a transmissão aplique o código de </w:t>
-      </w:r>
-      <w:proofErr w:type="spellStart"/>
-      <w:r>
-        <w:rPr>
-          <w:rFonts w:ascii="Roboto" w:eastAsia="SimSun" w:hAnsi="Roboto" w:cs="Times New Roman"/>
-          <w:szCs w:val="22"/>
-        </w:rPr>
-        <w:t>Hamming</w:t>
-      </w:r>
-      <w:proofErr w:type="spellEnd"/>
-      <w:r>
-        <w:rPr>
-          <w:rFonts w:ascii="Roboto" w:eastAsia="SimSun" w:hAnsi="Roboto" w:cs="Times New Roman"/>
-          <w:szCs w:val="22"/>
-        </w:rPr>
-        <w:t>, quer não;</w:t>
+        <w:t>, quer a transmissão aplique o código de Hamming, quer não;</w:t>
       </w:r>
     </w:p>
     <w:p>
@@ -6981,7 +6437,6 @@
         </w:rPr>
         <w:t xml:space="preserve">Menor será a diferença entre o número de bits errados da transmissão com código de </w:t>
       </w:r>
-      <w:proofErr w:type="spellStart"/>
       <w:r>
         <w:rPr>
           <w:rFonts w:ascii="Roboto" w:eastAsia="SimSun" w:hAnsi="Roboto" w:cs="Times New Roman"/>
@@ -6991,7 +6446,6 @@
         </w:rPr>
         <w:t>Hamming</w:t>
       </w:r>
-      <w:proofErr w:type="spellEnd"/>
       <w:r>
         <w:rPr>
           <w:rFonts w:ascii="Roboto" w:eastAsia="SimSun" w:hAnsi="Roboto" w:cs="Times New Roman"/>
@@ -7029,23 +6483,7 @@
           <w:rFonts w:ascii="Roboto" w:eastAsia="SimSun" w:hAnsi="Roboto" w:cs="Times New Roman"/>
           <w:szCs w:val="22"/>
         </w:rPr>
-        <w:t xml:space="preserve">As figuras seguintes demonstram um excerto dos ficheiros resultantes dos exemplos de transmissão com código de </w:t>
-      </w:r>
-      <w:proofErr w:type="spellStart"/>
-      <w:r>
-        <w:rPr>
-          <w:rFonts w:ascii="Roboto" w:eastAsia="SimSun" w:hAnsi="Roboto" w:cs="Times New Roman"/>
-          <w:szCs w:val="22"/>
-        </w:rPr>
-        <w:t>Hamming</w:t>
-      </w:r>
-      <w:proofErr w:type="spellEnd"/>
-      <w:r>
-        <w:rPr>
-          <w:rFonts w:ascii="Roboto" w:eastAsia="SimSun" w:hAnsi="Roboto" w:cs="Times New Roman"/>
-          <w:szCs w:val="22"/>
-        </w:rPr>
-        <w:t xml:space="preserve"> (7,4), da obra </w:t>
+        <w:t xml:space="preserve">As figuras seguintes demonstram um excerto dos ficheiros resultantes dos exemplos de transmissão com código de Hamming (7,4), da obra </w:t>
       </w:r>
       <w:r>
         <w:rPr>
@@ -7124,15 +6562,7 @@
         <w:t xml:space="preserve">Excerto do ficheiro resultante de uma transmissão </w:t>
       </w:r>
       <w:r>
-        <w:t xml:space="preserve">com código de </w:t>
-      </w:r>
-      <w:proofErr w:type="spellStart"/>
-      <w:r>
-        <w:t>Hamming</w:t>
-      </w:r>
-      <w:proofErr w:type="spellEnd"/>
-      <w:r>
-        <w:t xml:space="preserve"> (7,4) e</w:t>
+        <w:t>com código de Hamming (7,4) e</w:t>
       </w:r>
       <w:r>
         <w:t xml:space="preserve"> BER = 0,001</w:t>
@@ -7201,15 +6631,7 @@
         <w:t xml:space="preserve">Excerto do ficheiro resultante de uma transmissão </w:t>
       </w:r>
       <w:r>
-        <w:t xml:space="preserve">com código de </w:t>
-      </w:r>
-      <w:proofErr w:type="spellStart"/>
-      <w:r>
-        <w:t>Hamming</w:t>
-      </w:r>
-      <w:proofErr w:type="spellEnd"/>
-      <w:r>
-        <w:t xml:space="preserve"> (7,4) e</w:t>
+        <w:t>com código de Hamming (7,4) e</w:t>
       </w:r>
       <w:r>
         <w:t xml:space="preserve"> BER = 0,01</w:t>
@@ -7285,15 +6707,7 @@
         <w:t xml:space="preserve">Excerto do ficheiro resultante de uma transmissão </w:t>
       </w:r>
       <w:r>
-        <w:t xml:space="preserve">com código de </w:t>
-      </w:r>
-      <w:proofErr w:type="spellStart"/>
-      <w:r>
-        <w:t>Hamming</w:t>
-      </w:r>
-      <w:proofErr w:type="spellEnd"/>
-      <w:r>
-        <w:t xml:space="preserve"> (7,4) e</w:t>
+        <w:t>com código de Hamming (7,4) e</w:t>
       </w:r>
       <w:r>
         <w:t xml:space="preserve"> BER = 0,1</w:t>
@@ -7369,15 +6783,7 @@
         <w:t xml:space="preserve">Excerto do ficheiro resultante de uma transmissão </w:t>
       </w:r>
       <w:r>
-        <w:t xml:space="preserve">com código de </w:t>
-      </w:r>
-      <w:proofErr w:type="spellStart"/>
-      <w:r>
-        <w:t>Hamming</w:t>
-      </w:r>
-      <w:proofErr w:type="spellEnd"/>
-      <w:r>
-        <w:t xml:space="preserve"> (7,4) e</w:t>
+        <w:t>com código de Hamming (7,4) e</w:t>
       </w:r>
       <w:r>
         <w:t xml:space="preserve"> BER = 0,</w:t>
@@ -7449,114 +6855,40 @@
           <w:color w:val="111111"/>
           <w:shd w:val="clear" w:color="auto" w:fill="FFFFFF"/>
         </w:rPr>
-        <w:t xml:space="preserve">deteção de erros com </w:t>
-      </w:r>
-      <w:proofErr w:type="spellStart"/>
-      <w:r>
-        <w:rPr>
-          <w:rStyle w:val="Forte"/>
+        <w:t>deteção de erros com Cyclic Redundancy Check (CRC)</w:t>
+      </w:r>
+      <w:r>
+        <w:rPr>
           <w:rFonts w:ascii="Roboto" w:hAnsi="Roboto"/>
           <w:color w:val="111111"/>
           <w:shd w:val="clear" w:color="auto" w:fill="FFFFFF"/>
         </w:rPr>
-        <w:t>Cyclic</w:t>
-      </w:r>
-      <w:proofErr w:type="spellEnd"/>
-      <w:r>
-        <w:rPr>
-          <w:rStyle w:val="Forte"/>
+        <w:t>. Primeiro, abordaremos como os erros em rajada afetam a integridade dos dados transmitidos. Em seguida, discutiremos o uso do CRC para detetar erros em blocos de dados.</w:t>
+      </w:r>
+    </w:p>
+    <w:p>
+      <w:pPr>
+        <w:shd w:val="clear" w:color="auto" w:fill="FFFFFF" w:themeFill="background1"/>
+        <w:rPr>
           <w:rFonts w:ascii="Roboto" w:hAnsi="Roboto"/>
           <w:color w:val="111111"/>
           <w:shd w:val="clear" w:color="auto" w:fill="FFFFFF"/>
         </w:rPr>
-        <w:t xml:space="preserve"> </w:t>
-      </w:r>
-      <w:proofErr w:type="spellStart"/>
-      <w:r>
-        <w:rPr>
-          <w:rStyle w:val="Forte"/>
-          <w:rFonts w:ascii="Roboto" w:hAnsi="Roboto"/>
-          <w:color w:val="111111"/>
+      </w:pPr>
+    </w:p>
+    <w:p>
+      <w:pPr>
+        <w:pStyle w:val="Ttulo2"/>
+        <w:rPr>
           <w:shd w:val="clear" w:color="auto" w:fill="FFFFFF"/>
         </w:rPr>
-        <w:t>Redundancy</w:t>
-      </w:r>
-      <w:proofErr w:type="spellEnd"/>
-      <w:r>
-        <w:rPr>
-          <w:rStyle w:val="Forte"/>
-          <w:rFonts w:ascii="Roboto" w:hAnsi="Roboto"/>
-          <w:color w:val="111111"/>
+      </w:pPr>
+      <w:bookmarkStart w:id="10" w:name="_Toc168763855"/>
+      <w:r>
+        <w:rPr>
           <w:shd w:val="clear" w:color="auto" w:fill="FFFFFF"/>
         </w:rPr>
-        <w:t xml:space="preserve"> </w:t>
-      </w:r>
-      <w:proofErr w:type="spellStart"/>
-      <w:r>
-        <w:rPr>
-          <w:rStyle w:val="Forte"/>
-          <w:rFonts w:ascii="Roboto" w:hAnsi="Roboto"/>
-          <w:color w:val="111111"/>
-          <w:shd w:val="clear" w:color="auto" w:fill="FFFFFF"/>
-        </w:rPr>
-        <w:t>Check</w:t>
-      </w:r>
-      <w:proofErr w:type="spellEnd"/>
-      <w:r>
-        <w:rPr>
-          <w:rStyle w:val="Forte"/>
-          <w:rFonts w:ascii="Roboto" w:hAnsi="Roboto"/>
-          <w:color w:val="111111"/>
-          <w:shd w:val="clear" w:color="auto" w:fill="FFFFFF"/>
-        </w:rPr>
-        <w:t xml:space="preserve"> (CRC)</w:t>
-      </w:r>
-      <w:r>
-        <w:rPr>
-          <w:rFonts w:ascii="Roboto" w:hAnsi="Roboto"/>
-          <w:color w:val="111111"/>
-          <w:shd w:val="clear" w:color="auto" w:fill="FFFFFF"/>
-        </w:rPr>
-        <w:t>. Primeiro, abordaremos como os erros em rajada afetam a integridade dos dados transmitidos. Em seguida, discutiremos o uso do CRC para detetar erros em blocos de dados.</w:t>
-      </w:r>
-    </w:p>
-    <w:p>
-      <w:pPr>
-        <w:shd w:val="clear" w:color="auto" w:fill="FFFFFF" w:themeFill="background1"/>
-        <w:rPr>
-          <w:rFonts w:ascii="Roboto" w:hAnsi="Roboto"/>
-          <w:color w:val="111111"/>
-          <w:shd w:val="clear" w:color="auto" w:fill="FFFFFF"/>
-        </w:rPr>
-      </w:pPr>
-    </w:p>
-    <w:p>
-      <w:pPr>
-        <w:pStyle w:val="Ttulo2"/>
-        <w:rPr>
-          <w:shd w:val="clear" w:color="auto" w:fill="FFFFFF"/>
-        </w:rPr>
-      </w:pPr>
-      <w:bookmarkStart w:id="10" w:name="_Toc168763855"/>
-      <w:r>
-        <w:rPr>
-          <w:shd w:val="clear" w:color="auto" w:fill="FFFFFF"/>
-        </w:rPr>
-        <w:t>Erros em rajada (</w:t>
-      </w:r>
-      <w:proofErr w:type="spellStart"/>
-      <w:r>
-        <w:rPr>
-          <w:shd w:val="clear" w:color="auto" w:fill="FFFFFF"/>
-        </w:rPr>
-        <w:t>Burst</w:t>
-      </w:r>
-      <w:proofErr w:type="spellEnd"/>
-      <w:r>
-        <w:rPr>
-          <w:shd w:val="clear" w:color="auto" w:fill="FFFFFF"/>
-        </w:rPr>
-        <w:t>)</w:t>
+        <w:t>Erros em rajada (Burst)</w:t>
       </w:r>
       <w:r>
         <w:rPr>
@@ -7693,37 +7025,13 @@
           <w:bCs/>
           <w:lang w:eastAsia="pt-PT"/>
         </w:rPr>
-        <w:t xml:space="preserve">QR </w:t>
-      </w:r>
-      <w:proofErr w:type="spellStart"/>
-      <w:r>
-        <w:rPr>
-          <w:b/>
-          <w:bCs/>
-          <w:lang w:eastAsia="pt-PT"/>
-        </w:rPr>
-        <w:t>codes</w:t>
-      </w:r>
-      <w:proofErr w:type="spellEnd"/>
-      <w:r>
-        <w:rPr>
-          <w:lang w:eastAsia="pt-PT"/>
-        </w:rPr>
-        <w:t xml:space="preserve"> são amplamente utilizados para armazenar informações, como </w:t>
-      </w:r>
-      <w:proofErr w:type="spellStart"/>
-      <w:r>
-        <w:rPr>
-          <w:lang w:eastAsia="pt-PT"/>
-        </w:rPr>
-        <w:t>URLs</w:t>
-      </w:r>
-      <w:proofErr w:type="spellEnd"/>
-      <w:r>
-        <w:rPr>
-          <w:lang w:eastAsia="pt-PT"/>
-        </w:rPr>
-        <w:t xml:space="preserve"> ou dados de contato.</w:t>
+        <w:t>QR codes</w:t>
+      </w:r>
+      <w:r>
+        <w:rPr>
+          <w:lang w:eastAsia="pt-PT"/>
+        </w:rPr>
+        <w:t> são amplamente utilizados para armazenar informações, como URLs ou dados de contato.</w:t>
       </w:r>
     </w:p>
     <w:p>
@@ -7741,21 +7049,7 @@
         <w:rPr>
           <w:lang w:eastAsia="pt-PT"/>
         </w:rPr>
-        <w:t xml:space="preserve">Durante a leitura de QR </w:t>
-      </w:r>
-      <w:proofErr w:type="spellStart"/>
-      <w:r>
-        <w:rPr>
-          <w:lang w:eastAsia="pt-PT"/>
-        </w:rPr>
-        <w:t>codes</w:t>
-      </w:r>
-      <w:proofErr w:type="spellEnd"/>
-      <w:r>
-        <w:rPr>
-          <w:lang w:eastAsia="pt-PT"/>
-        </w:rPr>
-        <w:t xml:space="preserve"> danificados ou mal impressos, erros em rajada </w:t>
+        <w:t xml:space="preserve">Durante a leitura de QR codes danificados ou mal impressos, erros em rajada </w:t>
       </w:r>
       <w:r>
         <w:rPr>
@@ -7854,7 +7148,6 @@
         </w:rPr>
         <w:t xml:space="preserve"> num deles: o </w:t>
       </w:r>
-      <w:proofErr w:type="spellStart"/>
       <w:r>
         <w:rPr>
           <w:rStyle w:val="Forte"/>
@@ -7862,57 +7155,7 @@
           <w:color w:val="111111"/>
           <w:shd w:val="clear" w:color="auto" w:fill="FFFFFF"/>
         </w:rPr>
-        <w:t>Cyclic</w:t>
-      </w:r>
-      <w:proofErr w:type="spellEnd"/>
-      <w:r>
-        <w:rPr>
-          <w:rStyle w:val="Forte"/>
-          <w:rFonts w:ascii="Roboto" w:hAnsi="Roboto"/>
-          <w:color w:val="111111"/>
-          <w:shd w:val="clear" w:color="auto" w:fill="FFFFFF"/>
-        </w:rPr>
-        <w:t xml:space="preserve"> </w:t>
-      </w:r>
-      <w:proofErr w:type="spellStart"/>
-      <w:r>
-        <w:rPr>
-          <w:rStyle w:val="Forte"/>
-          <w:rFonts w:ascii="Roboto" w:hAnsi="Roboto"/>
-          <w:color w:val="111111"/>
-          <w:shd w:val="clear" w:color="auto" w:fill="FFFFFF"/>
-        </w:rPr>
-        <w:t>Redundancy</w:t>
-      </w:r>
-      <w:proofErr w:type="spellEnd"/>
-      <w:r>
-        <w:rPr>
-          <w:rStyle w:val="Forte"/>
-          <w:rFonts w:ascii="Roboto" w:hAnsi="Roboto"/>
-          <w:color w:val="111111"/>
-          <w:shd w:val="clear" w:color="auto" w:fill="FFFFFF"/>
-        </w:rPr>
-        <w:t xml:space="preserve"> </w:t>
-      </w:r>
-      <w:proofErr w:type="spellStart"/>
-      <w:r>
-        <w:rPr>
-          <w:rStyle w:val="Forte"/>
-          <w:rFonts w:ascii="Roboto" w:hAnsi="Roboto"/>
-          <w:color w:val="111111"/>
-          <w:shd w:val="clear" w:color="auto" w:fill="FFFFFF"/>
-        </w:rPr>
-        <w:t>Check</w:t>
-      </w:r>
-      <w:proofErr w:type="spellEnd"/>
-      <w:r>
-        <w:rPr>
-          <w:rStyle w:val="Forte"/>
-          <w:rFonts w:ascii="Roboto" w:hAnsi="Roboto"/>
-          <w:color w:val="111111"/>
-          <w:shd w:val="clear" w:color="auto" w:fill="FFFFFF"/>
-        </w:rPr>
-        <w:t xml:space="preserve"> (CRC)</w:t>
+        <w:t>Cyclic Redundancy Check (CRC)</w:t>
       </w:r>
       <w:r>
         <w:rPr>
@@ -7963,7 +7206,6 @@
         </w:rPr>
         <w:t xml:space="preserve">), desenvolvemos uma função em </w:t>
       </w:r>
-      <w:proofErr w:type="spellStart"/>
       <w:r>
         <w:rPr>
           <w:rFonts w:eastAsia="Times New Roman" w:cs="Times New Roman"/>
@@ -7974,7 +7216,6 @@
         </w:rPr>
         <w:t>Python</w:t>
       </w:r>
-      <w:proofErr w:type="spellEnd"/>
       <w:r>
         <w:rPr>
           <w:rFonts w:eastAsia="Times New Roman" w:cs="Times New Roman"/>
@@ -8080,20 +7321,8 @@
           <w:szCs w:val="22"/>
           <w:lang w:eastAsia="pt-PT"/>
         </w:rPr>
-        <w:t xml:space="preserve">canal </w:t>
-      </w:r>
-      <w:proofErr w:type="spellStart"/>
-      <w:r>
-        <w:rPr>
-          <w:rFonts w:eastAsia="Times New Roman" w:cs="Times New Roman"/>
-          <w:b/>
-          <w:bCs/>
-          <w:szCs w:val="22"/>
-          <w:lang w:eastAsia="pt-PT"/>
-        </w:rPr>
-        <w:t>Burst</w:t>
-      </w:r>
-      <w:proofErr w:type="spellEnd"/>
+        <w:t>canal Burst</w:t>
+      </w:r>
       <w:r>
         <w:rPr>
           <w:rFonts w:eastAsia="Times New Roman" w:cs="Times New Roman"/>
@@ -8188,21 +7417,7 @@
         <w:rPr>
           <w:shd w:val="clear" w:color="auto" w:fill="FFFFFF"/>
         </w:rPr>
-        <w:t xml:space="preserve">Para ilustrar a passagem por este canal de </w:t>
-      </w:r>
-      <w:proofErr w:type="spellStart"/>
-      <w:r>
-        <w:rPr>
-          <w:shd w:val="clear" w:color="auto" w:fill="FFFFFF"/>
-        </w:rPr>
-        <w:t>Burst</w:t>
-      </w:r>
-      <w:proofErr w:type="spellEnd"/>
-      <w:r>
-        <w:rPr>
-          <w:shd w:val="clear" w:color="auto" w:fill="FFFFFF"/>
-        </w:rPr>
-        <w:t>, geramos quatro arquivos diferentes com base no mesmo texto. Em seguida, analisaremos como diferentes valores de (</w:t>
+        <w:t>Para ilustrar a passagem por este canal de Burst, geramos quatro arquivos diferentes com base no mesmo texto. Em seguida, analisaremos como diferentes valores de (</w:t>
       </w:r>
       <w:r>
         <w:rPr>
@@ -8293,15 +7508,7 @@
         <w:pStyle w:val="Legenda"/>
       </w:pPr>
       <w:r>
-        <w:t xml:space="preserve">Figura 21  - Ficheiro gerado pela passagem pelo </w:t>
-      </w:r>
-      <w:proofErr w:type="spellStart"/>
-      <w:r>
-        <w:t>Burst</w:t>
-      </w:r>
-      <w:proofErr w:type="spellEnd"/>
-      <w:r>
-        <w:t xml:space="preserve"> com valores L=3 e p=0.01</w:t>
+        <w:t>Figura 21  - Ficheiro gerado pela passagem pelo Burst com valores L=3 e p=0.01</w:t>
       </w:r>
     </w:p>
     <w:p/>
@@ -8368,15 +7575,7 @@
         <w:pStyle w:val="Legenda"/>
       </w:pPr>
       <w:r>
-        <w:t xml:space="preserve">Figura 22  - Ficheiro gerado pela passagem pelo </w:t>
-      </w:r>
-      <w:proofErr w:type="spellStart"/>
-      <w:r>
-        <w:t>Burst</w:t>
-      </w:r>
-      <w:proofErr w:type="spellEnd"/>
-      <w:r>
-        <w:t xml:space="preserve"> com valores L=3 e p=0.1</w:t>
+        <w:t>Figura 22  - Ficheiro gerado pela passagem pelo Burst com valores L=3 e p=0.1</w:t>
       </w:r>
     </w:p>
     <w:p/>
@@ -8440,15 +7639,7 @@
         <w:pStyle w:val="Legenda"/>
       </w:pPr>
       <w:r>
-        <w:t xml:space="preserve">Figura 23  - Ficheiro gerado pela passagem pelo </w:t>
-      </w:r>
-      <w:proofErr w:type="spellStart"/>
-      <w:r>
-        <w:t>Burst</w:t>
-      </w:r>
-      <w:proofErr w:type="spellEnd"/>
-      <w:r>
-        <w:t xml:space="preserve"> com valores L=8 e p=0.01</w:t>
+        <w:t>Figura 23  - Ficheiro gerado pela passagem pelo Burst com valores L=8 e p=0.01</w:t>
       </w:r>
     </w:p>
     <w:p>
@@ -8516,15 +7707,7 @@
         <w:pStyle w:val="Legenda"/>
       </w:pPr>
       <w:r>
-        <w:t xml:space="preserve">Figura 24  - Ficheiro gerado pela passagem pelo </w:t>
-      </w:r>
-      <w:proofErr w:type="spellStart"/>
-      <w:r>
-        <w:t>Burst</w:t>
-      </w:r>
-      <w:proofErr w:type="spellEnd"/>
-      <w:r>
-        <w:t xml:space="preserve"> com valores L=8 e p=0.1</w:t>
+        <w:t>Figura 24  - Ficheiro gerado pela passagem pelo Burst com valores L=8 e p=0.1</w:t>
       </w:r>
     </w:p>
     <w:p>
@@ -8816,7 +7999,6 @@
         </w:rPr>
         <w:t xml:space="preserve"> como o </w:t>
       </w:r>
-      <w:proofErr w:type="spellStart"/>
       <w:r>
         <w:rPr>
           <w:rStyle w:val="Forte"/>
@@ -8825,67 +8007,12 @@
           <w:szCs w:val="22"/>
           <w:shd w:val="clear" w:color="auto" w:fill="FFFFFF"/>
         </w:rPr>
-        <w:t>Cyclic</w:t>
-      </w:r>
-      <w:proofErr w:type="spellEnd"/>
-      <w:r>
-        <w:rPr>
-          <w:rStyle w:val="Forte"/>
-          <w:rFonts w:ascii="Roboto" w:hAnsi="Roboto"/>
-          <w:color w:val="111111"/>
-          <w:szCs w:val="22"/>
+        <w:t>Cyclic Redundancy Check (CRC)</w:t>
+      </w:r>
+      <w:r>
+        <w:rPr>
           <w:shd w:val="clear" w:color="auto" w:fill="FFFFFF"/>
         </w:rPr>
-        <w:t xml:space="preserve"> </w:t>
-      </w:r>
-      <w:proofErr w:type="spellStart"/>
-      <w:r>
-        <w:rPr>
-          <w:rStyle w:val="Forte"/>
-          <w:rFonts w:ascii="Roboto" w:hAnsi="Roboto"/>
-          <w:color w:val="111111"/>
-          <w:szCs w:val="22"/>
-          <w:shd w:val="clear" w:color="auto" w:fill="FFFFFF"/>
-        </w:rPr>
-        <w:t>Redundancy</w:t>
-      </w:r>
-      <w:proofErr w:type="spellEnd"/>
-      <w:r>
-        <w:rPr>
-          <w:rStyle w:val="Forte"/>
-          <w:rFonts w:ascii="Roboto" w:hAnsi="Roboto"/>
-          <w:color w:val="111111"/>
-          <w:szCs w:val="22"/>
-          <w:shd w:val="clear" w:color="auto" w:fill="FFFFFF"/>
-        </w:rPr>
-        <w:t xml:space="preserve"> </w:t>
-      </w:r>
-      <w:proofErr w:type="spellStart"/>
-      <w:r>
-        <w:rPr>
-          <w:rStyle w:val="Forte"/>
-          <w:rFonts w:ascii="Roboto" w:hAnsi="Roboto"/>
-          <w:color w:val="111111"/>
-          <w:szCs w:val="22"/>
-          <w:shd w:val="clear" w:color="auto" w:fill="FFFFFF"/>
-        </w:rPr>
-        <w:t>Check</w:t>
-      </w:r>
-      <w:proofErr w:type="spellEnd"/>
-      <w:r>
-        <w:rPr>
-          <w:rStyle w:val="Forte"/>
-          <w:rFonts w:ascii="Roboto" w:hAnsi="Roboto"/>
-          <w:color w:val="111111"/>
-          <w:szCs w:val="22"/>
-          <w:shd w:val="clear" w:color="auto" w:fill="FFFFFF"/>
-        </w:rPr>
-        <w:t xml:space="preserve"> (CRC)</w:t>
-      </w:r>
-      <w:r>
-        <w:rPr>
-          <w:shd w:val="clear" w:color="auto" w:fill="FFFFFF"/>
-        </w:rPr>
         <w:t> pode ser aplicado a esse modelo para detetar esses erros.</w:t>
       </w:r>
     </w:p>
@@ -8903,7 +8030,6 @@
         </w:rPr>
         <w:t>O </w:t>
       </w:r>
-      <w:proofErr w:type="spellStart"/>
       <w:r>
         <w:rPr>
           <w:rFonts w:eastAsia="Times New Roman" w:cs="Times New Roman"/>
@@ -8911,57 +8037,7 @@
           <w:bCs/>
           <w:lang w:eastAsia="pt-PT"/>
         </w:rPr>
-        <w:t>Cyclic</w:t>
-      </w:r>
-      <w:proofErr w:type="spellEnd"/>
-      <w:r>
-        <w:rPr>
-          <w:rFonts w:eastAsia="Times New Roman" w:cs="Times New Roman"/>
-          <w:b/>
-          <w:bCs/>
-          <w:lang w:eastAsia="pt-PT"/>
-        </w:rPr>
-        <w:t xml:space="preserve"> </w:t>
-      </w:r>
-      <w:proofErr w:type="spellStart"/>
-      <w:r>
-        <w:rPr>
-          <w:rFonts w:eastAsia="Times New Roman" w:cs="Times New Roman"/>
-          <w:b/>
-          <w:bCs/>
-          <w:lang w:eastAsia="pt-PT"/>
-        </w:rPr>
-        <w:t>Redundancy</w:t>
-      </w:r>
-      <w:proofErr w:type="spellEnd"/>
-      <w:r>
-        <w:rPr>
-          <w:rFonts w:eastAsia="Times New Roman" w:cs="Times New Roman"/>
-          <w:b/>
-          <w:bCs/>
-          <w:lang w:eastAsia="pt-PT"/>
-        </w:rPr>
-        <w:t xml:space="preserve"> </w:t>
-      </w:r>
-      <w:proofErr w:type="spellStart"/>
-      <w:r>
-        <w:rPr>
-          <w:rFonts w:eastAsia="Times New Roman" w:cs="Times New Roman"/>
-          <w:b/>
-          <w:bCs/>
-          <w:lang w:eastAsia="pt-PT"/>
-        </w:rPr>
-        <w:t>Check</w:t>
-      </w:r>
-      <w:proofErr w:type="spellEnd"/>
-      <w:r>
-        <w:rPr>
-          <w:rFonts w:eastAsia="Times New Roman" w:cs="Times New Roman"/>
-          <w:b/>
-          <w:bCs/>
-          <w:lang w:eastAsia="pt-PT"/>
-        </w:rPr>
-        <w:t xml:space="preserve"> (CRC)</w:t>
+        <w:t>Cyclic Redundancy Check (CRC)</w:t>
       </w:r>
       <w:r>
         <w:rPr>
@@ -9882,7 +8958,6 @@
         </w:rPr>
         <w:t>O CRC tem alta capacidade de deteção de erros, especialmente de </w:t>
       </w:r>
-      <w:proofErr w:type="spellStart"/>
       <w:r>
         <w:rPr>
           <w:rFonts w:ascii="Roboto" w:eastAsia="Times New Roman" w:hAnsi="Roboto" w:cs="Times New Roman"/>
@@ -9892,19 +8967,7 @@
           <w:szCs w:val="22"/>
           <w:lang w:eastAsia="pt-PT"/>
         </w:rPr>
-        <w:t>burst</w:t>
-      </w:r>
-      <w:proofErr w:type="spellEnd"/>
-      <w:r>
-        <w:rPr>
-          <w:rFonts w:ascii="Roboto" w:eastAsia="Times New Roman" w:hAnsi="Roboto" w:cs="Times New Roman"/>
-          <w:b/>
-          <w:bCs/>
-          <w:color w:val="111111"/>
-          <w:szCs w:val="22"/>
-          <w:lang w:eastAsia="pt-PT"/>
-        </w:rPr>
-        <w:t xml:space="preserve"> de erros</w:t>
+        <w:t>burst de erros</w:t>
       </w:r>
       <w:r>
         <w:rPr>
@@ -10332,7 +9395,6 @@
         </w:rPr>
         <w:t xml:space="preserve">do </w:t>
       </w:r>
-      <w:proofErr w:type="spellStart"/>
       <w:r>
         <w:rPr>
           <w:rFonts w:ascii="Roboto" w:hAnsi="Roboto"/>
@@ -10343,7 +9405,6 @@
         </w:rPr>
         <w:t>Python</w:t>
       </w:r>
-      <w:proofErr w:type="spellEnd"/>
       <w:r>
         <w:rPr>
           <w:rFonts w:ascii="Roboto" w:hAnsi="Roboto"/>
@@ -10377,25 +9438,7 @@
           <w:color w:val="111111"/>
           <w:shd w:val="clear" w:color="auto" w:fill="FFFFFF"/>
         </w:rPr>
-        <w:t xml:space="preserve">Para testar a deteção de erros usando o CRC, geramos três sequências de 1024 bits. Passámos cada sequência pelo canal de </w:t>
-      </w:r>
-      <w:proofErr w:type="spellStart"/>
-      <w:r>
-        <w:rPr>
-          <w:rFonts w:ascii="Roboto" w:hAnsi="Roboto"/>
-          <w:color w:val="111111"/>
-          <w:shd w:val="clear" w:color="auto" w:fill="FFFFFF"/>
-        </w:rPr>
-        <w:t>Burst</w:t>
-      </w:r>
-      <w:proofErr w:type="spellEnd"/>
-      <w:r>
-        <w:rPr>
-          <w:rFonts w:ascii="Roboto" w:hAnsi="Roboto"/>
-          <w:color w:val="111111"/>
-          <w:shd w:val="clear" w:color="auto" w:fill="FFFFFF"/>
-        </w:rPr>
-        <w:t xml:space="preserve"> conforme o diagrama de blocos da Figura 20. Em seguida, comparámos os bits de paridade recebidos com os bits de paridade calculados durante a de</w:t>
+        <w:t>Para testar a deteção de erros usando o CRC, geramos três sequências de 1024 bits. Passámos cada sequência pelo canal de Burst conforme o diagrama de blocos da Figura 20. Em seguida, comparámos os bits de paridade recebidos com os bits de paridade calculados durante a de</w:t>
       </w:r>
       <w:r>
         <w:rPr>
@@ -10491,15 +9534,7 @@
         <w:pStyle w:val="Legenda"/>
       </w:pPr>
       <w:r>
-        <w:t xml:space="preserve">Figura 25 - Exemplo 1 da passagem pelo canal de </w:t>
-      </w:r>
-      <w:proofErr w:type="spellStart"/>
-      <w:r>
-        <w:t>burst</w:t>
-      </w:r>
-      <w:proofErr w:type="spellEnd"/>
-      <w:r>
-        <w:t xml:space="preserve"> e deteção de erros feito pelo CRC</w:t>
+        <w:t>Figura 25 - Exemplo 1 da passagem pelo canal de burst e deteção de erros feito pelo CRC</w:t>
       </w:r>
     </w:p>
     <w:p/>
@@ -10565,15 +9600,7 @@
         <w:pStyle w:val="Legenda"/>
       </w:pPr>
       <w:r>
-        <w:t xml:space="preserve">Figura 26 - Exemplo 2 da passagem pelo canal de </w:t>
-      </w:r>
-      <w:proofErr w:type="spellStart"/>
-      <w:r>
-        <w:t>burst</w:t>
-      </w:r>
-      <w:proofErr w:type="spellEnd"/>
-      <w:r>
-        <w:t xml:space="preserve"> e deteção de erros feito pelo CRC</w:t>
+        <w:t>Figura 26 - Exemplo 2 da passagem pelo canal de burst e deteção de erros feito pelo CRC</w:t>
       </w:r>
     </w:p>
     <w:p>
@@ -10638,15 +9665,7 @@
         <w:pStyle w:val="Legenda"/>
       </w:pPr>
       <w:r>
-        <w:t xml:space="preserve">Figura 27 - Exemplo 3 da passagem pelo canal de </w:t>
-      </w:r>
-      <w:proofErr w:type="spellStart"/>
-      <w:r>
-        <w:t>burst</w:t>
-      </w:r>
-      <w:proofErr w:type="spellEnd"/>
-      <w:r>
-        <w:t xml:space="preserve"> e deteção de erros feito pelo CRC</w:t>
+        <w:t>Figura 27 - Exemplo 3 da passagem pelo canal de burst e deteção de erros feito pelo CRC</w:t>
       </w:r>
     </w:p>
     <w:p>
@@ -10761,7 +9780,6 @@
         </w:rPr>
         <w:t>ma das características notáveis do </w:t>
       </w:r>
-      <w:proofErr w:type="spellStart"/>
       <w:r>
         <w:rPr>
           <w:rFonts w:ascii="Roboto" w:eastAsia="Times New Roman" w:hAnsi="Roboto" w:cs="Times New Roman"/>
@@ -10771,67 +9789,7 @@
           <w:szCs w:val="22"/>
           <w:lang w:eastAsia="pt-PT"/>
         </w:rPr>
-        <w:t>Cyclic</w:t>
-      </w:r>
-      <w:proofErr w:type="spellEnd"/>
-      <w:r>
-        <w:rPr>
-          <w:rFonts w:ascii="Roboto" w:eastAsia="Times New Roman" w:hAnsi="Roboto" w:cs="Times New Roman"/>
-          <w:b/>
-          <w:bCs/>
-          <w:color w:val="111111"/>
-          <w:szCs w:val="22"/>
-          <w:lang w:eastAsia="pt-PT"/>
-        </w:rPr>
-        <w:t xml:space="preserve"> </w:t>
-      </w:r>
-      <w:proofErr w:type="spellStart"/>
-      <w:r>
-        <w:rPr>
-          <w:rFonts w:ascii="Roboto" w:eastAsia="Times New Roman" w:hAnsi="Roboto" w:cs="Times New Roman"/>
-          <w:b/>
-          <w:bCs/>
-          <w:color w:val="111111"/>
-          <w:szCs w:val="22"/>
-          <w:lang w:eastAsia="pt-PT"/>
-        </w:rPr>
-        <w:t>Redundancy</w:t>
-      </w:r>
-      <w:proofErr w:type="spellEnd"/>
-      <w:r>
-        <w:rPr>
-          <w:rFonts w:ascii="Roboto" w:eastAsia="Times New Roman" w:hAnsi="Roboto" w:cs="Times New Roman"/>
-          <w:b/>
-          <w:bCs/>
-          <w:color w:val="111111"/>
-          <w:szCs w:val="22"/>
-          <w:lang w:eastAsia="pt-PT"/>
-        </w:rPr>
-        <w:t xml:space="preserve"> </w:t>
-      </w:r>
-      <w:proofErr w:type="spellStart"/>
-      <w:r>
-        <w:rPr>
-          <w:rFonts w:ascii="Roboto" w:eastAsia="Times New Roman" w:hAnsi="Roboto" w:cs="Times New Roman"/>
-          <w:b/>
-          <w:bCs/>
-          <w:color w:val="111111"/>
-          <w:szCs w:val="22"/>
-          <w:lang w:eastAsia="pt-PT"/>
-        </w:rPr>
-        <w:t>Check</w:t>
-      </w:r>
-      <w:proofErr w:type="spellEnd"/>
-      <w:r>
-        <w:rPr>
-          <w:rFonts w:ascii="Roboto" w:eastAsia="Times New Roman" w:hAnsi="Roboto" w:cs="Times New Roman"/>
-          <w:b/>
-          <w:bCs/>
-          <w:color w:val="111111"/>
-          <w:szCs w:val="22"/>
-          <w:lang w:eastAsia="pt-PT"/>
-        </w:rPr>
-        <w:t xml:space="preserve"> (CRC)</w:t>
+        <w:t>Cyclic Redundancy Check (CRC)</w:t>
       </w:r>
       <w:r>
         <w:rPr>
@@ -12059,7 +11017,6 @@
         </w:rPr>
         <w:t xml:space="preserve">No Exercício 3, iremos aprofundar a nossa compreensão da plataforma </w:t>
       </w:r>
-      <w:proofErr w:type="spellStart"/>
       <w:r>
         <w:rPr>
           <w:i/>
@@ -12069,7 +11026,6 @@
         </w:rPr>
         <w:t>Arduino</w:t>
       </w:r>
-      <w:proofErr w:type="spellEnd"/>
       <w:r>
         <w:rPr>
           <w:szCs w:val="22"/>
@@ -12109,7 +11065,6 @@
         </w:rPr>
         <w:t xml:space="preserve"> entre o </w:t>
       </w:r>
-      <w:proofErr w:type="spellStart"/>
       <w:r>
         <w:rPr>
           <w:i/>
@@ -12119,7 +11074,6 @@
         </w:rPr>
         <w:t>Arduino</w:t>
       </w:r>
-      <w:proofErr w:type="spellEnd"/>
       <w:r>
         <w:rPr>
           <w:szCs w:val="22"/>
@@ -12201,19 +11155,8 @@
           <w:szCs w:val="22"/>
           <w:lang w:eastAsia="pt-PT"/>
         </w:rPr>
-        <w:t xml:space="preserve">IP </w:t>
-      </w:r>
-      <w:proofErr w:type="spellStart"/>
-      <w:r>
-        <w:rPr>
-          <w:b/>
-          <w:bCs/>
-          <w:szCs w:val="22"/>
-          <w:lang w:eastAsia="pt-PT"/>
-        </w:rPr>
-        <w:t>Checksum</w:t>
-      </w:r>
-      <w:proofErr w:type="spellEnd"/>
+        <w:t>IP Checksum</w:t>
+      </w:r>
       <w:r>
         <w:rPr>
           <w:szCs w:val="22"/>
@@ -12231,18 +11174,12 @@
       </w:pPr>
       <w:bookmarkStart w:id="16" w:name="_Toc168763859"/>
       <w:r>
-        <w:t xml:space="preserve">Plataforma </w:t>
-      </w:r>
-      <w:proofErr w:type="spellStart"/>
-      <w:r>
-        <w:t>Arduino</w:t>
+        <w:t>Plataforma Arduino</w:t>
       </w:r>
       <w:bookmarkEnd w:id="16"/>
-      <w:proofErr w:type="spellEnd"/>
     </w:p>
     <w:p/>
     <w:p>
-      <w:proofErr w:type="spellStart"/>
       <w:r>
         <w:rPr>
           <w:i/>
@@ -12250,11 +11187,9 @@
         </w:rPr>
         <w:t>Arduino</w:t>
       </w:r>
-      <w:proofErr w:type="spellEnd"/>
       <w:r>
         <w:t xml:space="preserve"> é uma plataforma de prototipagem eletrónica de código aberto que é baseada em hardware e software flexíveis e fáceis de usar. O </w:t>
       </w:r>
-      <w:proofErr w:type="spellStart"/>
       <w:r>
         <w:rPr>
           <w:i/>
@@ -12262,7 +11197,6 @@
         </w:rPr>
         <w:t>Arduino</w:t>
       </w:r>
-      <w:proofErr w:type="spellEnd"/>
       <w:r>
         <w:t xml:space="preserve"> pode receber entradas de uma variedade de sensores e pode afetar o seu ambiente controlando luzes, motores</w:t>
       </w:r>
@@ -12272,7 +11206,6 @@
       <w:r>
         <w:t xml:space="preserve"> etc. A placa do microcontrolador na plataforma </w:t>
       </w:r>
-      <w:proofErr w:type="spellStart"/>
       <w:r>
         <w:rPr>
           <w:i/>
@@ -12280,11 +11213,9 @@
         </w:rPr>
         <w:t>Arduino</w:t>
       </w:r>
-      <w:proofErr w:type="spellEnd"/>
       <w:r>
         <w:t xml:space="preserve"> é programada usando a Linguagem de Programação </w:t>
       </w:r>
-      <w:proofErr w:type="spellStart"/>
       <w:r>
         <w:rPr>
           <w:i/>
@@ -12292,11 +11223,9 @@
         </w:rPr>
         <w:t>Arduino</w:t>
       </w:r>
-      <w:proofErr w:type="spellEnd"/>
       <w:r>
         <w:t xml:space="preserve"> (baseada em </w:t>
       </w:r>
-      <w:proofErr w:type="spellStart"/>
       <w:r>
         <w:rPr>
           <w:i/>
@@ -12304,11 +11233,9 @@
         </w:rPr>
         <w:t>Wiring</w:t>
       </w:r>
-      <w:proofErr w:type="spellEnd"/>
       <w:r>
         <w:t xml:space="preserve">) e o Ambiente de Desenvolvimento </w:t>
       </w:r>
-      <w:proofErr w:type="spellStart"/>
       <w:r>
         <w:rPr>
           <w:i/>
@@ -12316,11 +11243,9 @@
         </w:rPr>
         <w:t>Arduino</w:t>
       </w:r>
-      <w:proofErr w:type="spellEnd"/>
       <w:r>
         <w:t xml:space="preserve"> (baseado em </w:t>
       </w:r>
-      <w:proofErr w:type="spellStart"/>
       <w:r>
         <w:rPr>
           <w:i/>
@@ -12328,11 +11253,9 @@
         </w:rPr>
         <w:t>Processing</w:t>
       </w:r>
-      <w:proofErr w:type="spellEnd"/>
       <w:r>
         <w:t xml:space="preserve">). Os projetos </w:t>
       </w:r>
-      <w:proofErr w:type="spellStart"/>
       <w:r>
         <w:rPr>
           <w:i/>
@@ -12340,7 +11263,6 @@
         </w:rPr>
         <w:t>Arduino</w:t>
       </w:r>
-      <w:proofErr w:type="spellEnd"/>
       <w:r>
         <w:t xml:space="preserve"> podem ser autónomos ou podem comunicar com software em execução num computador.</w:t>
       </w:r>
@@ -12378,10 +11300,6 @@
       </w:sdt>
     </w:p>
     <w:p>
-      <w:pPr>
-        <w:spacing w:after="200"/>
-        <w:jc w:val="left"/>
-      </w:pPr>
       <w:r>
         <w:br w:type="page"/>
       </w:r>
@@ -12391,7 +11309,6 @@
         <w:lastRenderedPageBreak/>
         <w:t xml:space="preserve">No contexto deste trabalho, o </w:t>
       </w:r>
-      <w:proofErr w:type="spellStart"/>
       <w:r>
         <w:rPr>
           <w:i/>
@@ -12399,7 +11316,6 @@
         </w:rPr>
         <w:t>Arduino</w:t>
       </w:r>
-      <w:proofErr w:type="spellEnd"/>
       <w:r>
         <w:t xml:space="preserve"> é usado como um emissor num </w:t>
       </w:r>
@@ -12423,7 +11339,6 @@
       <w:r>
         <w:t xml:space="preserve">) em modo </w:t>
       </w:r>
-      <w:proofErr w:type="spellStart"/>
       <w:r>
         <w:rPr>
           <w:b/>
@@ -12431,7 +11346,6 @@
         </w:rPr>
         <w:t>simplex</w:t>
       </w:r>
-      <w:proofErr w:type="spellEnd"/>
       <w:r>
         <w:t xml:space="preserve">. </w:t>
       </w:r>
@@ -12448,7 +11362,6 @@
       <w:r>
         <w:t xml:space="preserve"> entre o </w:t>
       </w:r>
-      <w:proofErr w:type="spellStart"/>
       <w:r>
         <w:rPr>
           <w:i/>
@@ -12456,7 +11369,6 @@
         </w:rPr>
         <w:t>Arduino</w:t>
       </w:r>
-      <w:proofErr w:type="spellEnd"/>
       <w:r>
         <w:t xml:space="preserve"> e um </w:t>
       </w:r>
@@ -12524,23 +11436,7 @@
         <w:t xml:space="preserve">Figura 29  </w:t>
       </w:r>
       <w:r>
-        <w:t xml:space="preserve">- Ilustração de SCD a funcionar em modo </w:t>
-      </w:r>
-      <w:proofErr w:type="spellStart"/>
-      <w:r>
-        <w:t>simplex</w:t>
-      </w:r>
-      <w:proofErr w:type="spellEnd"/>
-      <w:r>
-        <w:t xml:space="preserve"> com comunicação do </w:t>
-      </w:r>
-      <w:proofErr w:type="spellStart"/>
-      <w:r>
-        <w:t>Arduino</w:t>
-      </w:r>
-      <w:proofErr w:type="spellEnd"/>
-      <w:r>
-        <w:t xml:space="preserve"> (emissor) para o PC (recetor)</w:t>
+        <w:t>- Ilustração de SCD a funcionar em modo simplex com comunicação do Arduino (emissor) para o PC (recetor)</w:t>
       </w:r>
     </w:p>
     <w:p/>
@@ -12553,95 +11449,74 @@
           <w:b/>
           <w:bCs/>
         </w:rPr>
-        <w:t xml:space="preserve">módulo </w:t>
-      </w:r>
-      <w:proofErr w:type="spellStart"/>
+        <w:t>módulo pyserial</w:t>
+      </w:r>
+      <w:r>
+        <w:t xml:space="preserve"> </w:t>
+      </w:r>
+      <w:r>
+        <w:t xml:space="preserve">ilustrado na </w:t>
+      </w:r>
       <w:r>
         <w:rPr>
           <w:b/>
           <w:bCs/>
         </w:rPr>
-        <w:t>pyserial</w:t>
-      </w:r>
-      <w:proofErr w:type="spellEnd"/>
-      <w:r>
-        <w:t xml:space="preserve"> </w:t>
-      </w:r>
-      <w:r>
-        <w:t xml:space="preserve">ilustrado na </w:t>
+        <w:t>figura 29</w:t>
+      </w:r>
+      <w:r>
+        <w:t xml:space="preserve">, </w:t>
+      </w:r>
+      <w:r>
+        <w:t xml:space="preserve">é uma biblioteca </w:t>
+      </w:r>
+      <w:r>
+        <w:rPr>
+          <w:i/>
+          <w:iCs/>
+        </w:rPr>
+        <w:t>Python</w:t>
+      </w:r>
+      <w:r>
+        <w:t xml:space="preserve"> que fornece acesso a funcionalidades de comunicação </w:t>
+      </w:r>
+      <w:r>
+        <w:t>em série</w:t>
+      </w:r>
+      <w:r>
+        <w:t>.</w:t>
+      </w:r>
+      <w:r>
+        <w:t xml:space="preserve"> S</w:t>
+      </w:r>
+      <w:r>
+        <w:t xml:space="preserve">uporta diferentes tipos de interfaces </w:t>
+      </w:r>
+      <w:r>
+        <w:t>série</w:t>
+      </w:r>
+      <w:r>
+        <w:t xml:space="preserve">, incluindo </w:t>
       </w:r>
       <w:r>
         <w:rPr>
           <w:b/>
           <w:bCs/>
         </w:rPr>
-        <w:t>figura 29</w:t>
-      </w:r>
-      <w:r>
-        <w:t xml:space="preserve">, </w:t>
-      </w:r>
-      <w:r>
-        <w:t xml:space="preserve">é uma biblioteca </w:t>
-      </w:r>
-      <w:proofErr w:type="spellStart"/>
-      <w:r>
-        <w:rPr>
-          <w:i/>
-          <w:iCs/>
-        </w:rPr>
-        <w:t>Python</w:t>
-      </w:r>
-      <w:proofErr w:type="spellEnd"/>
-      <w:r>
-        <w:t xml:space="preserve"> que fornece acesso a funcionalidades de comunicação </w:t>
-      </w:r>
-      <w:r>
-        <w:t>em série</w:t>
-      </w:r>
-      <w:r>
-        <w:t>.</w:t>
-      </w:r>
-      <w:r>
-        <w:t xml:space="preserve"> S</w:t>
-      </w:r>
-      <w:r>
-        <w:t xml:space="preserve">uporta diferentes tipos de interfaces </w:t>
-      </w:r>
-      <w:r>
-        <w:t>série</w:t>
-      </w:r>
-      <w:r>
-        <w:t xml:space="preserve">, incluindo </w:t>
+        <w:t>USB</w:t>
+      </w:r>
+      <w:r>
+        <w:t xml:space="preserve">, que é o que usamos neste projeto. O </w:t>
       </w:r>
       <w:r>
         <w:rPr>
           <w:b/>
           <w:bCs/>
         </w:rPr>
-        <w:t>USB</w:t>
-      </w:r>
-      <w:r>
-        <w:t xml:space="preserve">, que é o que usamos neste projeto. O </w:t>
-      </w:r>
-      <w:proofErr w:type="spellStart"/>
-      <w:r>
-        <w:rPr>
-          <w:b/>
-          <w:bCs/>
-        </w:rPr>
         <w:t>pyserial</w:t>
       </w:r>
-      <w:proofErr w:type="spellEnd"/>
-      <w:r>
-        <w:t xml:space="preserve"> facilita a leitura e escrita de dados através da porta serial, tornando possível a comunicação entre o </w:t>
-      </w:r>
-      <w:proofErr w:type="spellStart"/>
-      <w:r>
-        <w:t>Arduino</w:t>
-      </w:r>
-      <w:proofErr w:type="spellEnd"/>
-      <w:r>
-        <w:t xml:space="preserve"> e o computador.</w:t>
+      <w:r>
+        <w:t xml:space="preserve"> facilita a leitura e escrita de dados através da porta serial, tornando possível a comunicação entre o Arduino e o computador.</w:t>
       </w:r>
       <w:sdt>
         <w:sdtPr>
@@ -12685,7 +11560,6 @@
         </w:rPr>
         <w:t xml:space="preserve">No nosso trabalho, o módulo </w:t>
       </w:r>
-      <w:proofErr w:type="spellStart"/>
       <w:r>
         <w:rPr>
           <w:rFonts w:ascii="Roboto" w:hAnsi="Roboto"/>
@@ -12696,7 +11570,6 @@
         </w:rPr>
         <w:t>pyserial</w:t>
       </w:r>
-      <w:proofErr w:type="spellEnd"/>
       <w:r>
         <w:rPr>
           <w:rFonts w:ascii="Roboto" w:hAnsi="Roboto"/>
@@ -12705,7 +11578,6 @@
         </w:rPr>
         <w:t xml:space="preserve"> é usado para estabelecer uma ligação serial entre o </w:t>
       </w:r>
-      <w:proofErr w:type="spellStart"/>
       <w:r>
         <w:rPr>
           <w:rFonts w:ascii="Roboto" w:hAnsi="Roboto"/>
@@ -12716,7 +11588,6 @@
         </w:rPr>
         <w:t>Arduino</w:t>
       </w:r>
-      <w:proofErr w:type="spellEnd"/>
       <w:r>
         <w:rPr>
           <w:rFonts w:ascii="Roboto" w:hAnsi="Roboto"/>
@@ -12761,7 +11632,6 @@
         </w:rPr>
         <w:t xml:space="preserve">). A informação transmitida pelo </w:t>
       </w:r>
-      <w:proofErr w:type="spellStart"/>
       <w:r>
         <w:rPr>
           <w:rFonts w:ascii="Roboto" w:hAnsi="Roboto"/>
@@ -12772,7 +11642,6 @@
         </w:rPr>
         <w:t>Arduino</w:t>
       </w:r>
-      <w:proofErr w:type="spellEnd"/>
       <w:r>
         <w:rPr>
           <w:rFonts w:ascii="Roboto" w:hAnsi="Roboto"/>
@@ -12827,9 +11696,43 @@
           <w:i/>
           <w:iCs/>
         </w:rPr>
+        <w:t xml:space="preserve"> Arduino</w:t>
+      </w:r>
+      <w:r>
+        <w:t xml:space="preserve">, que </w:t>
+      </w:r>
+      <w:r>
+        <w:t>transmitisse</w:t>
+      </w:r>
+      <w:r>
+        <w:t xml:space="preserve"> todos os números primos</w:t>
+      </w:r>
+      <w:r>
+        <w:t xml:space="preserve"> entre 1 a 100, e, no lado da nossa máquina, um programa</w:t>
+      </w:r>
+      <w:r>
+        <w:t>, em Pyhton,</w:t>
+      </w:r>
+      <w:r>
+        <w:t xml:space="preserve"> que mostra</w:t>
+      </w:r>
+      <w:r>
+        <w:t>-se</w:t>
+      </w:r>
+      <w:r>
+        <w:t xml:space="preserve"> na consola os números obtidos da transmissão.</w:t>
+      </w:r>
+      <w:r>
         <w:t xml:space="preserve"> </w:t>
       </w:r>
-      <w:proofErr w:type="spellStart"/>
+    </w:p>
+    <w:p>
+      <w:pPr>
+        <w:shd w:val="clear" w:color="auto" w:fill="FFFFFF" w:themeFill="background1"/>
+      </w:pPr>
+      <w:r>
+        <w:t xml:space="preserve">De forma a garantir a receção correta e ordenada da transmissão da sequência de números primos pelo </w:t>
+      </w:r>
       <w:r>
         <w:rPr>
           <w:i/>
@@ -12837,59 +11740,75 @@
         </w:rPr>
         <w:t>Arduino</w:t>
       </w:r>
-      <w:proofErr w:type="spellEnd"/>
-      <w:r>
-        <w:t xml:space="preserve">, que </w:t>
-      </w:r>
-      <w:r>
-        <w:t>transmitisse</w:t>
-      </w:r>
-      <w:r>
-        <w:t xml:space="preserve"> todos os números primos</w:t>
-      </w:r>
-      <w:r>
-        <w:t xml:space="preserve"> entre 1 </w:t>
-      </w:r>
-      <w:proofErr w:type="gramStart"/>
-      <w:r>
-        <w:t>a</w:t>
-      </w:r>
-      <w:proofErr w:type="gramEnd"/>
-      <w:r>
-        <w:t xml:space="preserve"> 100, e, no lado da nossa máquina, um programa</w:t>
-      </w:r>
-      <w:r>
-        <w:t xml:space="preserve">, em </w:t>
-      </w:r>
-      <w:proofErr w:type="spellStart"/>
-      <w:r>
-        <w:t>Pyhton</w:t>
-      </w:r>
-      <w:proofErr w:type="spellEnd"/>
+      <w:r>
+        <w:t>, esta é apenas iniciada após 3 segundos da execução do programa, de forma a existir um intervalo de tempo suficiente para inicializar o recetor.</w:t>
+      </w:r>
+    </w:p>
+    <w:p/>
+    <w:p>
+      <w:r>
+        <w:t>Com isto, obtiveram-se todos os números</w:t>
+      </w:r>
+      <w:r>
+        <w:t xml:space="preserve"> primos</w:t>
+      </w:r>
+      <w:r>
+        <w:t xml:space="preserve"> entre 1 a 100</w:t>
+      </w:r>
+      <w:r>
+        <w:t xml:space="preserve">, </w:t>
+      </w:r>
+      <w:r>
+        <w:t>confirmando o bom funcionamento do SCD criado</w:t>
+      </w:r>
       <w:r>
         <w:t>,</w:t>
       </w:r>
       <w:r>
-        <w:t xml:space="preserve"> que mostra</w:t>
-      </w:r>
-      <w:r>
-        <w:t>-se</w:t>
-      </w:r>
-      <w:r>
-        <w:t xml:space="preserve"> na consola os números obtidos da transmissão.</w:t>
-      </w:r>
-      <w:r>
-        <w:t xml:space="preserve"> </w:t>
-      </w:r>
+        <w:t xml:space="preserve"> sem</w:t>
+      </w:r>
+      <w:r>
+        <w:t xml:space="preserve"> a</w:t>
+      </w:r>
+      <w:r>
+        <w:t xml:space="preserve"> realiza</w:t>
+      </w:r>
+      <w:r>
+        <w:t>ção de</w:t>
+      </w:r>
+      <w:r>
+        <w:t xml:space="preserve"> deteção de erros.</w:t>
+      </w:r>
+    </w:p>
+    <w:p>
+      <w:pPr>
+        <w:jc w:val="center"/>
+      </w:pPr>
+    </w:p>
+    <w:p>
+      <w:pPr>
+        <w:pStyle w:val="Ttulo2"/>
+      </w:pPr>
+      <w:bookmarkStart w:id="18" w:name="_Toc168763861"/>
+      <w:r>
+        <w:lastRenderedPageBreak/>
+        <w:t>Deteção de erros em rajada – Alínea (b)</w:t>
+      </w:r>
+      <w:bookmarkEnd w:id="18"/>
     </w:p>
     <w:p>
       <w:pPr>
         <w:shd w:val="clear" w:color="auto" w:fill="FFFFFF" w:themeFill="background1"/>
       </w:pPr>
       <w:r>
-        <w:t xml:space="preserve">De forma a garantir a receção correta e ordenada da transmissão da sequência de números primos pelo </w:t>
-      </w:r>
-      <w:proofErr w:type="spellStart"/>
+        <w:t>Nesta alínea pretende-se testar</w:t>
+      </w:r>
+      <w:r>
+        <w:t xml:space="preserve"> a deteção de erros nos bits transmitidos </w:t>
+      </w:r>
+      <w:r>
+        <w:t xml:space="preserve">do </w:t>
+      </w:r>
       <w:r>
         <w:rPr>
           <w:i/>
@@ -12897,93 +11816,6 @@
         </w:rPr>
         <w:t>Arduino</w:t>
       </w:r>
-      <w:proofErr w:type="spellEnd"/>
-      <w:r>
-        <w:t>, esta é apenas iniciada após 3 segundos da execução do programa, de forma a existir um intervalo de tempo suficiente para inicializar o recetor.</w:t>
-      </w:r>
-    </w:p>
-    <w:p/>
-    <w:p>
-      <w:r>
-        <w:t>Com isto, obtiveram-se todos os números</w:t>
-      </w:r>
-      <w:r>
-        <w:t xml:space="preserve"> primos</w:t>
-      </w:r>
-      <w:r>
-        <w:t xml:space="preserve"> entre 1 </w:t>
-      </w:r>
-      <w:proofErr w:type="gramStart"/>
-      <w:r>
-        <w:t>a</w:t>
-      </w:r>
-      <w:proofErr w:type="gramEnd"/>
-      <w:r>
-        <w:t xml:space="preserve"> 100</w:t>
-      </w:r>
-      <w:r>
-        <w:t xml:space="preserve">, </w:t>
-      </w:r>
-      <w:r>
-        <w:t>confirmando o bom funcionamento do SCD criado</w:t>
-      </w:r>
-      <w:r>
-        <w:t>,</w:t>
-      </w:r>
-      <w:r>
-        <w:t xml:space="preserve"> sem</w:t>
-      </w:r>
-      <w:r>
-        <w:t xml:space="preserve"> a</w:t>
-      </w:r>
-      <w:r>
-        <w:t xml:space="preserve"> realiza</w:t>
-      </w:r>
-      <w:r>
-        <w:t>ção de</w:t>
-      </w:r>
-      <w:r>
-        <w:t xml:space="preserve"> deteção de erros.</w:t>
-      </w:r>
-    </w:p>
-    <w:p>
-      <w:pPr>
-        <w:jc w:val="center"/>
-      </w:pPr>
-    </w:p>
-    <w:p>
-      <w:pPr>
-        <w:pStyle w:val="Ttulo2"/>
-      </w:pPr>
-      <w:bookmarkStart w:id="18" w:name="_Toc168763861"/>
-      <w:r>
-        <w:lastRenderedPageBreak/>
-        <w:t>Deteção de erros em rajada – Alínea (b)</w:t>
-      </w:r>
-      <w:bookmarkEnd w:id="18"/>
-    </w:p>
-    <w:p>
-      <w:pPr>
-        <w:shd w:val="clear" w:color="auto" w:fill="FFFFFF" w:themeFill="background1"/>
-      </w:pPr>
-      <w:r>
-        <w:t>Nesta alínea pretende-se testar</w:t>
-      </w:r>
-      <w:r>
-        <w:t xml:space="preserve"> a deteção de erros nos bits transmitidos </w:t>
-      </w:r>
-      <w:r>
-        <w:t xml:space="preserve">do </w:t>
-      </w:r>
-      <w:proofErr w:type="spellStart"/>
-      <w:r>
-        <w:rPr>
-          <w:i/>
-          <w:iCs/>
-        </w:rPr>
-        <w:t>Arduino</w:t>
-      </w:r>
-      <w:proofErr w:type="spellEnd"/>
       <w:r>
         <w:t xml:space="preserve"> para a nossa máquina, recorrendo à técnica de </w:t>
       </w:r>
@@ -12994,42 +11826,44 @@
           <w:i/>
           <w:iCs/>
         </w:rPr>
-        <w:t xml:space="preserve">IP </w:t>
-      </w:r>
-      <w:proofErr w:type="spellStart"/>
+        <w:t>IP Checksum</w:t>
+      </w:r>
+      <w:r>
+        <w:t xml:space="preserve">. Para tal, recorreu-se à implementação do </w:t>
+      </w:r>
       <w:r>
         <w:rPr>
           <w:b/>
           <w:bCs/>
+        </w:rPr>
+        <w:t>canal Burst</w:t>
+      </w:r>
+      <w:r>
+        <w:t xml:space="preserve">, realizada no exercício 2, que receberá os bits transmitidos pelo </w:t>
+      </w:r>
+      <w:r>
+        <w:rPr>
           <w:i/>
           <w:iCs/>
         </w:rPr>
-        <w:t>Checksum</w:t>
-      </w:r>
-      <w:proofErr w:type="spellEnd"/>
-      <w:r>
-        <w:t xml:space="preserve">. Para tal, recorreu-se à implementação do </w:t>
-      </w:r>
-      <w:r>
-        <w:rPr>
-          <w:b/>
-          <w:bCs/>
-        </w:rPr>
-        <w:t xml:space="preserve">canal </w:t>
-      </w:r>
-      <w:proofErr w:type="spellStart"/>
-      <w:r>
-        <w:rPr>
-          <w:b/>
-          <w:bCs/>
-        </w:rPr>
-        <w:t>Burst</w:t>
-      </w:r>
-      <w:proofErr w:type="spellEnd"/>
-      <w:r>
-        <w:t xml:space="preserve">, realizada no exercício 2, que receberá os bits transmitidos pelo </w:t>
-      </w:r>
-      <w:proofErr w:type="spellStart"/>
+        <w:t>Arduino</w:t>
+      </w:r>
+      <w:r>
+        <w:t xml:space="preserve"> e aplicará padrões de erro em rajada de tamanho e probabilidade definidas pelo utilizador.</w:t>
+      </w:r>
+    </w:p>
+    <w:p>
+      <w:pPr>
+        <w:shd w:val="clear" w:color="auto" w:fill="FFFFFF" w:themeFill="background1"/>
+      </w:pPr>
+    </w:p>
+    <w:p>
+      <w:pPr>
+        <w:shd w:val="clear" w:color="auto" w:fill="FFFFFF" w:themeFill="background1"/>
+      </w:pPr>
+      <w:r>
+        <w:t xml:space="preserve">Novamente, com o objetivo de garantir a receção correta e ordenada da transmissão da sequência de números primos pelo </w:t>
+      </w:r>
       <w:r>
         <w:rPr>
           <w:i/>
@@ -13037,9 +11871,8 @@
         </w:rPr>
         <w:t>Arduino</w:t>
       </w:r>
-      <w:proofErr w:type="spellEnd"/>
-      <w:r>
-        <w:t xml:space="preserve"> e aplicará padrões de erro em rajada de tamanho e probabilidade definidas pelo utilizador.</w:t>
+      <w:r>
+        <w:t>, esta é apenas iniciada após 3 segundos da execução do programa, de forma a existir um intervalo de tempo suficiente para inicializar o recetor.</w:t>
       </w:r>
     </w:p>
     <w:p>
@@ -13052,9 +11885,17 @@
         <w:shd w:val="clear" w:color="auto" w:fill="FFFFFF" w:themeFill="background1"/>
       </w:pPr>
       <w:r>
-        <w:t xml:space="preserve">Novamente, com o objetivo de garantir a receção correta e ordenada da transmissão da sequência de números primos pelo </w:t>
-      </w:r>
-      <w:proofErr w:type="spellStart"/>
+        <w:t>As seguintes figuras ilustram dois exemplos de execução, onde são transmitidos apenas os números primos entre 1 e 5, repetidamente, com diferentes probabilidades de ocorrência de erros em rajada</w:t>
+      </w:r>
+      <w:r>
+        <w:t>. Nestes exemplos</w:t>
+      </w:r>
+      <w:r>
+        <w:t>,</w:t>
+      </w:r>
+      <w:r>
+        <w:t xml:space="preserve"> são mostrados os 3 números primos, enviados pelo </w:t>
+      </w:r>
       <w:r>
         <w:rPr>
           <w:i/>
@@ -13062,53 +11903,16 @@
         </w:rPr>
         <w:t>Arduino</w:t>
       </w:r>
-      <w:proofErr w:type="spellEnd"/>
-      <w:r>
-        <w:t>, esta é apenas iniciada após 3 segundos da execução do programa, de forma a existir um intervalo de tempo suficiente para inicializar o recetor.</w:t>
-      </w:r>
-    </w:p>
-    <w:p>
-      <w:pPr>
-        <w:shd w:val="clear" w:color="auto" w:fill="FFFFFF" w:themeFill="background1"/>
-      </w:pPr>
-    </w:p>
-    <w:p>
-      <w:pPr>
-        <w:shd w:val="clear" w:color="auto" w:fill="FFFFFF" w:themeFill="background1"/>
-      </w:pPr>
-      <w:r>
-        <w:t>As seguintes figuras ilustram dois exemplos de execução, onde são transmitidos apenas os números primos entre 1 e 5, repetidamente, com diferentes probabilidades de ocorrência de erros em rajada</w:t>
-      </w:r>
-      <w:r>
-        <w:t>. Nestes exemplos</w:t>
-      </w:r>
-      <w:r>
-        <w:t>,</w:t>
-      </w:r>
-      <w:r>
-        <w:t xml:space="preserve"> são mostrados os 3 números primos, enviados pelo </w:t>
-      </w:r>
-      <w:proofErr w:type="spellStart"/>
+      <w:r>
+        <w:t xml:space="preserve">, tal como o </w:t>
+      </w:r>
       <w:r>
         <w:rPr>
           <w:i/>
           <w:iCs/>
         </w:rPr>
-        <w:t>Arduino</w:t>
-      </w:r>
-      <w:proofErr w:type="spellEnd"/>
-      <w:r>
-        <w:t xml:space="preserve">, tal como o </w:t>
-      </w:r>
-      <w:proofErr w:type="spellStart"/>
-      <w:r>
-        <w:rPr>
-          <w:i/>
-          <w:iCs/>
-        </w:rPr>
         <w:t>checksum</w:t>
       </w:r>
-      <w:proofErr w:type="spellEnd"/>
       <w:r>
         <w:t xml:space="preserve"> dos mesmos, </w:t>
       </w:r>
@@ -13116,15 +11920,7 @@
         <w:t>estes valores</w:t>
       </w:r>
       <w:r>
-        <w:t xml:space="preserve"> após a sua passagem pelo canal </w:t>
-      </w:r>
-      <w:proofErr w:type="spellStart"/>
-      <w:r>
-        <w:t>Burst</w:t>
-      </w:r>
-      <w:proofErr w:type="spellEnd"/>
-      <w:r>
-        <w:t xml:space="preserve"> e a síndroma calculada a partir destes valores.</w:t>
+        <w:t xml:space="preserve"> após a sua passagem pelo canal Burst e a síndroma calculada a partir destes valores.</w:t>
       </w:r>
     </w:p>
     <w:p>
@@ -13329,17 +12125,8 @@
           <w:i/>
           <w:iCs/>
         </w:rPr>
-        <w:t xml:space="preserve">IP </w:t>
-      </w:r>
-      <w:proofErr w:type="spellStart"/>
-      <w:r>
-        <w:rPr>
-          <w:i/>
-          <w:iCs/>
-        </w:rPr>
-        <w:t>Checksum</w:t>
-      </w:r>
-      <w:proofErr w:type="spellEnd"/>
+        <w:t>IP Checksum</w:t>
+      </w:r>
       <w:r>
         <w:t xml:space="preserve"> não é capaz de detetar esses erros. Uma destas situações será a ocorrência de alterações simétricas nos bits da mensagem, isto é, ocorrer o mesmo número de alterações de bits a 0 para 1 e de bits a 1 para 0, resultando numa soma incapaz de detetar erros na mensagem.</w:t>
       </w:r>
@@ -13365,6 +12152,12 @@
     <w:p/>
     <w:p/>
     <w:p/>
+    <w:p>
+      <w:pPr>
+        <w:spacing w:after="200"/>
+        <w:jc w:val="left"/>
+      </w:pPr>
+    </w:p>
     <w:p>
       <w:pPr>
         <w:spacing w:after="200"/>

</xml_diff>